<commit_message>
continue at final results
</commit_message>
<xml_diff>
--- a/Working_folder/DRAFT2.docx
+++ b/Working_folder/DRAFT2.docx
@@ -2359,10 +2359,7 @@
         <w:t xml:space="preserve"> a few</w:t>
       </w:r>
       <w:r>
-        <w:t xml:space="preserve"> inter-year variations, however. In 2007</w:t>
-      </w:r>
-      <w:r>
-        <w:t>, trophic state in the Coastal Plains ecoregion was better explained by TN; and in 2017, trophic state in the Western Mountains and Xeric ecoregions was better explained by TP.</w:t>
+        <w:t xml:space="preserve"> inter-year variations, however. In 2007, trophic state in the Coastal Plains ecoregion was better explained by TN; and in 2017, trophic state in the Western Mountains and Xeric ecoregions was better explained by TP.</w:t>
       </w:r>
       <w:r>
         <w:fldChar w:fldCharType="begin"/>
@@ -2555,15 +2552,7 @@
     </w:p>
     <w:p>
       <w:r>
-        <w:t xml:space="preserve">When extrapolated to the entire population of lakes across the U.S. (solid lines in Figure 5a), co-nutrient limited lakes also increased (12.3%), but P-limited lakes decreased (-10.7%). </w:t>
-      </w:r>
-      <w:proofErr w:type="gramStart"/>
-      <w:r>
-        <w:t>Using the entire population of all surveyed lakes, there</w:t>
-      </w:r>
-      <w:proofErr w:type="gramEnd"/>
-      <w:r>
-        <w:t xml:space="preserve"> was no net change in N-limited lakes, which contrasts the results of the resampled population. The trends of the resampled lakes were generally representative of the full population in the ecoregions, though magnitudes differed and there were a few stark differences (solid lines in Figure 5b). For example, there was a change in the direction of the shift in co-nutrient limited lakes in the Northern Appalachians such that among the full population assessment, there was a 17.6% increase compared to a 6.9% decrease (though not statistically significant) in the resampled lakes. The Southern Appalachians and Xeric ecoregions both experienced significant decreases in co-nutrient limitation among all surveyed lakes (-2.2% and -14.8%, respectively), compared to the non-statistically significant, but still negative, shifts among resampled lakes. The percentage of N-limited lakes in the Xeric ecoregion changed signs and was statistically significant (12.7%) in the assessment of all surveyed lakes compared to the resampled lakes assessment. This is opposite of the Western Mountains, which demonstrated a significant increase in N-limitation among the resampled lakes (24.3%), but in the full population of all surveyed lakes showed a statistically insignificant decrease. There were no shifts in the percentage of P-limited lakes in the Northern Appalachians, Temperate Plains, Northern Plains, and Western Mountains in the assessment of all surveyed lakes, but the resampled population indicated the </w:t>
+        <w:t xml:space="preserve">When extrapolated to the entire population of lakes across the U.S. (solid lines in Figure 5a), co-nutrient limited lakes also increased (12.3%), but P-limited lakes decreased (-10.7%). Using the entire population of all surveyed lakes, there was no net change in N-limited lakes, which contrasts the results of the resampled population. The trends of the resampled lakes were generally representative of the full population in the ecoregions, though magnitudes differed and there were a few stark differences (solid lines in Figure 5b). For example, there was a change in the direction of the shift in co-nutrient limited lakes in the Northern Appalachians such that among the full population assessment, there was a 17.6% increase compared to a 6.9% decrease (though not statistically significant) in the resampled lakes. The Southern Appalachians and Xeric ecoregions both experienced significant decreases in co-nutrient limitation among all surveyed lakes (-2.2% and -14.8%, respectively), compared to the non-statistically significant, but still negative, shifts among resampled lakes. The percentage of N-limited lakes in the Xeric ecoregion changed signs and was statistically significant (12.7%) in the assessment of all surveyed lakes compared to the resampled lakes assessment. This is opposite of the Western Mountains, which demonstrated a significant increase in N-limitation among the resampled lakes (24.3%), but in the full population of all surveyed lakes showed a statistically insignificant decrease. There were no shifts in the percentage of P-limited lakes in the Northern Appalachians, Temperate Plains, Northern Plains, and Western Mountains in the assessment of all surveyed lakes, but the resampled population indicated the </w:t>
       </w:r>
       <w:r>
         <w:lastRenderedPageBreak/>
@@ -2632,19 +2621,7 @@
         <w:t xml:space="preserve"> </w:t>
       </w:r>
       <w:r>
-        <w:t>W</w:t>
-      </w:r>
-      <w:r>
-        <w:t xml:space="preserve">e </w:t>
-      </w:r>
-      <w:r>
-        <w:t>observed</w:t>
-      </w:r>
-      <w:r>
-        <w:t xml:space="preserve"> large increases in the percent of eutrophic lakes</w:t>
-      </w:r>
-      <w:r>
-        <w:t xml:space="preserve"> between 2007 and 2017 in</w:t>
+        <w:t>We observed large increases in the percent of eutrophic lakes between 2007 and 2017 in</w:t>
       </w:r>
       <w:r>
         <w:t xml:space="preserve"> the Southern Appalachians</w:t>
@@ -2659,19 +2636,13 @@
         <w:t xml:space="preserve"> (39.6% increase)</w:t>
       </w:r>
       <w:r>
-        <w:t xml:space="preserve">, </w:t>
-      </w:r>
-      <w:r>
-        <w:t>Upper Midwest</w:t>
+        <w:t>, Upper Midwest</w:t>
       </w:r>
       <w:r>
         <w:t xml:space="preserve"> (15.5% increase)</w:t>
       </w:r>
       <w:r>
-        <w:t>,</w:t>
-      </w:r>
-      <w:r>
-        <w:t xml:space="preserve"> and Xeric</w:t>
+        <w:t>, and Xeric</w:t>
       </w:r>
       <w:r>
         <w:t xml:space="preserve"> (16% increase)</w:t>
@@ -2715,9 +2686,93 @@
         </w:rPr>
         <w:commentReference w:id="3"/>
       </w:r>
+      <w:r>
+        <w:t>However, changes in trophic state varied</w:t>
+      </w:r>
+      <w:r>
+        <w:t xml:space="preserve"> depending on </w:t>
+      </w:r>
+      <w:r>
+        <w:t xml:space="preserve">nutrient limitation (Figure 7). </w:t>
+      </w:r>
+      <w:r>
+        <w:t xml:space="preserve">Co-nutrient limited lakes followed the overall </w:t>
+      </w:r>
+      <w:r>
+        <w:t xml:space="preserve">national </w:t>
+      </w:r>
+      <w:r>
+        <w:t xml:space="preserve">pattern, with these lakes becoming less hypereutrophic (-10.4%) and more mesotrophic (14%) </w:t>
+      </w:r>
+      <w:r>
+        <w:t>with marginal changes in the percentage of</w:t>
+      </w:r>
+      <w:r>
+        <w:t xml:space="preserve"> oligotrophic or eutrophic co-limited lakes. </w:t>
+      </w:r>
+      <w:r>
+        <w:t xml:space="preserve">The only substantial shift in trophic state of </w:t>
+      </w:r>
+      <w:r>
+        <w:t xml:space="preserve">N-limited lakes only </w:t>
+      </w:r>
+      <w:r>
+        <w:t>occurred with an increase in</w:t>
+      </w:r>
+      <w:r>
+        <w:t xml:space="preserve"> hypereutroph</w:t>
+      </w:r>
+      <w:r>
+        <w:t>ic systems</w:t>
+      </w:r>
+      <w:r>
+        <w:t xml:space="preserve"> (13.7%). </w:t>
+      </w:r>
       <w:commentRangeStart w:id="4"/>
       <w:r>
-        <w:t xml:space="preserve">However, at the national scale, changes in trophic state varied by nutrient limitation category (Figure 7). </w:t>
+        <w:t>P-limited lakes showed the most widespread changes in trophic state. Specifically, the percentage of</w:t>
+      </w:r>
+      <w:r>
+        <w:t xml:space="preserve"> oligotrophic</w:t>
+      </w:r>
+      <w:r>
+        <w:t xml:space="preserve"> and </w:t>
+      </w:r>
+      <w:r>
+        <w:t xml:space="preserve">hypereutrophic </w:t>
+      </w:r>
+      <w:r>
+        <w:t xml:space="preserve">lakes decreased </w:t>
+      </w:r>
+      <w:r>
+        <w:t>(</w:t>
+      </w:r>
+      <w:r>
+        <w:t xml:space="preserve">-12.9% and </w:t>
+      </w:r>
+      <w:r>
+        <w:t>-</w:t>
+      </w:r>
+      <w:r>
+        <w:t>23.9</w:t>
+      </w:r>
+      <w:r>
+        <w:t>%</w:t>
+      </w:r>
+      <w:r>
+        <w:t xml:space="preserve"> respectively</w:t>
+      </w:r>
+      <w:r>
+        <w:t>)</w:t>
+      </w:r>
+      <w:r>
+        <w:t>, while the percentage of eutrophic lakes increased by</w:t>
+      </w:r>
+      <w:r>
+        <w:t xml:space="preserve"> 35%.</w:t>
+      </w:r>
+      <w:r>
+        <w:t xml:space="preserve"> </w:t>
       </w:r>
       <w:commentRangeEnd w:id="4"/>
       <w:r>
@@ -2725,92 +2780,6 @@
           <w:rStyle w:val="CommentReference"/>
         </w:rPr>
         <w:commentReference w:id="4"/>
-      </w:r>
-      <w:r>
-        <w:t xml:space="preserve">Co-nutrient limited lakes followed the overall </w:t>
-      </w:r>
-      <w:r>
-        <w:t xml:space="preserve">national </w:t>
-      </w:r>
-      <w:r>
-        <w:t xml:space="preserve">pattern, with these lakes becoming less hypereutrophic (-10.4%) and more mesotrophic (14%) </w:t>
-      </w:r>
-      <w:r>
-        <w:t>with marginal changes in the percentage of</w:t>
-      </w:r>
-      <w:r>
-        <w:t xml:space="preserve"> oligotrophic or eutrophic co-limited lakes. </w:t>
-      </w:r>
-      <w:r>
-        <w:t xml:space="preserve">The only substantial shift in trophic state of </w:t>
-      </w:r>
-      <w:r>
-        <w:t xml:space="preserve">N-limited lakes only </w:t>
-      </w:r>
-      <w:r>
-        <w:t>occurred with an increase in</w:t>
-      </w:r>
-      <w:r>
-        <w:t xml:space="preserve"> hypereutroph</w:t>
-      </w:r>
-      <w:r>
-        <w:t>ic systems</w:t>
-      </w:r>
-      <w:r>
-        <w:t xml:space="preserve"> (13.7%). </w:t>
-      </w:r>
-      <w:commentRangeStart w:id="5"/>
-      <w:r>
-        <w:t>P-limited lakes showed the most widespread changes in trophic state. Specifically, the percentage of</w:t>
-      </w:r>
-      <w:r>
-        <w:t xml:space="preserve"> oligotrophic</w:t>
-      </w:r>
-      <w:r>
-        <w:t xml:space="preserve"> and </w:t>
-      </w:r>
-      <w:r>
-        <w:t xml:space="preserve">hypereutrophic </w:t>
-      </w:r>
-      <w:r>
-        <w:t xml:space="preserve">lakes decreased </w:t>
-      </w:r>
-      <w:r>
-        <w:t>(</w:t>
-      </w:r>
-      <w:r>
-        <w:t xml:space="preserve">-12.9% and </w:t>
-      </w:r>
-      <w:r>
-        <w:t>-</w:t>
-      </w:r>
-      <w:r>
-        <w:t>23.9</w:t>
-      </w:r>
-      <w:r>
-        <w:t>%</w:t>
-      </w:r>
-      <w:r>
-        <w:t xml:space="preserve"> respectively</w:t>
-      </w:r>
-      <w:r>
-        <w:t>)</w:t>
-      </w:r>
-      <w:r>
-        <w:t>, while the percentage of eutrophic lakes increased by</w:t>
-      </w:r>
-      <w:r>
-        <w:t xml:space="preserve"> 35%.</w:t>
-      </w:r>
-      <w:r>
-        <w:t xml:space="preserve"> </w:t>
-      </w:r>
-      <w:commentRangeEnd w:id="5"/>
-      <w:r>
-        <w:rPr>
-          <w:rStyle w:val="CommentReference"/>
-        </w:rPr>
-        <w:commentReference w:id="5"/>
       </w:r>
     </w:p>
     <w:p>
@@ -2843,7 +2812,7 @@
       <w:r>
         <w:t xml:space="preserve"> significantly from the full population estimate</w:t>
       </w:r>
-      <w:ins w:id="6" w:author="Kelsey Ruehling" w:date="2022-09-13T16:56:00Z">
+      <w:ins w:id="5" w:author="Kelsey Ruehling" w:date="2022-09-13T16:56:00Z">
         <w:r>
           <w:t xml:space="preserve"> (Figure 7)</w:t>
         </w:r>
@@ -2851,16 +2820,16 @@
       <w:r>
         <w:t xml:space="preserve">. When </w:t>
       </w:r>
-      <w:commentRangeStart w:id="7"/>
+      <w:commentRangeStart w:id="6"/>
       <w:r>
         <w:t>considering all the lakes in the NLA survey years 2007 and 2017</w:t>
       </w:r>
-      <w:commentRangeEnd w:id="7"/>
+      <w:commentRangeEnd w:id="6"/>
       <w:r>
         <w:rPr>
           <w:rStyle w:val="CommentReference"/>
         </w:rPr>
-        <w:commentReference w:id="7"/>
+        <w:commentReference w:id="6"/>
       </w:r>
       <w:r>
         <w:t>, lakes became less oligotrophic (-</w:t>
@@ -2946,12 +2915,12 @@
       <w:r>
         <w:t>a significant increase in eutrophic lakes (14.6%) with no significant changes in mesotrophic or hypereutrophic status lakes</w:t>
       </w:r>
-      <w:ins w:id="8" w:author="Kelsey Ruehling" w:date="2022-09-13T16:57:00Z">
+      <w:ins w:id="7" w:author="Kelsey Ruehling" w:date="2022-09-13T16:57:00Z">
         <w:r>
           <w:t>.</w:t>
         </w:r>
       </w:ins>
-      <w:del w:id="9" w:author="Kelsey Ruehling" w:date="2022-09-13T16:57:00Z">
+      <w:del w:id="8" w:author="Kelsey Ruehling" w:date="2022-09-13T16:57:00Z">
         <w:r>
           <w:delText xml:space="preserve"> (Figure 7)</w:delText>
         </w:r>
@@ -2998,16 +2967,16 @@
         <w:lastRenderedPageBreak/>
         <w:t xml:space="preserve">We found important regional differences in the drivers of trophic state. In the Western US, TN </w:t>
       </w:r>
-      <w:commentRangeStart w:id="10"/>
+      <w:commentRangeStart w:id="9"/>
       <w:r>
         <w:t xml:space="preserve">was the stronger driver of </w:t>
       </w:r>
-      <w:commentRangeEnd w:id="10"/>
+      <w:commentRangeEnd w:id="9"/>
       <w:r>
         <w:rPr>
           <w:rStyle w:val="CommentReference"/>
         </w:rPr>
-        <w:commentReference w:id="10"/>
+        <w:commentReference w:id="9"/>
       </w:r>
       <w:r>
         <w:t xml:space="preserve">eutrophication compared to in the Easter </w:t>
@@ -3129,7 +3098,7 @@
           <w:numId w:val="18"/>
         </w:numPr>
       </w:pPr>
-      <w:commentRangeStart w:id="11"/>
+      <w:commentRangeStart w:id="10"/>
       <w:r>
         <w:t xml:space="preserve">Additionally, N-deposition has demonstrated its potential detrimental impacts on Western ecosystems </w:t>
       </w:r>
@@ -3151,12 +3120,12 @@
       <w:r>
         <w:fldChar w:fldCharType="end"/>
       </w:r>
-      <w:commentRangeEnd w:id="11"/>
+      <w:commentRangeEnd w:id="10"/>
       <w:r>
         <w:rPr>
           <w:rStyle w:val="CommentReference"/>
         </w:rPr>
-        <w:commentReference w:id="11"/>
+        <w:commentReference w:id="10"/>
       </w:r>
       <w:r>
         <w:t xml:space="preserve"> while </w:t>
@@ -3206,16 +3175,16 @@
           <w:numId w:val="18"/>
         </w:numPr>
       </w:pPr>
-      <w:commentRangeStart w:id="12"/>
+      <w:commentRangeStart w:id="11"/>
       <w:r>
         <w:t xml:space="preserve">Understanding these different regional drivers may assist in eutrophication management and mitigation. </w:t>
       </w:r>
-      <w:commentRangeEnd w:id="12"/>
+      <w:commentRangeEnd w:id="11"/>
       <w:r>
         <w:rPr>
           <w:rStyle w:val="CommentReference"/>
         </w:rPr>
-        <w:commentReference w:id="12"/>
+        <w:commentReference w:id="11"/>
       </w:r>
     </w:p>
     <w:p>
@@ -3226,11 +3195,11 @@
           <w:numId w:val="18"/>
         </w:numPr>
       </w:pPr>
-      <w:commentRangeStart w:id="13"/>
+      <w:commentRangeStart w:id="12"/>
       <w:r>
         <w:t xml:space="preserve">Assessing shifts only in the lakes </w:t>
       </w:r>
-      <w:ins w:id="14" w:author="Kelsey Ruehling" w:date="2022-09-13T17:00:00Z">
+      <w:ins w:id="13" w:author="Kelsey Ruehling" w:date="2022-09-13T17:00:00Z">
         <w:r>
           <w:t>re-</w:t>
         </w:r>
@@ -3238,12 +3207,12 @@
       <w:r>
         <w:t>sampled in multiple NLA surveys can help provide general trends but may not adequately estimate the changes in the full population of lakes.</w:t>
       </w:r>
-      <w:commentRangeEnd w:id="13"/>
+      <w:commentRangeEnd w:id="12"/>
       <w:r>
         <w:rPr>
           <w:rStyle w:val="CommentReference"/>
         </w:rPr>
-        <w:commentReference w:id="13"/>
+        <w:commentReference w:id="12"/>
       </w:r>
     </w:p>
     <w:p>
@@ -3260,19 +3229,19 @@
       <w:r>
         <w:t>, but note that there is significant error around both these population estimates as well as the resampled lake shift estimates (</w:t>
       </w:r>
-      <w:commentRangeStart w:id="15"/>
+      <w:commentRangeStart w:id="14"/>
       <w:r>
         <w:t>solid bars in Figure 6, 7)</w:t>
       </w:r>
       <w:r>
         <w:t xml:space="preserve">. </w:t>
       </w:r>
-      <w:commentRangeEnd w:id="15"/>
+      <w:commentRangeEnd w:id="14"/>
       <w:r>
         <w:rPr>
           <w:rStyle w:val="CommentReference"/>
         </w:rPr>
-        <w:commentReference w:id="15"/>
+        <w:commentReference w:id="14"/>
       </w:r>
     </w:p>
     <w:p>
@@ -3283,7 +3252,7 @@
           <w:numId w:val="18"/>
         </w:numPr>
       </w:pPr>
-      <w:commentRangeStart w:id="16"/>
+      <w:commentRangeStart w:id="15"/>
       <w:r>
         <w:t xml:space="preserve">We should note that in this study, we are assuming limitation for whole lake ecosystems and using total and dissolved nutrient pools rather than understanding specifics about the real species communities and their nutrient requirements.  </w:t>
       </w:r>
@@ -3317,12 +3286,12 @@
       <w:r>
         <w:t xml:space="preserve">, which requires extensive time and money, we hope this may serve as a method to estimate limitation and water quality using the resources available. </w:t>
       </w:r>
-      <w:commentRangeEnd w:id="16"/>
+      <w:commentRangeEnd w:id="15"/>
       <w:r>
         <w:rPr>
           <w:rStyle w:val="CommentReference"/>
         </w:rPr>
-        <w:commentReference w:id="16"/>
+        <w:commentReference w:id="15"/>
       </w:r>
     </w:p>
     <w:p>
@@ -3333,7 +3302,7 @@
           <w:numId w:val="18"/>
         </w:numPr>
       </w:pPr>
-      <w:commentRangeStart w:id="17"/>
+      <w:commentRangeStart w:id="16"/>
       <w:r>
         <w:t xml:space="preserve">Across the conterminous US, co-nutrient limited lakes increased between 2007 and 2017, while single nutrient limitation decreased. However, N-limited lakes were still the most prevalent. </w:t>
       </w:r>
@@ -3394,12 +3363,12 @@
       <w:r>
         <w:t xml:space="preserve"> and the potential for these lakes to swing back and forth between limitation statuses as some of these co-nutrient limited lakes occur in high nutrient conditions (Figure 3). </w:t>
       </w:r>
-      <w:commentRangeEnd w:id="17"/>
+      <w:commentRangeEnd w:id="16"/>
       <w:r>
         <w:rPr>
           <w:rStyle w:val="CommentReference"/>
         </w:rPr>
-        <w:commentReference w:id="17"/>
+        <w:commentReference w:id="16"/>
       </w:r>
     </w:p>
     <w:p>
@@ -3410,7 +3379,7 @@
           <w:numId w:val="18"/>
         </w:numPr>
       </w:pPr>
-      <w:commentRangeStart w:id="18"/>
+      <w:commentRangeStart w:id="17"/>
       <w:r>
         <w:t xml:space="preserve">Nutrient limitation and trophic state shifts in </w:t>
       </w:r>
@@ -3574,12 +3543,12 @@
       <w:r>
         <w:t xml:space="preserve">In N-limited lakes, however, there was no difference in nutrient stoichiometry between oligotrophic and mesotrophic lakes; compared to in P-limited lakes where there was no stoichiometric difference between eutrophic and hypereutrophic lakes. These variations from the overall trend may be a result of the extents of excess and lack of nutrients. </w:t>
       </w:r>
-      <w:commentRangeEnd w:id="18"/>
+      <w:commentRangeEnd w:id="17"/>
       <w:r>
         <w:rPr>
           <w:rStyle w:val="CommentReference"/>
         </w:rPr>
-        <w:commentReference w:id="18"/>
+        <w:commentReference w:id="17"/>
       </w:r>
     </w:p>
     <w:p>
@@ -3656,7 +3625,7 @@
           <w:numId w:val="18"/>
         </w:numPr>
         <w:rPr>
-          <w:ins w:id="19" w:author="Kelsey Ruehling" w:date="2022-09-13T17:09:00Z"/>
+          <w:ins w:id="18" w:author="Kelsey Ruehling" w:date="2022-09-13T17:09:00Z"/>
         </w:rPr>
       </w:pPr>
       <w:r>
@@ -3691,7 +3660,7 @@
           <w:ilvl w:val="0"/>
           <w:numId w:val="18"/>
         </w:numPr>
-        <w:pPrChange w:id="20" w:author="Kelsey Ruehling" w:date="2022-09-13T17:09:00Z">
+        <w:pPrChange w:id="19" w:author="Kelsey Ruehling" w:date="2022-09-13T17:09:00Z">
           <w:pPr>
             <w:pStyle w:val="ListParagraph"/>
             <w:numPr>
@@ -3702,17 +3671,17 @@
           </w:pPr>
         </w:pPrChange>
       </w:pPr>
-      <w:ins w:id="21" w:author="Kelsey Ruehling" w:date="2022-09-13T17:09:00Z">
+      <w:ins w:id="20" w:author="Kelsey Ruehling" w:date="2022-09-13T17:09:00Z">
         <w:r>
           <w:t>You may not have enough space in the document, but if you do want to end with something broad you can have a conclusion paragraph that summarizes that</w:t>
         </w:r>
       </w:ins>
-      <w:ins w:id="22" w:author="Kelsey Ruehling" w:date="2022-09-13T17:10:00Z">
+      <w:ins w:id="21" w:author="Kelsey Ruehling" w:date="2022-09-13T17:10:00Z">
         <w:r>
           <w:t xml:space="preserve"> both N and P matter, that nutrient limitation varies both through space and time, and that future work should look at identifying why some of these shifts through time appear to be so large (and whether management interventions can help prevent large chan</w:t>
         </w:r>
       </w:ins>
-      <w:ins w:id="23" w:author="Kelsey Ruehling" w:date="2022-09-13T17:11:00Z">
+      <w:ins w:id="22" w:author="Kelsey Ruehling" w:date="2022-09-13T17:11:00Z">
         <w:r>
           <w:t xml:space="preserve">ges toward eutrophic/hypereutrophic systems in the future). </w:t>
         </w:r>
@@ -11524,7 +11493,7 @@
       </w:r>
     </w:p>
   </w:comment>
-  <w:comment w:id="4" w:author="Kelsey Ruehling" w:date="2022-09-13T16:50:00Z" w:initials="KR">
+  <w:comment w:id="4" w:author="Kelsey Ruehling" w:date="2022-09-13T16:54:00Z" w:initials="KR">
     <w:p>
       <w:pPr>
         <w:pStyle w:val="CommentText"/>
@@ -11536,17 +11505,11 @@
         <w:annotationRef/>
       </w:r>
       <w:r>
-        <w:t xml:space="preserve">I felt like you need a transition sentence </w:t>
-      </w:r>
-      <w:r>
-        <w:rPr>
-          <w:noProof/>
-        </w:rPr>
-        <w:t>here, but you might try better wording :)</w:t>
+        <w:t>I thought this result was totally WILD so I tried to emphasize it a bit more here</w:t>
       </w:r>
     </w:p>
   </w:comment>
-  <w:comment w:id="5" w:author="Kelsey Ruehling" w:date="2022-09-13T16:54:00Z" w:initials="KR">
+  <w:comment w:id="6" w:author="Kelsey Ruehling" w:date="2022-09-13T16:56:00Z" w:initials="KR">
     <w:p>
       <w:pPr>
         <w:pStyle w:val="CommentText"/>
@@ -11558,11 +11521,11 @@
         <w:annotationRef/>
       </w:r>
       <w:r>
-        <w:t>I thought this result was totally WILD so I tried to emphasize it a bit more here</w:t>
+        <w:t xml:space="preserve">Same suggestion as above. Maybe actually show this result on a panel? </w:t>
       </w:r>
     </w:p>
   </w:comment>
-  <w:comment w:id="7" w:author="Kelsey Ruehling" w:date="2022-09-13T16:56:00Z" w:initials="KR">
+  <w:comment w:id="9" w:author="Kelsey Ruehling" w:date="2022-09-13T16:58:00Z" w:initials="KR">
     <w:p>
       <w:pPr>
         <w:pStyle w:val="CommentText"/>
@@ -11574,11 +11537,20 @@
         <w:annotationRef/>
       </w:r>
       <w:r>
-        <w:t xml:space="preserve">Same suggestion as above. Maybe actually show this result on a panel? </w:t>
+        <w:t xml:space="preserve">Too strong potentially? Maybe something like “TN was more strongly correlated with chlorophyll </w:t>
+      </w:r>
+      <w:r>
+        <w:rPr>
+          <w:i/>
+        </w:rPr>
+        <w:t>a</w:t>
+      </w:r>
+      <w:r>
+        <w:t xml:space="preserve"> compared to lakes in the eastern U.S.”</w:t>
       </w:r>
     </w:p>
   </w:comment>
-  <w:comment w:id="10" w:author="Kelsey Ruehling" w:date="2022-09-13T16:58:00Z" w:initials="KR">
+  <w:comment w:id="10" w:author="Kelsey Ruehling" w:date="2022-09-13T16:59:00Z" w:initials="KR">
     <w:p>
       <w:pPr>
         <w:pStyle w:val="CommentText"/>
@@ -11590,20 +11562,11 @@
         <w:annotationRef/>
       </w:r>
       <w:r>
-        <w:t xml:space="preserve">Too strong potentially? Maybe something like “TN was more strongly correlated with chlorophyll </w:t>
-      </w:r>
-      <w:r>
-        <w:rPr>
-          <w:i/>
-        </w:rPr>
-        <w:t>a</w:t>
-      </w:r>
-      <w:r>
-        <w:t xml:space="preserve"> compared to lakes in the eastern U.S.”</w:t>
+        <w:t xml:space="preserve">And N deposition rates, in addition to terrestrial N export into lakes, is just WAY way lower in the western U.S. </w:t>
       </w:r>
     </w:p>
   </w:comment>
-  <w:comment w:id="11" w:author="Kelsey Ruehling" w:date="2022-09-13T16:59:00Z" w:initials="KR">
+  <w:comment w:id="11" w:author="Kelsey Ruehling" w:date="2022-09-13T17:00:00Z" w:initials="KR">
     <w:p>
       <w:pPr>
         <w:pStyle w:val="CommentText"/>
@@ -11615,11 +11578,11 @@
         <w:annotationRef/>
       </w:r>
       <w:r>
-        <w:t xml:space="preserve">And N deposition rates, in addition to terrestrial N export into lakes, is just WAY way lower in the western U.S. </w:t>
+        <w:t>And/or understanding these differences can inform region-specific management strategies to mitigate the impacts of eutrophication</w:t>
       </w:r>
     </w:p>
   </w:comment>
-  <w:comment w:id="12" w:author="Kelsey Ruehling" w:date="2022-09-13T17:00:00Z" w:initials="KR">
+  <w:comment w:id="12" w:author="Kelsey Ruehling" w:date="2022-09-13T17:01:00Z" w:initials="KR">
     <w:p>
       <w:pPr>
         <w:pStyle w:val="CommentText"/>
@@ -11631,11 +11594,11 @@
         <w:annotationRef/>
       </w:r>
       <w:r>
-        <w:t>And/or understanding these differences can inform region-specific management strategies to mitigate the impacts of eutrophication</w:t>
+        <w:t>I think this is a really valuable insight for your analysis! Like I said elsewhere, making this an objective or part of your research questions up front will help with continuity throughout the manuscript. EPA is super management-drive obviously, so showing how the dataset used influences your conclusions *should* be super relevant to them</w:t>
       </w:r>
     </w:p>
   </w:comment>
-  <w:comment w:id="13" w:author="Kelsey Ruehling" w:date="2022-09-13T17:01:00Z" w:initials="KR">
+  <w:comment w:id="14" w:author="Kelsey Ruehling" w:date="2022-09-13T17:01:00Z" w:initials="KR">
     <w:p>
       <w:pPr>
         <w:pStyle w:val="CommentText"/>
@@ -11647,11 +11610,11 @@
         <w:annotationRef/>
       </w:r>
       <w:r>
-        <w:t>I think this is a really valuable insight for your analysis! Like I said elsewhere, making this an objective or part of your research questions up front will help with continuity throughout the manuscript. EPA is super management-drive obviously, so showing how the dataset used influences your conclusions *should* be super relevant to them</w:t>
+        <w:t>Is the error larger in the re-sampled lakes generally? Just curious</w:t>
       </w:r>
     </w:p>
   </w:comment>
-  <w:comment w:id="15" w:author="Kelsey Ruehling" w:date="2022-09-13T17:01:00Z" w:initials="KR">
+  <w:comment w:id="15" w:author="Kelsey Ruehling" w:date="2022-09-13T17:05:00Z" w:initials="KR">
     <w:p>
       <w:pPr>
         <w:pStyle w:val="CommentText"/>
@@ -11663,7 +11626,7 @@
         <w:annotationRef/>
       </w:r>
       <w:r>
-        <w:t>Is the error larger in the re-sampled lakes generally? Just curious</w:t>
+        <w:t xml:space="preserve">You can consider tucking these “study limitation” points a little later in the discussion because they kind of distract from the main points of 2a and 2b above. </w:t>
       </w:r>
     </w:p>
   </w:comment>
@@ -11679,48 +11642,32 @@
         <w:annotationRef/>
       </w:r>
       <w:r>
-        <w:t xml:space="preserve">You can consider tucking these “study limitation” points a little later in the discussion because they kind of distract from the main points of 2a and 2b above. </w:t>
+        <w:t xml:space="preserve">Considering moving this up front but keep it super high level and avoid just regurgitating the results again. Think about how you can tie this into the introduction: your study clearly show just how much nutrient limitation varies through space </w:t>
+      </w:r>
+      <w:r>
+        <w:rPr>
+          <w:b/>
+        </w:rPr>
+        <w:t xml:space="preserve">and </w:t>
+      </w:r>
+      <w:r>
+        <w:t xml:space="preserve">time </w:t>
+      </w:r>
+      <w:r>
+        <w:rPr>
+          <w:i/>
+        </w:rPr>
+        <w:t>and</w:t>
+      </w:r>
+      <w:r>
+        <w:t xml:space="preserve"> by trophic state. This is very cool! And kind of throws shade at the people who waste their time </w:t>
+      </w:r>
+      <w:r>
+        <w:t>arguing about whether N or P matter :P It’s both.</w:t>
       </w:r>
     </w:p>
   </w:comment>
-  <w:comment w:id="17" w:author="Kelsey Ruehling" w:date="2022-09-13T17:05:00Z" w:initials="KR">
-    <w:p>
-      <w:pPr>
-        <w:pStyle w:val="CommentText"/>
-      </w:pPr>
-      <w:r>
-        <w:rPr>
-          <w:rStyle w:val="CommentReference"/>
-        </w:rPr>
-        <w:annotationRef/>
-      </w:r>
-      <w:r>
-        <w:t xml:space="preserve">Considering moving this up front but keep it super high level and avoid just regurgitating the results again. Think about how you can tie this into the introduction: your study clearly show just how much nutrient limitation varies through space </w:t>
-      </w:r>
-      <w:r>
-        <w:rPr>
-          <w:b/>
-        </w:rPr>
-        <w:t xml:space="preserve">and </w:t>
-      </w:r>
-      <w:r>
-        <w:t xml:space="preserve">time </w:t>
-      </w:r>
-      <w:r>
-        <w:rPr>
-          <w:i/>
-        </w:rPr>
-        <w:t>and</w:t>
-      </w:r>
-      <w:r>
-        <w:t xml:space="preserve"> by trophic state. This is very cool! And kind of throws shade at the people who waste their time </w:t>
-      </w:r>
-      <w:r>
-        <w:t>arguing about whether N or P matter :P It’s both.</w:t>
-      </w:r>
-    </w:p>
-  </w:comment>
-  <w:comment w:id="18" w:author="Kelsey Ruehling" w:date="2022-09-13T17:08:00Z" w:initials="KR">
+  <w:comment w:id="17" w:author="Kelsey Ruehling" w:date="2022-09-13T17:08:00Z" w:initials="KR">
     <w:p>
       <w:pPr>
         <w:pStyle w:val="CommentText"/>
@@ -11754,7 +11701,6 @@
   <w15:commentEx w15:paraId="42514FC2" w15:done="0"/>
   <w15:commentEx w15:paraId="46176BEC" w15:done="0"/>
   <w15:commentEx w15:paraId="6DC2A367" w15:done="0"/>
-  <w15:commentEx w15:paraId="6BF3A456" w15:done="0"/>
   <w15:commentEx w15:paraId="5E364166" w15:done="0"/>
   <w15:commentEx w15:paraId="15E67901" w15:done="0"/>
   <w15:commentEx w15:paraId="49E82CF5" w15:done="0"/>
@@ -11774,7 +11720,6 @@
   <w16cid:commentId w16cid:paraId="42514FC2" w16cid:durableId="26CB0CB8"/>
   <w16cid:commentId w16cid:paraId="46176BEC" w16cid:durableId="26CB0C1D"/>
   <w16cid:commentId w16cid:paraId="6DC2A367" w16cid:durableId="26CB32E4"/>
-  <w16cid:commentId w16cid:paraId="6BF3A456" w16cid:durableId="26CB336B"/>
   <w16cid:commentId w16cid:paraId="5E364166" w16cid:durableId="26CB345C"/>
   <w16cid:commentId w16cid:paraId="15E67901" w16cid:durableId="26CB34BF"/>
   <w16cid:commentId w16cid:paraId="49E82CF5" w16cid:durableId="26CB3518"/>
@@ -14844,6 +14789,7 @@
     <w:rsid w:val="004950A2"/>
     <w:rsid w:val="004F4B86"/>
     <w:rsid w:val="00523C51"/>
+    <w:rsid w:val="0059351C"/>
     <w:rsid w:val="00600E1E"/>
     <w:rsid w:val="006305B7"/>
     <w:rsid w:val="006421CF"/>

</xml_diff>

<commit_message>
update -just moving space
</commit_message>
<xml_diff>
--- a/Working_folder/DRAFT2.docx
+++ b/Working_folder/DRAFT2.docx
@@ -1,6 +1,6 @@
 
 <file path=word/document.xml><?xml version="1.0" encoding="utf-8"?>
-<w:document xmlns:wpc="http://schemas.microsoft.com/office/word/2010/wordprocessingCanvas" xmlns:cx="http://schemas.microsoft.com/office/drawing/2014/chartex" xmlns:cx1="http://schemas.microsoft.com/office/drawing/2015/9/8/chartex" xmlns:cx2="http://schemas.microsoft.com/office/drawing/2015/10/21/chartex" xmlns:cx3="http://schemas.microsoft.com/office/drawing/2016/5/9/chartex" xmlns:cx4="http://schemas.microsoft.com/office/drawing/2016/5/10/chartex" xmlns:cx5="http://schemas.microsoft.com/office/drawing/2016/5/11/chartex" xmlns:cx6="http://schemas.microsoft.com/office/drawing/2016/5/12/chartex" xmlns:cx7="http://schemas.microsoft.com/office/drawing/2016/5/13/chartex" xmlns:cx8="http://schemas.microsoft.com/office/drawing/2016/5/14/chartex" xmlns:mc="http://schemas.openxmlformats.org/markup-compatibility/2006" xmlns:aink="http://schemas.microsoft.com/office/drawing/2016/ink" xmlns:am3d="http://schemas.microsoft.com/office/drawing/2017/model3d" xmlns:o="urn:schemas-microsoft-com:office:office" xmlns:oel="http://schemas.microsoft.com/office/2019/extlst" xmlns:r="http://schemas.openxmlformats.org/officeDocument/2006/relationships" xmlns:m="http://schemas.openxmlformats.org/officeDocument/2006/math" xmlns:v="urn:schemas-microsoft-com:vml" xmlns:wp14="http://schemas.microsoft.com/office/word/2010/wordprocessingDrawing" xmlns:wp="http://schemas.openxmlformats.org/drawingml/2006/wordprocessingDrawing" xmlns:w10="urn:schemas-microsoft-com:office:word" xmlns:w="http://schemas.openxmlformats.org/wordprocessingml/2006/main" xmlns:w14="http://schemas.microsoft.com/office/word/2010/wordml" xmlns:w15="http://schemas.microsoft.com/office/word/2012/wordml" xmlns:w16cex="http://schemas.microsoft.com/office/word/2018/wordml/cex" xmlns:w16cid="http://schemas.microsoft.com/office/word/2016/wordml/cid" xmlns:w16="http://schemas.microsoft.com/office/word/2018/wordml" xmlns:w16sdtdh="http://schemas.microsoft.com/office/word/2020/wordml/sdtdatahash" xmlns:w16se="http://schemas.microsoft.com/office/word/2015/wordml/symex" xmlns:wpg="http://schemas.microsoft.com/office/word/2010/wordprocessingGroup" xmlns:wpi="http://schemas.microsoft.com/office/word/2010/wordprocessingInk" xmlns:wne="http://schemas.microsoft.com/office/word/2006/wordml" xmlns:wps="http://schemas.microsoft.com/office/word/2010/wordprocessingShape" mc:Ignorable="w14 w15 w16se w16cid w16 w16cex w16sdtdh wp14">
+<w:document xmlns:wpc="http://schemas.microsoft.com/office/word/2010/wordprocessingCanvas" xmlns:cx="http://schemas.microsoft.com/office/drawing/2014/chartex" xmlns:cx1="http://schemas.microsoft.com/office/drawing/2015/9/8/chartex" xmlns:cx2="http://schemas.microsoft.com/office/drawing/2015/10/21/chartex" xmlns:cx3="http://schemas.microsoft.com/office/drawing/2016/5/9/chartex" xmlns:cx4="http://schemas.microsoft.com/office/drawing/2016/5/10/chartex" xmlns:cx5="http://schemas.microsoft.com/office/drawing/2016/5/11/chartex" xmlns:cx6="http://schemas.microsoft.com/office/drawing/2016/5/12/chartex" xmlns:cx7="http://schemas.microsoft.com/office/drawing/2016/5/13/chartex" xmlns:cx8="http://schemas.microsoft.com/office/drawing/2016/5/14/chartex" xmlns:mc="http://schemas.openxmlformats.org/markup-compatibility/2006" xmlns:aink="http://schemas.microsoft.com/office/drawing/2016/ink" xmlns:am3d="http://schemas.microsoft.com/office/drawing/2017/model3d" xmlns:o="urn:schemas-microsoft-com:office:office" xmlns:r="http://schemas.openxmlformats.org/officeDocument/2006/relationships" xmlns:m="http://schemas.openxmlformats.org/officeDocument/2006/math" xmlns:v="urn:schemas-microsoft-com:vml" xmlns:wp14="http://schemas.microsoft.com/office/word/2010/wordprocessingDrawing" xmlns:wp="http://schemas.openxmlformats.org/drawingml/2006/wordprocessingDrawing" xmlns:w10="urn:schemas-microsoft-com:office:word" xmlns:w="http://schemas.openxmlformats.org/wordprocessingml/2006/main" xmlns:w14="http://schemas.microsoft.com/office/word/2010/wordml" xmlns:w15="http://schemas.microsoft.com/office/word/2012/wordml" xmlns:w16cex="http://schemas.microsoft.com/office/word/2018/wordml/cex" xmlns:w16cid="http://schemas.microsoft.com/office/word/2016/wordml/cid" xmlns:w16="http://schemas.microsoft.com/office/word/2018/wordml" xmlns:w16sdtdh="http://schemas.microsoft.com/office/word/2020/wordml/sdtdatahash" xmlns:w16se="http://schemas.microsoft.com/office/word/2015/wordml/symex" xmlns:wpg="http://schemas.microsoft.com/office/word/2010/wordprocessingGroup" xmlns:wpi="http://schemas.microsoft.com/office/word/2010/wordprocessingInk" xmlns:wne="http://schemas.microsoft.com/office/word/2006/wordml" xmlns:wps="http://schemas.microsoft.com/office/word/2010/wordprocessingShape" mc:Ignorable="w14 w15 w16se w16cid w16 w16cex w16sdtdh wp14">
   <w:body>
     <w:p>
       <w:pPr>
@@ -1048,6 +1048,7 @@
             <w:docPart w:val="66D87A75E05344BDB8FE1F239F1D758F"/>
           </w:placeholder>
         </w:sdtPr>
+        <w:sdtEndPr/>
         <w:sdtContent>
           <w:r>
             <w:rPr>
@@ -1069,30 +1070,17 @@
       <w:r>
         <w:t xml:space="preserve"> based on </w:t>
       </w:r>
-      <w:proofErr w:type="spellStart"/>
       <w:r>
         <w:t>O</w:t>
       </w:r>
       <w:r>
-        <w:t>mernik</w:t>
-      </w:r>
-      <w:proofErr w:type="spellEnd"/>
-      <w:r>
-        <w:t xml:space="preserve"> level-3 aggregated ecoregions, state, and lake size</w:t>
+        <w:t>mernik level-3 aggregated ecoregions, state, and lake size</w:t>
       </w:r>
       <w:r>
         <w:t xml:space="preserve">. </w:t>
       </w:r>
       <w:r>
-        <w:t xml:space="preserve">Discretizing the dataset into </w:t>
-      </w:r>
-      <w:proofErr w:type="spellStart"/>
-      <w:r>
-        <w:t>Omernik’s</w:t>
-      </w:r>
-      <w:proofErr w:type="spellEnd"/>
-      <w:r>
-        <w:t xml:space="preserve"> </w:t>
+        <w:t xml:space="preserve">Discretizing the dataset into Omernik’s </w:t>
       </w:r>
       <w:r>
         <w:t>nine</w:t>
@@ -1428,7 +1416,6 @@
         </w:rPr>
         <w:t xml:space="preserve"> </w:t>
       </w:r>
-      <w:proofErr w:type="spellStart"/>
       <w:r>
         <w:rPr>
           <w:color w:val="000000"/>
@@ -1439,32 +1426,64 @@
         <w:rPr>
           <w:color w:val="000000"/>
         </w:rPr>
-        <w:t>idyverse</w:t>
-      </w:r>
-      <w:proofErr w:type="spellEnd"/>
+        <w:t>idyverse package suite for data wrangling and visualization</w:t>
+      </w:r>
       <w:r>
         <w:rPr>
           <w:color w:val="000000"/>
         </w:rPr>
-        <w:t xml:space="preserve"> package suite for data wrangling and visualization</w:t>
+        <w:t xml:space="preserve"> </w:t>
       </w:r>
       <w:r>
         <w:rPr>
           <w:color w:val="000000"/>
         </w:rPr>
-        <w:t xml:space="preserve"> </w:t>
+        <w:fldChar w:fldCharType="begin"/>
       </w:r>
       <w:r>
         <w:rPr>
           <w:color w:val="000000"/>
         </w:rPr>
+        <w:instrText xml:space="preserve"> ADDIN ZOTERO_ITEM CSL_CITATION {"citationID":"O8RLZVh2","properties":{"formattedCitation":"(Wickham et al., 2019)","plainCitation":"(Wickham et al., 2019)","noteIndex":0},"citationItems":[{"id":517,"uris":["http://zotero.org/users/7424350/items/RZCM6MGL"],"itemData":{"id":517,"type":"article-journal","container-title":"Journal of Open Source Software","DOI":"10.21105/joss.01686","issue":"43","page":"1686","title":"Welcome to the tidyverse","volume":"4","author":[{"family":"Wickham","given":"Hadley"},{"family":"Averick","given":"Mara"},{"family":"Bryan","given":"Jennifer"},{"family":"Chang","given":"Winston"},{"family":"McGowan","given":"Lucy D'Agostino"},{"family":"François","given":"Romain"},{"family":"Grolemund","given":"Garrett"},{"family":"Hayes","given":"Alex"},{"family":"Henry","given":"Lionel"},{"family":"Hester","given":"Jim"},{"family":"Kuhn","given":"Max"},{"family":"Pedersen","given":"Thomas Lin"},{"family":"Miller","given":"Evan"},{"family":"Bache","given":"Stephan Milton"},{"family":"Müller","given":"Kirill"},{"family":"Ooms","given":"Jeroen"},{"family":"Robinson","given":"David"},{"family":"Seidel","given":"Dana Paige"},{"family":"Spinu","given":"Vitalie"},{"family":"Takahashi","given":"Kohske"},{"family":"Vaughan","given":"Davis"},{"family":"Wilke","given":"Claus"},{"family":"Woo","given":"Kara"},{"family":"Yutani","given":"Hiroaki"}],"issued":{"date-parts":[["2019"]]}}}],"schema":"https://github.com/citation-style-language/schema/raw/master/csl-citation.json"} </w:instrText>
+      </w:r>
+      <w:r>
+        <w:rPr>
+          <w:color w:val="000000"/>
+        </w:rPr>
+        <w:fldChar w:fldCharType="separate"/>
+      </w:r>
+      <w:r>
+        <w:rPr>
+          <w:rFonts w:ascii="Calibri" w:hAnsi="Calibri" w:cs="Calibri"/>
+        </w:rPr>
+        <w:t>(Wickham et al., 2019)</w:t>
+      </w:r>
+      <w:r>
+        <w:rPr>
+          <w:color w:val="000000"/>
+        </w:rPr>
+        <w:fldChar w:fldCharType="end"/>
+      </w:r>
+      <w:r>
+        <w:t xml:space="preserve">, </w:t>
+      </w:r>
+      <w:r>
+        <w:rPr>
+          <w:color w:val="000000"/>
+        </w:rPr>
+        <w:t xml:space="preserve">sf package for creating the map </w:t>
+      </w:r>
+      <w:r>
+        <w:rPr>
+          <w:color w:val="000000"/>
+        </w:rPr>
         <w:fldChar w:fldCharType="begin"/>
       </w:r>
       <w:r>
         <w:rPr>
           <w:color w:val="000000"/>
         </w:rPr>
-        <w:instrText xml:space="preserve"> ADDIN ZOTERO_ITEM CSL_CITATION {"citationID":"O8RLZVh2","properties":{"formattedCitation":"(Wickham et al., 2019)","plainCitation":"(Wickham et al., 2019)","noteIndex":0},"citationItems":[{"id":517,"uris":["http://zotero.org/users/7424350/items/RZCM6MGL"],"itemData":{"id":517,"type":"article-journal","container-title":"Journal of Open Source Software","DOI":"10.21105/joss.01686","issue":"43","page":"1686","title":"Welcome to the tidyverse","volume":"4","author":[{"family":"Wickham","given":"Hadley"},{"family":"Averick","given":"Mara"},{"family":"Bryan","given":"Jennifer"},{"family":"Chang","given":"Winston"},{"family":"McGowan","given":"Lucy D'Agostino"},{"family":"François","given":"Romain"},{"family":"Grolemund","given":"Garrett"},{"family":"Hayes","given":"Alex"},{"family":"Henry","given":"Lionel"},{"family":"Hester","given":"Jim"},{"family":"Kuhn","given":"Max"},{"family":"Pedersen","given":"Thomas Lin"},{"family":"Miller","given":"Evan"},{"family":"Bache","given":"Stephan Milton"},{"family":"Müller","given":"Kirill"},{"family":"Ooms","given":"Jeroen"},{"family":"Robinson","given":"David"},{"family":"Seidel","given":"Dana Paige"},{"family":"Spinu","given":"Vitalie"},{"family":"Takahashi","given":"Kohske"},{"family":"Vaughan","given":"Davis"},{"family":"Wilke","given":"Claus"},{"family":"Woo","given":"Kara"},{"family":"Yutani","given":"Hiroaki"}],"issued":{"date-parts":[["2019"]]}}}],"schema":"https://github.com/citation-style-language/schema/raw/master/csl-citation.json"} </w:instrText>
+        <w:instrText xml:space="preserve"> ADDIN ZOTERO_ITEM CSL_CITATION {"citationID":"Fc0lRmkd","properties":{"formattedCitation":"(Pebesma, 2018)","plainCitation":"(Pebesma, 2018)","noteIndex":0},"citationItems":[{"id":670,"uris":["http://zotero.org/users/7424350/items/SP3R4QET"],"itemData":{"id":670,"type":"article-journal","container-title":"The R Journal","DOI":"10.32614/RJ-2018-009","issue":"1","page":"439-446","title":"Simple Features for R: Standardized Support for Spatial Vector Data","volume":"10","author":[{"family":"Pebesma","given":"Edzer"}],"issued":{"date-parts":[["2018"]]}}}],"schema":"https://github.com/citation-style-language/schema/raw/master/csl-citation.json"} </w:instrText>
       </w:r>
       <w:r>
         <w:rPr>
@@ -1476,7 +1495,7 @@
         <w:rPr>
           <w:rFonts w:ascii="Calibri" w:hAnsi="Calibri" w:cs="Calibri"/>
         </w:rPr>
-        <w:t>(Wickham et al., 2019)</w:t>
+        <w:t>(Pebesma, 2018)</w:t>
       </w:r>
       <w:r>
         <w:rPr>
@@ -1485,63 +1504,10 @@
         <w:fldChar w:fldCharType="end"/>
       </w:r>
       <w:r>
-        <w:t xml:space="preserve">, </w:t>
-      </w:r>
-      <w:r>
         <w:rPr>
           <w:color w:val="000000"/>
         </w:rPr>
-        <w:t xml:space="preserve">sf package for creating the map </w:t>
-      </w:r>
-      <w:r>
-        <w:rPr>
-          <w:color w:val="000000"/>
-        </w:rPr>
-        <w:fldChar w:fldCharType="begin"/>
-      </w:r>
-      <w:r>
-        <w:rPr>
-          <w:color w:val="000000"/>
-        </w:rPr>
-        <w:instrText xml:space="preserve"> ADDIN ZOTERO_ITEM CSL_CITATION {"citationID":"Fc0lRmkd","properties":{"formattedCitation":"(Pebesma, 2018)","plainCitation":"(Pebesma, 2018)","noteIndex":0},"citationItems":[{"id":670,"uris":["http://zotero.org/users/7424350/items/SP3R4QET"],"itemData":{"id":670,"type":"article-journal","container-title":"The R Journal","DOI":"10.32614/RJ-2018-009","issue":"1","page":"439-446","title":"Simple Features for R: Standardized Support for Spatial Vector Data","volume":"10","author":[{"family":"Pebesma","given":"Edzer"}],"issued":{"date-parts":[["2018"]]}}}],"schema":"https://github.com/citation-style-language/schema/raw/master/csl-citation.json"} </w:instrText>
-      </w:r>
-      <w:r>
-        <w:rPr>
-          <w:color w:val="000000"/>
-        </w:rPr>
-        <w:fldChar w:fldCharType="separate"/>
-      </w:r>
-      <w:r>
-        <w:rPr>
-          <w:rFonts w:ascii="Calibri" w:hAnsi="Calibri" w:cs="Calibri"/>
-        </w:rPr>
-        <w:t>(Pebesma, 2018)</w:t>
-      </w:r>
-      <w:r>
-        <w:rPr>
-          <w:color w:val="000000"/>
-        </w:rPr>
-        <w:fldChar w:fldCharType="end"/>
-      </w:r>
-      <w:r>
-        <w:rPr>
-          <w:color w:val="000000"/>
-        </w:rPr>
-        <w:t xml:space="preserve">, and the </w:t>
-      </w:r>
-      <w:proofErr w:type="spellStart"/>
-      <w:r>
-        <w:rPr>
-          <w:color w:val="000000"/>
-        </w:rPr>
-        <w:t>spsurvey</w:t>
-      </w:r>
-      <w:proofErr w:type="spellEnd"/>
-      <w:r>
-        <w:rPr>
-          <w:color w:val="000000"/>
-        </w:rPr>
-        <w:t xml:space="preserve"> package for generating weighted population estimates </w:t>
+        <w:t xml:space="preserve">, and the spsurvey package for generating weighted population estimates </w:t>
       </w:r>
       <w:r>
         <w:fldChar w:fldCharType="begin"/>
@@ -2017,6 +1983,432 @@
       </w:r>
     </w:p>
     <w:p>
+      <w:r>
+        <w:t>Nutrient limitation for lakes can fall into three categories: P-limit</w:t>
+      </w:r>
+      <w:r>
+        <w:t>ation</w:t>
+      </w:r>
+      <w:r>
+        <w:t>, N-limit</w:t>
+      </w:r>
+      <w:r>
+        <w:t>ation</w:t>
+      </w:r>
+      <w:r>
+        <w:t>, or co-nutrient limit</w:t>
+      </w:r>
+      <w:r>
+        <w:t>ation</w:t>
+      </w:r>
+      <w:r>
+        <w:t>.</w:t>
+      </w:r>
+      <w:r>
+        <w:t xml:space="preserve"> </w:t>
+      </w:r>
+      <w:r>
+        <w:t>W</w:t>
+      </w:r>
+      <w:r>
+        <w:t>e used a nutrient concentration</w:t>
+      </w:r>
+      <w:r>
+        <w:t xml:space="preserve"> threshold</w:t>
+      </w:r>
+      <w:r>
+        <w:t xml:space="preserve"> and a molar nutrient ratio</w:t>
+      </w:r>
+      <w:r>
+        <w:t xml:space="preserve"> specific to</w:t>
+      </w:r>
+      <w:r>
+        <w:t xml:space="preserve"> each ecoregion</w:t>
+      </w:r>
+      <w:r>
+        <w:t xml:space="preserve"> and survey year</w:t>
+      </w:r>
+      <w:r>
+        <w:t xml:space="preserve"> to determine the </w:t>
+      </w:r>
+      <w:r>
+        <w:t>potential for P-, N-, or co-nutrient limitation</w:t>
+      </w:r>
+      <w:r>
+        <w:t xml:space="preserve">. </w:t>
+      </w:r>
+      <w:r>
+        <w:t xml:space="preserve">To </w:t>
+      </w:r>
+      <w:r>
+        <w:t>determine</w:t>
+      </w:r>
+      <w:r>
+        <w:t xml:space="preserve"> nutrient concentration thresholds, </w:t>
+      </w:r>
+      <w:r>
+        <w:t xml:space="preserve">we </w:t>
+      </w:r>
+      <w:r>
+        <w:t xml:space="preserve">calculated </w:t>
+      </w:r>
+      <w:r>
+        <w:t>the median</w:t>
+      </w:r>
+      <w:r>
+        <w:t xml:space="preserve"> </w:t>
+      </w:r>
+      <w:r>
+        <w:t>DIN and</w:t>
+      </w:r>
+      <w:r>
+        <w:t xml:space="preserve"> </w:t>
+      </w:r>
+      <w:r>
+        <w:t xml:space="preserve">TP </w:t>
+      </w:r>
+      <w:r>
+        <w:t>concentration</w:t>
+      </w:r>
+      <w:r>
+        <w:t>s</w:t>
+      </w:r>
+      <w:r>
+        <w:t xml:space="preserve"> between the 25</w:t>
+      </w:r>
+      <w:r>
+        <w:rPr>
+          <w:vertAlign w:val="superscript"/>
+        </w:rPr>
+        <w:t>th</w:t>
+      </w:r>
+      <w:r>
+        <w:t xml:space="preserve"> percentile</w:t>
+      </w:r>
+      <w:r>
+        <w:t xml:space="preserve"> of</w:t>
+      </w:r>
+      <w:r>
+        <w:t xml:space="preserve"> </w:t>
+      </w:r>
+      <w:r>
+        <w:t xml:space="preserve">all surveyed </w:t>
+      </w:r>
+      <w:r>
+        <w:t>lakes</w:t>
+      </w:r>
+      <w:r>
+        <w:t xml:space="preserve"> and the 75</w:t>
+      </w:r>
+      <w:r>
+        <w:rPr>
+          <w:vertAlign w:val="superscript"/>
+        </w:rPr>
+        <w:t>th</w:t>
+      </w:r>
+      <w:r>
+        <w:t xml:space="preserve"> percentile of </w:t>
+      </w:r>
+      <w:r>
+        <w:t xml:space="preserve">reference </w:t>
+      </w:r>
+      <w:r>
+        <w:t>lakes</w:t>
+      </w:r>
+      <w:r>
+        <w:t xml:space="preserve"> in each ecoregion and year</w:t>
+      </w:r>
+      <w:r>
+        <w:t xml:space="preserve">. We used the median between these two methods </w:t>
+      </w:r>
+      <w:r>
+        <w:t>because we have both a small set of reference lakes and a larger set of</w:t>
+      </w:r>
+      <w:r>
+        <w:t xml:space="preserve"> all surveyed</w:t>
+      </w:r>
+      <w:r>
+        <w:t xml:space="preserve"> lakes to assess</w:t>
+      </w:r>
+      <w:r>
+        <w:t xml:space="preserve"> and this provided reasonable values for nutrient criteria </w:t>
+      </w:r>
+      <w:r>
+        <w:fldChar w:fldCharType="begin"/>
+      </w:r>
+      <w:r>
+        <w:instrText xml:space="preserve"> ADDIN ZOTERO_ITEM CSL_CITATION {"citationID":"0G9lHlZa","properties":{"formattedCitation":"(USEPA et al., 2000)","plainCitation":"(USEPA et al., 2000)","noteIndex":0},"citationItems":[{"id":3587,"uris":["http://zotero.org/users/7424350/items/BDUGTBJV"],"itemData":{"id":3587,"type":"article-journal","language":"en","page":"232","source":"Zotero","title":"Nutrient Criteria Technical Guidance Manual Lakes and Reservoirs. EPA-822-B00-001.","author":[{"family":"USEPA","given":""},{"family":"Gibson","given":"George"},{"family":"Carlson","given":"Robert"},{"family":"Simpson","given":"Jonathan"},{"family":"Smeltzer","given":"Eric"},{"family":"Gerritson","given":"Jeroen"},{"family":"Chapra","given":"Steven"},{"family":"Heiskary","given":"Steven"},{"family":"Jones","given":"Jack"},{"family":"Kennedy","given":"Robert"}],"issued":{"date-parts":[["2000"]]}}}],"schema":"https://github.com/citation-style-language/schema/raw/master/csl-citation.json"} </w:instrText>
+      </w:r>
+      <w:r>
+        <w:fldChar w:fldCharType="separate"/>
+      </w:r>
+      <w:r>
+        <w:rPr>
+          <w:rFonts w:ascii="Calibri" w:hAnsi="Calibri" w:cs="Calibri"/>
+        </w:rPr>
+        <w:t>(USEPA et al., 2000)</w:t>
+      </w:r>
+      <w:r>
+        <w:fldChar w:fldCharType="end"/>
+      </w:r>
+      <w:r>
+        <w:t>.</w:t>
+      </w:r>
+      <w:r>
+        <w:t xml:space="preserve"> </w:t>
+      </w:r>
+      <w:r>
+        <w:t>Next, we calculated the</w:t>
+      </w:r>
+      <w:r>
+        <w:t xml:space="preserve"> </w:t>
+      </w:r>
+      <w:r>
+        <w:t xml:space="preserve">median </w:t>
+      </w:r>
+      <w:r>
+        <w:t xml:space="preserve">of </w:t>
+      </w:r>
+      <w:r>
+        <w:t xml:space="preserve">log-transformed </w:t>
+      </w:r>
+      <w:r>
+        <w:t>DIN:TP molar ratios in each ecoregion</w:t>
+      </w:r>
+      <w:r>
+        <w:t xml:space="preserve"> and year</w:t>
+      </w:r>
+      <w:r>
+        <w:t>.</w:t>
+      </w:r>
+      <w:r>
+        <w:t xml:space="preserve"> Concentration and ratio thresholds are listed in Table </w:t>
+      </w:r>
+      <w:r>
+        <w:t>2</w:t>
+      </w:r>
+      <w:r>
+        <w:t>.</w:t>
+      </w:r>
+      <w:r>
+        <w:t xml:space="preserve"> </w:t>
+      </w:r>
+      <w:r>
+        <w:t>W</w:t>
+      </w:r>
+      <w:r>
+        <w:t xml:space="preserve">e </w:t>
+      </w:r>
+      <w:r>
+        <w:t xml:space="preserve">categorized a lake as </w:t>
+      </w:r>
+      <w:r>
+        <w:t>potential</w:t>
+      </w:r>
+      <w:r>
+        <w:t>ly</w:t>
+      </w:r>
+      <w:r>
+        <w:t xml:space="preserve"> N-</w:t>
+      </w:r>
+      <w:r>
+        <w:t>limited if the</w:t>
+      </w:r>
+      <w:r>
+        <w:t xml:space="preserve"> TP value </w:t>
+      </w:r>
+      <w:r>
+        <w:t xml:space="preserve">exceeded </w:t>
+      </w:r>
+      <w:r>
+        <w:t xml:space="preserve">the concentration threshold </w:t>
+      </w:r>
+      <w:r>
+        <w:t xml:space="preserve">and </w:t>
+      </w:r>
+      <w:r>
+        <w:t>log DIN:TP ratio</w:t>
+      </w:r>
+      <w:r>
+        <w:t xml:space="preserve"> was below</w:t>
+      </w:r>
+      <w:r>
+        <w:t xml:space="preserve"> the ratio</w:t>
+      </w:r>
+      <w:r>
+        <w:t xml:space="preserve"> threshold</w:t>
+      </w:r>
+      <w:r>
+        <w:t xml:space="preserve">. </w:t>
+      </w:r>
+      <w:r>
+        <w:t xml:space="preserve">A lake was potentially </w:t>
+      </w:r>
+      <w:r>
+        <w:t>P-</w:t>
+      </w:r>
+      <w:r>
+        <w:t>limited</w:t>
+      </w:r>
+      <w:r>
+        <w:t xml:space="preserve"> </w:t>
+      </w:r>
+      <w:r>
+        <w:t>if the</w:t>
+      </w:r>
+      <w:r>
+        <w:t xml:space="preserve"> DIN value</w:t>
+      </w:r>
+      <w:r>
+        <w:t xml:space="preserve"> was</w:t>
+      </w:r>
+      <w:r>
+        <w:t xml:space="preserve"> greater than the</w:t>
+      </w:r>
+      <w:r>
+        <w:t xml:space="preserve"> </w:t>
+      </w:r>
+      <w:r>
+        <w:t>DIN</w:t>
+      </w:r>
+      <w:r>
+        <w:t xml:space="preserve"> concentration threshold and log DIN:TP </w:t>
+      </w:r>
+      <w:r>
+        <w:t>was</w:t>
+      </w:r>
+      <w:r>
+        <w:t xml:space="preserve"> above the ratio</w:t>
+      </w:r>
+      <w:r>
+        <w:t xml:space="preserve"> threshold</w:t>
+      </w:r>
+      <w:r>
+        <w:t xml:space="preserve">. Lakes that did not meet any of </w:t>
+      </w:r>
+      <w:r>
+        <w:t>these criteria</w:t>
+      </w:r>
+      <w:r>
+        <w:t xml:space="preserve"> were considered likely co-limited. </w:t>
+      </w:r>
+      <w:r>
+        <w:t xml:space="preserve">There were </w:t>
+      </w:r>
+      <w:r>
+        <w:t>5</w:t>
+      </w:r>
+      <w:r>
+        <w:t xml:space="preserve">1 </w:t>
+      </w:r>
+      <w:r>
+        <w:t>observations</w:t>
+      </w:r>
+      <w:r>
+        <w:t xml:space="preserve"> in 2017 that did not include DIN data</w:t>
+      </w:r>
+      <w:r>
+        <w:t xml:space="preserve"> that were dropped from the analyses</w:t>
+      </w:r>
+      <w:r>
+        <w:t xml:space="preserve"> on nutrient limitation</w:t>
+      </w:r>
+      <w:r>
+        <w:t xml:space="preserve">. </w:t>
+      </w:r>
+      <w:r>
+        <w:t xml:space="preserve">There were no reference lakes in the Northern Plains </w:t>
+      </w:r>
+      <w:r>
+        <w:t>in 2007</w:t>
+      </w:r>
+      <w:r>
+        <w:t>, s</w:t>
+      </w:r>
+      <w:r>
+        <w:t>o concentration thresholds were determined solely by the 25</w:t>
+      </w:r>
+      <w:r>
+        <w:rPr>
+          <w:vertAlign w:val="superscript"/>
+        </w:rPr>
+        <w:t>th</w:t>
+      </w:r>
+      <w:r>
+        <w:t xml:space="preserve"> percentile of all </w:t>
+      </w:r>
+      <w:r>
+        <w:t>surveyed lakes in the Northern Plains ecoregion in 2007</w:t>
+      </w:r>
+      <w:r>
+        <w:t xml:space="preserve">. </w:t>
+      </w:r>
+    </w:p>
+    <w:p>
+      <w:pPr>
+        <w:pStyle w:val="Heading3"/>
+      </w:pPr>
+      <w:r>
+        <w:t>Spatial and temporal variation in nutrient limitation and trophic state</w:t>
+      </w:r>
+    </w:p>
+    <w:p>
+      <w:r>
+        <w:t xml:space="preserve">To assess shifts in limitation and trophic status, we used the change_analysis function in the spsurvey package </w:t>
+      </w:r>
+      <w:r>
+        <w:fldChar w:fldCharType="begin"/>
+      </w:r>
+      <w:r>
+        <w:instrText xml:space="preserve"> ADDIN ZOTERO_ITEM CSL_CITATION {"citationID":"JFAUCFK0","properties":{"formattedCitation":"(Dumelle et al., 2022)","plainCitation":"(Dumelle et al., 2022)","noteIndex":0},"citationItems":[{"id":677,"uris":["http://zotero.org/users/7424350/items/I9B76LY3"],"itemData":{"id":677,"type":"document","title":"spsurvey: Spatial Sampling Design and Analysis","author":[{"family":"Dumelle","given":"Michael"},{"family":"Kincaid","given":"Thomas M"},{"family":"Olsen","given":"Anthony R"},{"family":"Weber","given":"Marc H"}],"issued":{"date-parts":[["2022"]]}}}],"schema":"https://github.com/citation-style-language/schema/raw/master/csl-citation.json"} </w:instrText>
+      </w:r>
+      <w:r>
+        <w:fldChar w:fldCharType="separate"/>
+      </w:r>
+      <w:r>
+        <w:rPr>
+          <w:rFonts w:ascii="Calibri" w:hAnsi="Calibri" w:cs="Calibri"/>
+        </w:rPr>
+        <w:t>(Dumelle et al., 2022)</w:t>
+      </w:r>
+      <w:r>
+        <w:fldChar w:fldCharType="end"/>
+      </w:r>
+      <w:r>
+        <w:t xml:space="preserve">. The change_analysis function incorporates the lake weights to measure the difference in the proportion of categories between two surveys </w:t>
+      </w:r>
+      <w:r>
+        <w:fldChar w:fldCharType="begin"/>
+      </w:r>
+      <w:r>
+        <w:instrText xml:space="preserve"> ADDIN ZOTERO_ITEM CSL_CITATION {"citationID":"IH3KQNxH","properties":{"formattedCitation":"(USEPA, 2022b)","plainCitation":"(USEPA, 2022b)","noteIndex":0},"citationItems":[{"id":672,"uris":["http://zotero.org/users/7424350/items/NZLMYE7B"],"itemData":{"id":672,"type":"article-journal","container-title":"U.S. Environmental Protection Agency, Office of Water and Office of Research and Development","title":"National Lakes Assessment 2017: Technical Support Document. EPA 841‐R‐22‐001","URL":"https://www.epa.gov/national-aquatic-resource-surveys/national-lakes-assessment-2017-technical-support-document","author":[{"literal":"USEPA"}],"accessed":{"date-parts":[["2022",7,20]]},"issued":{"date-parts":[["2022"]]}}}],"schema":"https://github.com/citation-style-language/schema/raw/master/csl-citation.json"} </w:instrText>
+      </w:r>
+      <w:r>
+        <w:fldChar w:fldCharType="separate"/>
+      </w:r>
+      <w:r>
+        <w:rPr>
+          <w:rFonts w:ascii="Calibri" w:hAnsi="Calibri" w:cs="Calibri"/>
+        </w:rPr>
+        <w:t>(USEPA, 2022b)</w:t>
+      </w:r>
+      <w:r>
+        <w:fldChar w:fldCharType="end"/>
+      </w:r>
+      <w:r>
+        <w:t xml:space="preserve">. Reference lakes and observations from any second visits were not included. These shifts were analyzed using all surveyed lakes representing lakes across the conterminous U.S. (n = 1782) in addition to only examining shifts in lakes that were sampled in both 2007 and 2017 (n = 464). Shift estimates were considered not statistically significant when the error bars crossed zero. The standard errors from the change analysis estimates were compared between the two subsets of data (all surveyed lakes vs. resampled lakes) using a simple t-test with </w:t>
+      </w:r>
+      <w:r>
+        <w:rPr>
+          <w:rFonts w:cstheme="minorHAnsi"/>
+        </w:rPr>
+        <w:t>α</w:t>
+      </w:r>
+      <w:r>
+        <w:t xml:space="preserve"> = 0.05. The cat_analysis function from the survey package was used to generate weighted estimates of the percentage of lakes in each limitation category and trophic state across the two survey years. Reference lakes and observations from second visits were not included (n = 1953).</w:t>
+      </w:r>
+    </w:p>
+    <w:p>
       <w:pPr>
         <w:sectPr>
           <w:pgSz w:w="12240" w:h="15840"/>
@@ -2025,366 +2417,6 @@
           <w:docGrid w:linePitch="360"/>
         </w:sectPr>
       </w:pPr>
-      <w:r>
-        <w:t>Nutrient limitation for lakes can fall into three categories: P-limit</w:t>
-      </w:r>
-      <w:r>
-        <w:t>ation</w:t>
-      </w:r>
-      <w:r>
-        <w:t>, N-limit</w:t>
-      </w:r>
-      <w:r>
-        <w:t>ation</w:t>
-      </w:r>
-      <w:r>
-        <w:t>, or co-nutrient limit</w:t>
-      </w:r>
-      <w:r>
-        <w:t>ation</w:t>
-      </w:r>
-      <w:r>
-        <w:t>.</w:t>
-      </w:r>
-      <w:r>
-        <w:t xml:space="preserve"> </w:t>
-      </w:r>
-      <w:r>
-        <w:t>W</w:t>
-      </w:r>
-      <w:r>
-        <w:t>e used a nutrient concentration</w:t>
-      </w:r>
-      <w:r>
-        <w:t xml:space="preserve"> threshold</w:t>
-      </w:r>
-      <w:r>
-        <w:t xml:space="preserve"> and a molar nutrient ratio</w:t>
-      </w:r>
-      <w:r>
-        <w:t xml:space="preserve"> specific to</w:t>
-      </w:r>
-      <w:r>
-        <w:t xml:space="preserve"> each ecoregion</w:t>
-      </w:r>
-      <w:r>
-        <w:t xml:space="preserve"> and survey year</w:t>
-      </w:r>
-      <w:r>
-        <w:t xml:space="preserve"> to determine the </w:t>
-      </w:r>
-      <w:r>
-        <w:t>potential for P-, N-, or co-nutrient limitation</w:t>
-      </w:r>
-      <w:r>
-        <w:t xml:space="preserve">. </w:t>
-      </w:r>
-      <w:r>
-        <w:t xml:space="preserve">To </w:t>
-      </w:r>
-      <w:r>
-        <w:t>determine</w:t>
-      </w:r>
-      <w:r>
-        <w:t xml:space="preserve"> nutrient concentration thresholds, </w:t>
-      </w:r>
-      <w:r>
-        <w:t xml:space="preserve">we </w:t>
-      </w:r>
-      <w:r>
-        <w:t xml:space="preserve">calculated </w:t>
-      </w:r>
-      <w:r>
-        <w:t>the median</w:t>
-      </w:r>
-      <w:r>
-        <w:t xml:space="preserve"> </w:t>
-      </w:r>
-      <w:r>
-        <w:t>DIN and</w:t>
-      </w:r>
-      <w:r>
-        <w:t xml:space="preserve"> </w:t>
-      </w:r>
-      <w:r>
-        <w:t xml:space="preserve">TP </w:t>
-      </w:r>
-      <w:r>
-        <w:t>concentration</w:t>
-      </w:r>
-      <w:r>
-        <w:t>s</w:t>
-      </w:r>
-      <w:r>
-        <w:t xml:space="preserve"> between the 25</w:t>
-      </w:r>
-      <w:r>
-        <w:rPr>
-          <w:vertAlign w:val="superscript"/>
-        </w:rPr>
-        <w:t>th</w:t>
-      </w:r>
-      <w:r>
-        <w:t xml:space="preserve"> percentile</w:t>
-      </w:r>
-      <w:r>
-        <w:t xml:space="preserve"> of</w:t>
-      </w:r>
-      <w:r>
-        <w:t xml:space="preserve"> </w:t>
-      </w:r>
-      <w:r>
-        <w:t xml:space="preserve">all surveyed </w:t>
-      </w:r>
-      <w:r>
-        <w:t>lakes</w:t>
-      </w:r>
-      <w:r>
-        <w:t xml:space="preserve"> and the 75</w:t>
-      </w:r>
-      <w:r>
-        <w:rPr>
-          <w:vertAlign w:val="superscript"/>
-        </w:rPr>
-        <w:t>th</w:t>
-      </w:r>
-      <w:r>
-        <w:t xml:space="preserve"> percentile of </w:t>
-      </w:r>
-      <w:r>
-        <w:t xml:space="preserve">reference </w:t>
-      </w:r>
-      <w:r>
-        <w:t>lakes</w:t>
-      </w:r>
-      <w:r>
-        <w:t xml:space="preserve"> in each ecoregion and year</w:t>
-      </w:r>
-      <w:r>
-        <w:t xml:space="preserve">. We used the median between these two methods </w:t>
-      </w:r>
-      <w:r>
-        <w:t>because we have both a small set of reference lakes and a larger set of</w:t>
-      </w:r>
-      <w:r>
-        <w:t xml:space="preserve"> all surveyed</w:t>
-      </w:r>
-      <w:r>
-        <w:t xml:space="preserve"> lakes to assess</w:t>
-      </w:r>
-      <w:r>
-        <w:t xml:space="preserve"> and this provided reasonable values for nutrient criteria </w:t>
-      </w:r>
-      <w:r>
-        <w:fldChar w:fldCharType="begin"/>
-      </w:r>
-      <w:r>
-        <w:instrText xml:space="preserve"> ADDIN ZOTERO_ITEM CSL_CITATION {"citationID":"0G9lHlZa","properties":{"formattedCitation":"(USEPA et al., 2000)","plainCitation":"(USEPA et al., 2000)","noteIndex":0},"citationItems":[{"id":3587,"uris":["http://zotero.org/users/7424350/items/BDUGTBJV"],"itemData":{"id":3587,"type":"article-journal","language":"en","page":"232","source":"Zotero","title":"Nutrient Criteria Technical Guidance Manual Lakes and Reservoirs. EPA-822-B00-001.","author":[{"family":"USEPA","given":""},{"family":"Gibson","given":"George"},{"family":"Carlson","given":"Robert"},{"family":"Simpson","given":"Jonathan"},{"family":"Smeltzer","given":"Eric"},{"family":"Gerritson","given":"Jeroen"},{"family":"Chapra","given":"Steven"},{"family":"Heiskary","given":"Steven"},{"family":"Jones","given":"Jack"},{"family":"Kennedy","given":"Robert"}],"issued":{"date-parts":[["2000"]]}}}],"schema":"https://github.com/citation-style-language/schema/raw/master/csl-citation.json"} </w:instrText>
-      </w:r>
-      <w:r>
-        <w:fldChar w:fldCharType="separate"/>
-      </w:r>
-      <w:r>
-        <w:rPr>
-          <w:rFonts w:ascii="Calibri" w:hAnsi="Calibri" w:cs="Calibri"/>
-        </w:rPr>
-        <w:t>(USEPA et al., 2000)</w:t>
-      </w:r>
-      <w:r>
-        <w:fldChar w:fldCharType="end"/>
-      </w:r>
-      <w:r>
-        <w:t>.</w:t>
-      </w:r>
-      <w:r>
-        <w:t xml:space="preserve"> </w:t>
-      </w:r>
-      <w:r>
-        <w:t>Next, we calculated the</w:t>
-      </w:r>
-      <w:r>
-        <w:t xml:space="preserve"> </w:t>
-      </w:r>
-      <w:r>
-        <w:t xml:space="preserve">median </w:t>
-      </w:r>
-      <w:r>
-        <w:t xml:space="preserve">of </w:t>
-      </w:r>
-      <w:r>
-        <w:t xml:space="preserve">log-transformed </w:t>
-      </w:r>
-      <w:r>
-        <w:t>DIN:TP molar ratios in each ecoregion</w:t>
-      </w:r>
-      <w:r>
-        <w:t xml:space="preserve"> and year</w:t>
-      </w:r>
-      <w:r>
-        <w:t>.</w:t>
-      </w:r>
-      <w:r>
-        <w:t xml:space="preserve"> Concentration and ratio thresholds are listed in Table </w:t>
-      </w:r>
-      <w:r>
-        <w:t>2</w:t>
-      </w:r>
-      <w:r>
-        <w:t>.</w:t>
-      </w:r>
-      <w:r>
-        <w:t xml:space="preserve"> </w:t>
-      </w:r>
-      <w:r>
-        <w:t>W</w:t>
-      </w:r>
-      <w:r>
-        <w:t xml:space="preserve">e </w:t>
-      </w:r>
-      <w:r>
-        <w:t xml:space="preserve">categorized a lake as </w:t>
-      </w:r>
-      <w:r>
-        <w:t>potential</w:t>
-      </w:r>
-      <w:r>
-        <w:t>ly</w:t>
-      </w:r>
-      <w:r>
-        <w:t xml:space="preserve"> N-</w:t>
-      </w:r>
-      <w:r>
-        <w:t>limited if the</w:t>
-      </w:r>
-      <w:r>
-        <w:t xml:space="preserve"> TP value </w:t>
-      </w:r>
-      <w:r>
-        <w:t xml:space="preserve">exceeded </w:t>
-      </w:r>
-      <w:r>
-        <w:t xml:space="preserve">the concentration threshold </w:t>
-      </w:r>
-      <w:r>
-        <w:t xml:space="preserve">and </w:t>
-      </w:r>
-      <w:r>
-        <w:t>log DIN:TP ratio</w:t>
-      </w:r>
-      <w:r>
-        <w:t xml:space="preserve"> was below</w:t>
-      </w:r>
-      <w:r>
-        <w:t xml:space="preserve"> the ratio</w:t>
-      </w:r>
-      <w:r>
-        <w:t xml:space="preserve"> threshold</w:t>
-      </w:r>
-      <w:r>
-        <w:t xml:space="preserve">. </w:t>
-      </w:r>
-      <w:r>
-        <w:t xml:space="preserve">A lake was potentially </w:t>
-      </w:r>
-      <w:r>
-        <w:t>P-</w:t>
-      </w:r>
-      <w:r>
-        <w:t>limited</w:t>
-      </w:r>
-      <w:r>
-        <w:t xml:space="preserve"> </w:t>
-      </w:r>
-      <w:r>
-        <w:t>if the</w:t>
-      </w:r>
-      <w:r>
-        <w:t xml:space="preserve"> DIN value</w:t>
-      </w:r>
-      <w:r>
-        <w:t xml:space="preserve"> was</w:t>
-      </w:r>
-      <w:r>
-        <w:t xml:space="preserve"> greater than the</w:t>
-      </w:r>
-      <w:r>
-        <w:t xml:space="preserve"> </w:t>
-      </w:r>
-      <w:r>
-        <w:t>DIN</w:t>
-      </w:r>
-      <w:r>
-        <w:t xml:space="preserve"> concentration threshold and log DIN:TP </w:t>
-      </w:r>
-      <w:r>
-        <w:t>was</w:t>
-      </w:r>
-      <w:r>
-        <w:t xml:space="preserve"> above the ratio</w:t>
-      </w:r>
-      <w:r>
-        <w:t xml:space="preserve"> threshold</w:t>
-      </w:r>
-      <w:r>
-        <w:t xml:space="preserve">. Lakes that did not meet any of </w:t>
-      </w:r>
-      <w:r>
-        <w:t>these criteria</w:t>
-      </w:r>
-      <w:r>
-        <w:t xml:space="preserve"> were considered likely co-limited. </w:t>
-      </w:r>
-      <w:r>
-        <w:t xml:space="preserve">There were </w:t>
-      </w:r>
-      <w:r>
-        <w:t>5</w:t>
-      </w:r>
-      <w:r>
-        <w:t xml:space="preserve">1 </w:t>
-      </w:r>
-      <w:r>
-        <w:t>observations</w:t>
-      </w:r>
-      <w:r>
-        <w:t xml:space="preserve"> in 2017 that did not include DIN data</w:t>
-      </w:r>
-      <w:r>
-        <w:t xml:space="preserve"> that were dropped from the analyses</w:t>
-      </w:r>
-      <w:r>
-        <w:t xml:space="preserve"> on nutrient limitation</w:t>
-      </w:r>
-      <w:r>
-        <w:t xml:space="preserve">. </w:t>
-      </w:r>
-      <w:r>
-        <w:t xml:space="preserve">There were no reference lakes in the Northern Plains </w:t>
-      </w:r>
-      <w:r>
-        <w:t>in 2007</w:t>
-      </w:r>
-      <w:r>
-        <w:t>, s</w:t>
-      </w:r>
-      <w:r>
-        <w:t>o concentration thresholds were determined solely by the 25</w:t>
-      </w:r>
-      <w:r>
-        <w:rPr>
-          <w:vertAlign w:val="superscript"/>
-        </w:rPr>
-        <w:t>th</w:t>
-      </w:r>
-      <w:r>
-        <w:t xml:space="preserve"> percentile of all </w:t>
-      </w:r>
-      <w:r>
-        <w:t>surveyed lakes in the Northern Plains ecoregion in 2007</w:t>
-      </w:r>
-      <w:r>
-        <w:t xml:space="preserve">. </w:t>
-      </w:r>
     </w:p>
     <w:p/>
     <w:tbl>
@@ -7133,379 +7165,136 @@
     </w:p>
     <w:p>
       <w:pPr>
-        <w:pStyle w:val="Heading3"/>
+        <w:pStyle w:val="Heading1"/>
       </w:pPr>
       <w:r>
         <w:lastRenderedPageBreak/>
-        <w:t>Spatial and temporal variation in nutrient limitation and trophic state</w:t>
+        <w:t>Results</w:t>
       </w:r>
     </w:p>
     <w:p>
-      <w:r>
-        <w:t>To assess shifts</w:t>
-      </w:r>
-      <w:r>
-        <w:t xml:space="preserve"> in limitation </w:t>
-      </w:r>
-      <w:r>
-        <w:t>and trophic status</w:t>
-      </w:r>
-      <w:r>
-        <w:t xml:space="preserve">, we used </w:t>
-      </w:r>
-      <w:r>
-        <w:t>the</w:t>
+      <w:pPr>
+        <w:pStyle w:val="Heading3"/>
+      </w:pPr>
+      <w:r>
+        <w:t xml:space="preserve">Nutrient </w:t>
+      </w:r>
+      <w:r>
+        <w:t>ability</w:t>
       </w:r>
       <w:r>
         <w:t xml:space="preserve"> </w:t>
       </w:r>
-      <w:proofErr w:type="spellStart"/>
-      <w:r>
-        <w:t>change</w:t>
-      </w:r>
-      <w:r>
-        <w:t>_</w:t>
-      </w:r>
-      <w:r>
-        <w:t>analysis</w:t>
-      </w:r>
-      <w:proofErr w:type="spellEnd"/>
-      <w:r>
-        <w:t xml:space="preserve"> function in the</w:t>
-      </w:r>
-      <w:r>
-        <w:t xml:space="preserve"> </w:t>
-      </w:r>
-      <w:proofErr w:type="spellStart"/>
-      <w:r>
-        <w:t>spsurvey</w:t>
-      </w:r>
-      <w:proofErr w:type="spellEnd"/>
-      <w:r>
-        <w:t xml:space="preserve"> package</w:t>
-      </w:r>
-      <w:r>
-        <w:t xml:space="preserve"> </w:t>
-      </w:r>
-      <w:r>
-        <w:fldChar w:fldCharType="begin"/>
-      </w:r>
-      <w:r>
-        <w:instrText xml:space="preserve"> ADDIN ZOTERO_ITEM CSL_CITATION {"citationID":"JFAUCFK0","properties":{"formattedCitation":"(Dumelle et al., 2022)","plainCitation":"(Dumelle et al., 2022)","noteIndex":0},"citationItems":[{"id":677,"uris":["http://zotero.org/users/7424350/items/I9B76LY3"],"itemData":{"id":677,"type":"document","title":"spsurvey: Spatial Sampling Design and Analysis","author":[{"family":"Dumelle","given":"Michael"},{"family":"Kincaid","given":"Thomas M"},{"family":"Olsen","given":"Anthony R"},{"family":"Weber","given":"Marc H"}],"issued":{"date-parts":[["2022"]]}}}],"schema":"https://github.com/citation-style-language/schema/raw/master/csl-citation.json"} </w:instrText>
-      </w:r>
-      <w:r>
-        <w:fldChar w:fldCharType="separate"/>
-      </w:r>
-      <w:r>
-        <w:rPr>
-          <w:rFonts w:ascii="Calibri" w:hAnsi="Calibri" w:cs="Calibri"/>
-        </w:rPr>
-        <w:t>(</w:t>
-      </w:r>
-      <w:proofErr w:type="spellStart"/>
-      <w:r>
-        <w:rPr>
-          <w:rFonts w:ascii="Calibri" w:hAnsi="Calibri" w:cs="Calibri"/>
-        </w:rPr>
-        <w:t>Dumelle</w:t>
-      </w:r>
-      <w:proofErr w:type="spellEnd"/>
-      <w:r>
-        <w:rPr>
-          <w:rFonts w:ascii="Calibri" w:hAnsi="Calibri" w:cs="Calibri"/>
-        </w:rPr>
-        <w:t xml:space="preserve"> et al., 2022)</w:t>
-      </w:r>
-      <w:r>
-        <w:fldChar w:fldCharType="end"/>
-      </w:r>
-      <w:r>
-        <w:t>.</w:t>
-      </w:r>
-      <w:r>
-        <w:t xml:space="preserve"> </w:t>
-      </w:r>
-      <w:r>
-        <w:t xml:space="preserve">The </w:t>
-      </w:r>
-      <w:proofErr w:type="spellStart"/>
-      <w:r>
-        <w:t>change_analysis</w:t>
-      </w:r>
-      <w:proofErr w:type="spellEnd"/>
-      <w:r>
-        <w:t xml:space="preserve"> function incorporates the lake weights to measure the difference in the proportion of categories between two surveys </w:t>
-      </w:r>
-      <w:r>
-        <w:fldChar w:fldCharType="begin"/>
-      </w:r>
-      <w:r>
-        <w:instrText xml:space="preserve"> ADDIN ZOTERO_ITEM CSL_CITATION {"citationID":"IH3KQNxH","properties":{"formattedCitation":"(USEPA, 2022b)","plainCitation":"(USEPA, 2022b)","noteIndex":0},"citationItems":[{"id":672,"uris":["http://zotero.org/users/7424350/items/NZLMYE7B"],"itemData":{"id":672,"type":"article-journal","container-title":"U.S. Environmental Protection Agency, Office of Water and Office of Research and Development","title":"National Lakes Assessment 2017: Technical Support Document. EPA 841‐R‐22‐001","URL":"https://www.epa.gov/national-aquatic-resource-surveys/national-lakes-assessment-2017-technical-support-document","author":[{"literal":"USEPA"}],"accessed":{"date-parts":[["2022",7,20]]},"issued":{"date-parts":[["2022"]]}}}],"schema":"https://github.com/citation-style-language/schema/raw/master/csl-citation.json"} </w:instrText>
-      </w:r>
-      <w:r>
-        <w:fldChar w:fldCharType="separate"/>
-      </w:r>
-      <w:r>
-        <w:rPr>
-          <w:rFonts w:ascii="Calibri" w:hAnsi="Calibri" w:cs="Calibri"/>
-        </w:rPr>
-        <w:t>(USEPA, 2022b)</w:t>
-      </w:r>
-      <w:r>
-        <w:fldChar w:fldCharType="end"/>
-      </w:r>
-      <w:r>
-        <w:t>.</w:t>
-      </w:r>
-      <w:r>
-        <w:t xml:space="preserve"> </w:t>
-      </w:r>
-      <w:r>
-        <w:t>Reference lakes</w:t>
-      </w:r>
-      <w:r>
-        <w:t xml:space="preserve"> and</w:t>
-      </w:r>
-      <w:r>
-        <w:t xml:space="preserve"> observations from a</w:t>
-      </w:r>
-      <w:r>
-        <w:t>ny</w:t>
-      </w:r>
-      <w:r>
-        <w:t xml:space="preserve"> second visits were not included. These shifts were analyzed using </w:t>
-      </w:r>
-      <w:r>
-        <w:t>all surveyed lakes</w:t>
-      </w:r>
-      <w:r>
-        <w:t xml:space="preserve"> representing </w:t>
-      </w:r>
-      <w:r>
-        <w:t xml:space="preserve">lakes across the conterminous </w:t>
-      </w:r>
-      <w:r>
-        <w:t xml:space="preserve">U.S. </w:t>
-      </w:r>
-      <w:r>
-        <w:t xml:space="preserve">(n = </w:t>
-      </w:r>
-      <w:r>
-        <w:t>1782</w:t>
-      </w:r>
-      <w:r>
-        <w:t>)</w:t>
-      </w:r>
-      <w:r>
-        <w:t xml:space="preserve"> in addition to</w:t>
-      </w:r>
-      <w:r>
-        <w:t xml:space="preserve"> only</w:t>
-      </w:r>
-      <w:r>
-        <w:t xml:space="preserve"> examining shifts in lakes that were sampled in both 2007 and 2017</w:t>
-      </w:r>
-      <w:r>
-        <w:t xml:space="preserve"> (n = </w:t>
-      </w:r>
-      <w:r>
-        <w:t>464</w:t>
-      </w:r>
-      <w:r>
-        <w:t>)</w:t>
-      </w:r>
-      <w:r>
-        <w:t>.</w:t>
-      </w:r>
-      <w:r>
-        <w:t xml:space="preserve"> Shift estimates were considered not statistically significant when the error bars crossed zero.</w:t>
-      </w:r>
-      <w:r>
-        <w:t xml:space="preserve"> </w:t>
-      </w:r>
-      <w:r>
-        <w:t xml:space="preserve">The standard errors from the change analysis estimates were compared between the two subsets of data (all surveyed lakes vs. resampled lakes) using a simple t-test with </w:t>
-      </w:r>
-      <w:r>
-        <w:rPr>
-          <w:rFonts w:cstheme="minorHAnsi"/>
-        </w:rPr>
-        <w:t>α</w:t>
-      </w:r>
-      <w:r>
-        <w:t xml:space="preserve"> = 0.05. </w:t>
-      </w:r>
-      <w:r>
-        <w:t xml:space="preserve">The </w:t>
-      </w:r>
-      <w:proofErr w:type="spellStart"/>
-      <w:r>
-        <w:t>cat_analysis</w:t>
-      </w:r>
-      <w:proofErr w:type="spellEnd"/>
-      <w:r>
-        <w:t xml:space="preserve"> function from the </w:t>
-      </w:r>
-      <w:r>
-        <w:t>survey</w:t>
-      </w:r>
-      <w:r>
-        <w:t xml:space="preserve"> package was used to generate weighted </w:t>
-      </w:r>
-      <w:r>
-        <w:t xml:space="preserve">estimates </w:t>
-      </w:r>
-      <w:r>
-        <w:t>of</w:t>
-      </w:r>
-      <w:r>
-        <w:t xml:space="preserve"> the percentage of</w:t>
-      </w:r>
-      <w:r>
-        <w:t xml:space="preserve"> lakes in each limitation category</w:t>
-      </w:r>
-      <w:r>
-        <w:t xml:space="preserve"> and trophic state</w:t>
-      </w:r>
-      <w:r>
-        <w:t xml:space="preserve"> across the two survey years.</w:t>
-      </w:r>
-      <w:r>
-        <w:t xml:space="preserve"> Reference lakes and observations from second visits were not included (n = 1953).</w:t>
+      <w:r>
+        <w:t>to predict trophic status</w:t>
       </w:r>
     </w:p>
     <w:p>
-      <w:pPr>
-        <w:pStyle w:val="Heading1"/>
-      </w:pPr>
-      <w:r>
-        <w:t>Results</w:t>
+      <w:r>
+        <w:t>Both TN and TP were important</w:t>
+      </w:r>
+      <w:r>
+        <w:t xml:space="preserve"> explanatory variables of trophic state</w:t>
+      </w:r>
+      <w:r>
+        <w:t xml:space="preserve"> in different ecoregions of the US</w:t>
+      </w:r>
+      <w:r>
+        <w:t xml:space="preserve"> (Figure 1).</w:t>
+      </w:r>
+      <w:r>
+        <w:t xml:space="preserve"> </w:t>
+      </w:r>
+      <w:r>
+        <w:t>I</w:t>
+      </w:r>
+      <w:r>
+        <w:t>n fact, there was a clear divide in the data</w:t>
+      </w:r>
+      <w:r>
+        <w:t>. When all surveyed lakes across both years were used in the linear models, TN was the best explanatory variable of chlorophyll-a in the Western U.S., whereas TP was the best explanatory variable of chlorophyll-a in the Eastern U.S.</w:t>
+      </w:r>
+      <w:r>
+        <w:t xml:space="preserve"> (Figure </w:t>
+      </w:r>
+      <w:r>
+        <w:t>2</w:t>
+      </w:r>
+      <w:r>
+        <w:t>).</w:t>
+      </w:r>
+      <w:r>
+        <w:t xml:space="preserve"> </w:t>
+      </w:r>
+      <w:r>
+        <w:t>In the western U</w:t>
+      </w:r>
+      <w:r>
+        <w:t>.</w:t>
+      </w:r>
+      <w:r>
+        <w:t>S</w:t>
+      </w:r>
+      <w:r>
+        <w:t>.</w:t>
+      </w:r>
+      <w:r>
+        <w:t xml:space="preserve">, consisting of the Northern Plains, Southern Plains, Xeric, and Western Mountains ecoregions, the linear models using TN as a predictor of trophic state (chlorophyll-a as a proxy) were better based on the models’ higher </w:t>
+      </w:r>
+      <w:r>
+        <w:t>R</w:t>
+      </w:r>
+      <w:r>
+        <w:rPr>
+          <w:vertAlign w:val="superscript"/>
+        </w:rPr>
+        <w:t>2</w:t>
+      </w:r>
+      <w:r>
+        <w:t xml:space="preserve"> and lower AIC values. This was contrasted by the eastern U</w:t>
+      </w:r>
+      <w:r>
+        <w:t>.</w:t>
+      </w:r>
+      <w:r>
+        <w:t>S</w:t>
+      </w:r>
+      <w:r>
+        <w:t>.</w:t>
+      </w:r>
+      <w:r>
+        <w:t>, consisting of Northern Appalachians, Southern Appalachians, Coastal Plains, Temperate Plains, and Upper Midwest ecoregions. In the eastern US, the linear models using TP as a predictor produced higher r</w:t>
+      </w:r>
+      <w:r>
+        <w:rPr>
+          <w:vertAlign w:val="superscript"/>
+        </w:rPr>
+        <w:t>2</w:t>
+      </w:r>
+      <w:r>
+        <w:t xml:space="preserve"> and lower AIC values</w:t>
+      </w:r>
+      <w:r>
+        <w:t xml:space="preserve"> (Figure 2)</w:t>
+      </w:r>
+      <w:r>
+        <w:t xml:space="preserve">. </w:t>
+      </w:r>
+      <w:r>
+        <w:t>There were</w:t>
+      </w:r>
+      <w:r>
+        <w:t xml:space="preserve"> a few</w:t>
+      </w:r>
+      <w:r>
+        <w:t xml:space="preserve"> inter-year variations, however. In 2007, trophic state in the Coastal Plains ecoregion was better explained by TN; and in 2017, trophic state in the Western Mountains and Xeric ecoregions was better explained by TP.</w:t>
       </w:r>
     </w:p>
     <w:p>
-      <w:pPr>
-        <w:pStyle w:val="Heading3"/>
-      </w:pPr>
-      <w:r>
-        <w:t xml:space="preserve">Nutrient </w:t>
-      </w:r>
-      <w:r>
-        <w:t>ability</w:t>
-      </w:r>
-      <w:r>
-        <w:t xml:space="preserve"> </w:t>
-      </w:r>
-      <w:r>
-        <w:t>to predict trophic status</w:t>
-      </w:r>
-    </w:p>
-    <w:p>
-      <w:r>
-        <w:t>Both TN and TP were important</w:t>
-      </w:r>
-      <w:r>
-        <w:t xml:space="preserve"> explanatory variables of trophic state</w:t>
-      </w:r>
-      <w:r>
-        <w:t xml:space="preserve"> in different ecoregions of the US</w:t>
-      </w:r>
-      <w:r>
-        <w:t xml:space="preserve"> (Figure 1).</w:t>
-      </w:r>
-      <w:r>
-        <w:t xml:space="preserve"> </w:t>
-      </w:r>
-      <w:r>
-        <w:t>I</w:t>
-      </w:r>
-      <w:r>
-        <w:t>n fact, there was a clear divide in the data</w:t>
-      </w:r>
-      <w:r>
-        <w:t>. When all surveyed lakes across both years were used in the linear models, TN was the best explanatory variable of chlorophyll-a in the Western U.S., whereas TP was the best explanatory variable of chlorophyll-a in the Eastern U.S.</w:t>
-      </w:r>
-      <w:r>
-        <w:t xml:space="preserve"> (Figure </w:t>
-      </w:r>
-      <w:r>
-        <w:t>2</w:t>
-      </w:r>
-      <w:r>
-        <w:t>).</w:t>
-      </w:r>
-      <w:r>
-        <w:t xml:space="preserve"> </w:t>
-      </w:r>
-      <w:r>
-        <w:t>In the western U</w:t>
-      </w:r>
-      <w:r>
-        <w:t>.</w:t>
-      </w:r>
-      <w:r>
-        <w:t>S</w:t>
-      </w:r>
-      <w:r>
-        <w:t>.</w:t>
-      </w:r>
-      <w:r>
-        <w:t xml:space="preserve">, consisting of the Northern Plains, Southern Plains, Xeric, and Western Mountains ecoregions, the linear models using TN as a predictor of trophic state (chlorophyll-a as a proxy) were better based on the models’ higher </w:t>
-      </w:r>
-      <w:r>
-        <w:t>R</w:t>
-      </w:r>
-      <w:r>
-        <w:rPr>
-          <w:vertAlign w:val="superscript"/>
-        </w:rPr>
-        <w:t>2</w:t>
-      </w:r>
-      <w:r>
-        <w:t xml:space="preserve"> and lower AIC values. This was contrasted by the eastern U</w:t>
-      </w:r>
-      <w:r>
-        <w:t>.</w:t>
-      </w:r>
-      <w:r>
-        <w:t>S</w:t>
-      </w:r>
-      <w:r>
-        <w:t>.</w:t>
-      </w:r>
-      <w:r>
-        <w:t>, consisting of Northern Appalachians, Southern Appalachians, Coastal Plains, Temperate Plains, and Upper Midwest ecoregions. In the eastern US, the linear models using TP as a predictor produced higher r</w:t>
-      </w:r>
-      <w:r>
-        <w:rPr>
-          <w:vertAlign w:val="superscript"/>
-        </w:rPr>
-        <w:t>2</w:t>
-      </w:r>
-      <w:r>
-        <w:t xml:space="preserve"> and lower AIC values</w:t>
-      </w:r>
-      <w:r>
-        <w:t xml:space="preserve"> (Figure 2)</w:t>
-      </w:r>
-      <w:r>
-        <w:t xml:space="preserve">. </w:t>
-      </w:r>
-      <w:r>
-        <w:t>There were</w:t>
-      </w:r>
-      <w:r>
-        <w:t xml:space="preserve"> a few</w:t>
-      </w:r>
-      <w:r>
-        <w:t xml:space="preserve"> inter-year variations, however. In 2007, trophic state in the Coastal Plains ecoregion was better explained by TN; and in 2017, trophic state in the Western Mountains and Xeric ecoregions was better explained by TP.</w:t>
-      </w:r>
-    </w:p>
-    <w:p>
       <w:r>
         <w:rPr>
           <w:noProof/>
         </w:rPr>
-        <w:lastRenderedPageBreak/>
         <w:drawing>
           <wp:inline distT="0" distB="0" distL="0" distR="0" wp14:anchorId="082F61B1" wp14:editId="534D5284">
             <wp:extent cx="5848350" cy="4112120"/>
@@ -7773,19 +7562,7 @@
         <w:t xml:space="preserve"> </w:t>
       </w:r>
       <w:r>
-        <w:t xml:space="preserve">Among the ecoregions, the largest shifts in limitation occurred in the Upper Midwest and Southern Plains. In the Upper Midwest, </w:t>
-      </w:r>
-      <w:r>
-        <w:t xml:space="preserve">co-nutrient limited lakes increased from 24.1% in 2007 to </w:t>
-      </w:r>
-      <w:r>
-        <w:t>77.4</w:t>
-      </w:r>
-      <w:r>
-        <w:t>% in 2017.</w:t>
-      </w:r>
-      <w:r>
-        <w:t xml:space="preserve"> And in the Southern Plains, N-limitation increased from </w:t>
+        <w:t xml:space="preserve">Among the ecoregions, the largest shifts in limitation occurred in the Upper Midwest and Southern Plains. In the Upper Midwest, co-nutrient limited lakes increased from 24.1% in 2007 to 77.4% in 2017. And in the Southern Plains, N-limitation increased from </w:t>
       </w:r>
       <w:r>
         <w:t>3.6</w:t>
@@ -8305,29 +8082,13 @@
         <w:t>716</w:t>
       </w:r>
       <w:r>
-        <w:t xml:space="preserve"> mesotrophic lakes (</w:t>
-      </w:r>
-      <w:proofErr w:type="spellStart"/>
-      <w:r>
-        <w:t>Meso</w:t>
-      </w:r>
-      <w:proofErr w:type="spellEnd"/>
-      <w:r>
-        <w:t xml:space="preserve">.), </w:t>
+        <w:t xml:space="preserve"> mesotrophic lakes (Meso.), </w:t>
       </w:r>
       <w:r>
         <w:t>692</w:t>
       </w:r>
       <w:r>
-        <w:t xml:space="preserve"> eutrophic lakes (</w:t>
-      </w:r>
-      <w:proofErr w:type="spellStart"/>
-      <w:r>
-        <w:t>Eutro</w:t>
-      </w:r>
-      <w:proofErr w:type="spellEnd"/>
-      <w:r>
-        <w:t xml:space="preserve">.), and </w:t>
+        <w:t xml:space="preserve"> eutrophic lakes (Eutro.), and </w:t>
       </w:r>
       <w:r>
         <w:t>883</w:t>
@@ -8381,37 +8142,13 @@
         <w:t xml:space="preserve"> In the Xeric region, we observed a large increase in eutrophic lakes from 21.7% in 2007 to 42.7% in 2017, with both oligotrophic and hypereutrophic lakes decreasing. </w:t>
       </w:r>
       <w:r>
-        <w:t>Yet</w:t>
-      </w:r>
-      <w:r>
-        <w:t xml:space="preserve"> in the Northern Plains, hypereutrophic lakes increased from 23.8% in 2007 to </w:t>
-      </w:r>
-      <w:r>
-        <w:t>39.5</w:t>
-      </w:r>
-      <w:r>
-        <w:t>% in 2017.</w:t>
-      </w:r>
-      <w:r>
-        <w:t xml:space="preserve"> </w:t>
-      </w:r>
-      <w:r>
-        <w:t>The Northern Appalachians and Western Plains both maintained a</w:t>
+        <w:t>Yet in the Northern Plains, hypereutrophic lakes increased from 23.8% in 2007 to 39.5% in 2017. The Northern Appalachians and Western Plains both maintained a</w:t>
       </w:r>
       <w:r>
         <w:t>t least</w:t>
       </w:r>
       <w:r>
-        <w:t xml:space="preserve"> &gt;7</w:t>
-      </w:r>
-      <w:r>
-        <w:t>5</w:t>
-      </w:r>
-      <w:r>
-        <w:t>% of lakes classified as oligotrophic or mesotrophic across both survey years and mesotrophic lakes.</w:t>
-      </w:r>
-      <w:r>
-        <w:t xml:space="preserve"> This is contrasted with the Coastal Plains, Temperate Plains, and Northern Plains which all maintained</w:t>
+        <w:t xml:space="preserve"> &gt;75% of lakes classified as oligotrophic or mesotrophic across both survey years and mesotrophic lakes. This is contrasted with the Coastal Plains, Temperate Plains, and Northern Plains which all maintained</w:t>
       </w:r>
       <w:r>
         <w:t xml:space="preserve"> at least &gt;67%</w:t>
@@ -9235,34 +8972,10 @@
         <w:t>5</w:t>
       </w:r>
       <w:r>
-        <w:t xml:space="preserve">), and N-limited lakes were especially susceptible to </w:t>
-      </w:r>
-      <w:proofErr w:type="spellStart"/>
-      <w:r>
-        <w:t>hypereutrophication</w:t>
-      </w:r>
-      <w:proofErr w:type="spellEnd"/>
-      <w:r>
-        <w:t xml:space="preserve"> (Figure 7). </w:t>
-      </w:r>
-      <w:r>
-        <w:t xml:space="preserve">Lakes that were N-limited demonstrated shifts among the most extreme trophic states with decreasing </w:t>
-      </w:r>
-      <w:proofErr w:type="spellStart"/>
-      <w:r>
-        <w:t>oligotrophication</w:t>
-      </w:r>
-      <w:proofErr w:type="spellEnd"/>
-      <w:r>
-        <w:t xml:space="preserve"> and increasing </w:t>
-      </w:r>
-      <w:proofErr w:type="spellStart"/>
-      <w:r>
-        <w:t>hypereutrophication</w:t>
-      </w:r>
-      <w:proofErr w:type="spellEnd"/>
-      <w:r>
-        <w:t xml:space="preserve"> </w:t>
+        <w:t xml:space="preserve">), and N-limited lakes were especially susceptible to hypereutrophication (Figure 7). </w:t>
+      </w:r>
+      <w:r>
+        <w:t xml:space="preserve">Lakes that were N-limited demonstrated shifts among the most extreme trophic states with decreasing oligotrophication and increasing hypereutrophication </w:t>
       </w:r>
       <w:r>
         <w:t>compared to P-limitation, where mesotrophic lakes decreased, and eutrophic lakes increased in all surveyed lakes</w:t>
@@ -9628,19 +9341,11 @@
           <w:rFonts w:ascii="Calibri" w:hAnsi="Calibri" w:cs="Calibri"/>
         </w:rPr>
       </w:pPr>
-      <w:proofErr w:type="spellStart"/>
-      <w:r>
-        <w:rPr>
-          <w:rFonts w:ascii="Calibri" w:hAnsi="Calibri" w:cs="Calibri"/>
-        </w:rPr>
-        <w:t>Bergström</w:t>
-      </w:r>
-      <w:proofErr w:type="spellEnd"/>
-      <w:r>
-        <w:rPr>
-          <w:rFonts w:ascii="Calibri" w:hAnsi="Calibri" w:cs="Calibri"/>
-        </w:rPr>
-        <w:t xml:space="preserve">, A. K. (2010). The use of TN:TP and DIN:TP ratios as indicators for phytoplankton nutrient limitation in oligotrophic lakes affected by N deposition. </w:t>
+      <w:r>
+        <w:rPr>
+          <w:rFonts w:ascii="Calibri" w:hAnsi="Calibri" w:cs="Calibri"/>
+        </w:rPr>
+        <w:t xml:space="preserve">Bergström, A. K. (2010). The use of TN:TP and DIN:TP ratios as indicators for phytoplankton nutrient limitation in oligotrophic lakes affected by N deposition. </w:t>
       </w:r>
       <w:r>
         <w:rPr>
@@ -9678,19 +9383,11 @@
           <w:rFonts w:ascii="Calibri" w:hAnsi="Calibri" w:cs="Calibri"/>
         </w:rPr>
       </w:pPr>
-      <w:proofErr w:type="spellStart"/>
-      <w:r>
-        <w:rPr>
-          <w:rFonts w:ascii="Calibri" w:hAnsi="Calibri" w:cs="Calibri"/>
-        </w:rPr>
-        <w:t>Bergström</w:t>
-      </w:r>
-      <w:proofErr w:type="spellEnd"/>
-      <w:r>
-        <w:rPr>
-          <w:rFonts w:ascii="Calibri" w:hAnsi="Calibri" w:cs="Calibri"/>
-        </w:rPr>
-        <w:t xml:space="preserve">, A. K., &amp; Jansson, M. (2006). Atmospheric nitrogen deposition has caused nitrogen enrichment and eutrophication of lakes in the northern hemisphere. </w:t>
+      <w:r>
+        <w:rPr>
+          <w:rFonts w:ascii="Calibri" w:hAnsi="Calibri" w:cs="Calibri"/>
+        </w:rPr>
+        <w:t xml:space="preserve">Bergström, A. K., &amp; Jansson, M. (2006). Atmospheric nitrogen deposition has caused nitrogen enrichment and eutrophication of lakes in the northern hemisphere. </w:t>
       </w:r>
       <w:r>
         <w:rPr>
@@ -9732,105 +9429,7 @@
         <w:rPr>
           <w:rFonts w:ascii="Calibri" w:hAnsi="Calibri" w:cs="Calibri"/>
         </w:rPr>
-        <w:t xml:space="preserve">Burpee, B. T., Saros, J. E., Nanus, L., Baron, J., </w:t>
-      </w:r>
-      <w:proofErr w:type="spellStart"/>
-      <w:r>
-        <w:rPr>
-          <w:rFonts w:ascii="Calibri" w:hAnsi="Calibri" w:cs="Calibri"/>
-        </w:rPr>
-        <w:t>Brahney</w:t>
-      </w:r>
-      <w:proofErr w:type="spellEnd"/>
-      <w:r>
-        <w:rPr>
-          <w:rFonts w:ascii="Calibri" w:hAnsi="Calibri" w:cs="Calibri"/>
-        </w:rPr>
-        <w:t xml:space="preserve">, J., Christianson, K. R., Ganz, T., Heard, A., </w:t>
-      </w:r>
-      <w:proofErr w:type="spellStart"/>
-      <w:r>
-        <w:rPr>
-          <w:rFonts w:ascii="Calibri" w:hAnsi="Calibri" w:cs="Calibri"/>
-        </w:rPr>
-        <w:t>Hundey</w:t>
-      </w:r>
-      <w:proofErr w:type="spellEnd"/>
-      <w:r>
-        <w:rPr>
-          <w:rFonts w:ascii="Calibri" w:hAnsi="Calibri" w:cs="Calibri"/>
-        </w:rPr>
-        <w:t xml:space="preserve">, B., </w:t>
-      </w:r>
-      <w:proofErr w:type="spellStart"/>
-      <w:r>
-        <w:rPr>
-          <w:rFonts w:ascii="Calibri" w:hAnsi="Calibri" w:cs="Calibri"/>
-        </w:rPr>
-        <w:t>Koinig</w:t>
-      </w:r>
-      <w:proofErr w:type="spellEnd"/>
-      <w:r>
-        <w:rPr>
-          <w:rFonts w:ascii="Calibri" w:hAnsi="Calibri" w:cs="Calibri"/>
-        </w:rPr>
-        <w:t xml:space="preserve">, K. A., </w:t>
-      </w:r>
-      <w:proofErr w:type="spellStart"/>
-      <w:r>
-        <w:rPr>
-          <w:rFonts w:ascii="Calibri" w:hAnsi="Calibri" w:cs="Calibri"/>
-        </w:rPr>
-        <w:t>Kopáček</w:t>
-      </w:r>
-      <w:proofErr w:type="spellEnd"/>
-      <w:r>
-        <w:rPr>
-          <w:rFonts w:ascii="Calibri" w:hAnsi="Calibri" w:cs="Calibri"/>
-        </w:rPr>
-        <w:t xml:space="preserve">, J., Moser, K., </w:t>
-      </w:r>
-      <w:proofErr w:type="spellStart"/>
-      <w:r>
-        <w:rPr>
-          <w:rFonts w:ascii="Calibri" w:hAnsi="Calibri" w:cs="Calibri"/>
-        </w:rPr>
-        <w:t>Nydick</w:t>
-      </w:r>
-      <w:proofErr w:type="spellEnd"/>
-      <w:r>
-        <w:rPr>
-          <w:rFonts w:ascii="Calibri" w:hAnsi="Calibri" w:cs="Calibri"/>
-        </w:rPr>
-        <w:t xml:space="preserve">, K., Oleksy, I., </w:t>
-      </w:r>
-      <w:proofErr w:type="spellStart"/>
-      <w:r>
-        <w:rPr>
-          <w:rFonts w:ascii="Calibri" w:hAnsi="Calibri" w:cs="Calibri"/>
-        </w:rPr>
-        <w:t>Sadro</w:t>
-      </w:r>
-      <w:proofErr w:type="spellEnd"/>
-      <w:r>
-        <w:rPr>
-          <w:rFonts w:ascii="Calibri" w:hAnsi="Calibri" w:cs="Calibri"/>
-        </w:rPr>
-        <w:t xml:space="preserve">, S., Sommaruga, R., </w:t>
-      </w:r>
-      <w:proofErr w:type="spellStart"/>
-      <w:r>
-        <w:rPr>
-          <w:rFonts w:ascii="Calibri" w:hAnsi="Calibri" w:cs="Calibri"/>
-        </w:rPr>
-        <w:t>Vinebrooke</w:t>
-      </w:r>
-      <w:proofErr w:type="spellEnd"/>
-      <w:r>
-        <w:rPr>
-          <w:rFonts w:ascii="Calibri" w:hAnsi="Calibri" w:cs="Calibri"/>
-        </w:rPr>
-        <w:t xml:space="preserve">, R., &amp; Williams, J. (2022). Identifying factors that affect mountain lake sensitivity to atmospheric nitrogen deposition across multiple scales. </w:t>
+        <w:t xml:space="preserve">Burpee, B. T., Saros, J. E., Nanus, L., Baron, J., Brahney, J., Christianson, K. R., Ganz, T., Heard, A., Hundey, B., Koinig, K. A., Kopáček, J., Moser, K., Nydick, K., Oleksy, I., Sadro, S., Sommaruga, R., Vinebrooke, R., &amp; Williams, J. (2022). Identifying factors that affect mountain lake sensitivity to atmospheric nitrogen deposition across multiple scales. </w:t>
       </w:r>
       <w:r>
         <w:rPr>
@@ -9914,49 +9513,7 @@
         <w:rPr>
           <w:rFonts w:ascii="Calibri" w:hAnsi="Calibri" w:cs="Calibri"/>
         </w:rPr>
-        <w:t xml:space="preserve">Conley, D. J., </w:t>
-      </w:r>
-      <w:proofErr w:type="spellStart"/>
-      <w:r>
-        <w:rPr>
-          <w:rFonts w:ascii="Calibri" w:hAnsi="Calibri" w:cs="Calibri"/>
-        </w:rPr>
-        <w:t>Paerl</w:t>
-      </w:r>
-      <w:proofErr w:type="spellEnd"/>
-      <w:r>
-        <w:rPr>
-          <w:rFonts w:ascii="Calibri" w:hAnsi="Calibri" w:cs="Calibri"/>
-        </w:rPr>
-        <w:t xml:space="preserve">, H. W., Howarth, R. W., </w:t>
-      </w:r>
-      <w:proofErr w:type="spellStart"/>
-      <w:r>
-        <w:rPr>
-          <w:rFonts w:ascii="Calibri" w:hAnsi="Calibri" w:cs="Calibri"/>
-        </w:rPr>
-        <w:t>Boesch</w:t>
-      </w:r>
-      <w:proofErr w:type="spellEnd"/>
-      <w:r>
-        <w:rPr>
-          <w:rFonts w:ascii="Calibri" w:hAnsi="Calibri" w:cs="Calibri"/>
-        </w:rPr>
-        <w:t xml:space="preserve">, D. F., </w:t>
-      </w:r>
-      <w:proofErr w:type="spellStart"/>
-      <w:r>
-        <w:rPr>
-          <w:rFonts w:ascii="Calibri" w:hAnsi="Calibri" w:cs="Calibri"/>
-        </w:rPr>
-        <w:t>Seitzinger</w:t>
-      </w:r>
-      <w:proofErr w:type="spellEnd"/>
-      <w:r>
-        <w:rPr>
-          <w:rFonts w:ascii="Calibri" w:hAnsi="Calibri" w:cs="Calibri"/>
-        </w:rPr>
-        <w:t xml:space="preserve">, S. P., Havens, K. E., Lancelot, C., &amp; Likens, G. E. (2009). Controlling Eutrophication: Nitrogen and Phosphorus. </w:t>
+        <w:t xml:space="preserve">Conley, D. J., Paerl, H. W., Howarth, R. W., Boesch, D. F., Seitzinger, S. P., Havens, K. E., Lancelot, C., &amp; Likens, G. E. (2009). Controlling Eutrophication: Nitrogen and Phosphorus. </w:t>
       </w:r>
       <w:r>
         <w:rPr>
@@ -9994,19 +9551,11 @@
           <w:rFonts w:ascii="Calibri" w:hAnsi="Calibri" w:cs="Calibri"/>
         </w:rPr>
       </w:pPr>
-      <w:proofErr w:type="spellStart"/>
-      <w:r>
-        <w:rPr>
-          <w:rFonts w:ascii="Calibri" w:hAnsi="Calibri" w:cs="Calibri"/>
-        </w:rPr>
-        <w:t>Correll</w:t>
-      </w:r>
-      <w:proofErr w:type="spellEnd"/>
-      <w:r>
-        <w:rPr>
-          <w:rFonts w:ascii="Calibri" w:hAnsi="Calibri" w:cs="Calibri"/>
-        </w:rPr>
-        <w:t xml:space="preserve">, D. (1999). Phosphorus: A rate limiting nutrient in surface waters. </w:t>
+      <w:r>
+        <w:rPr>
+          <w:rFonts w:ascii="Calibri" w:hAnsi="Calibri" w:cs="Calibri"/>
+        </w:rPr>
+        <w:t xml:space="preserve">Correll, D. (1999). Phosphorus: A rate limiting nutrient in surface waters. </w:t>
       </w:r>
       <w:r>
         <w:rPr>
@@ -10044,75 +9593,11 @@
           <w:rFonts w:ascii="Calibri" w:hAnsi="Calibri" w:cs="Calibri"/>
         </w:rPr>
       </w:pPr>
-      <w:proofErr w:type="spellStart"/>
-      <w:r>
-        <w:rPr>
-          <w:rFonts w:ascii="Calibri" w:hAnsi="Calibri" w:cs="Calibri"/>
-        </w:rPr>
-        <w:t>Dodds</w:t>
-      </w:r>
-      <w:proofErr w:type="spellEnd"/>
-      <w:r>
-        <w:rPr>
-          <w:rFonts w:ascii="Calibri" w:hAnsi="Calibri" w:cs="Calibri"/>
-        </w:rPr>
-        <w:t xml:space="preserve">, W. K., </w:t>
-      </w:r>
-      <w:proofErr w:type="spellStart"/>
-      <w:r>
-        <w:rPr>
-          <w:rFonts w:ascii="Calibri" w:hAnsi="Calibri" w:cs="Calibri"/>
-        </w:rPr>
-        <w:t>Bouska</w:t>
-      </w:r>
-      <w:proofErr w:type="spellEnd"/>
-      <w:r>
-        <w:rPr>
-          <w:rFonts w:ascii="Calibri" w:hAnsi="Calibri" w:cs="Calibri"/>
-        </w:rPr>
-        <w:t xml:space="preserve">, W. W., </w:t>
-      </w:r>
-      <w:proofErr w:type="spellStart"/>
-      <w:r>
-        <w:rPr>
-          <w:rFonts w:ascii="Calibri" w:hAnsi="Calibri" w:cs="Calibri"/>
-        </w:rPr>
-        <w:t>Eitzmann</w:t>
-      </w:r>
-      <w:proofErr w:type="spellEnd"/>
-      <w:r>
-        <w:rPr>
-          <w:rFonts w:ascii="Calibri" w:hAnsi="Calibri" w:cs="Calibri"/>
-        </w:rPr>
-        <w:t xml:space="preserve">, J. L., Pilger, T. J., Pitts, K. L., Riley, A. J., </w:t>
-      </w:r>
-      <w:proofErr w:type="spellStart"/>
-      <w:r>
-        <w:rPr>
-          <w:rFonts w:ascii="Calibri" w:hAnsi="Calibri" w:cs="Calibri"/>
-        </w:rPr>
-        <w:t>Schloesser</w:t>
-      </w:r>
-      <w:proofErr w:type="spellEnd"/>
-      <w:r>
-        <w:rPr>
-          <w:rFonts w:ascii="Calibri" w:hAnsi="Calibri" w:cs="Calibri"/>
-        </w:rPr>
-        <w:t xml:space="preserve">, J. T., &amp; </w:t>
-      </w:r>
-      <w:proofErr w:type="spellStart"/>
-      <w:r>
-        <w:rPr>
-          <w:rFonts w:ascii="Calibri" w:hAnsi="Calibri" w:cs="Calibri"/>
-        </w:rPr>
-        <w:t>Thornbrugh</w:t>
-      </w:r>
-      <w:proofErr w:type="spellEnd"/>
-      <w:r>
-        <w:rPr>
-          <w:rFonts w:ascii="Calibri" w:hAnsi="Calibri" w:cs="Calibri"/>
-        </w:rPr>
-        <w:t xml:space="preserve">, D. J. (2008). Eutrophication of U.S. Freshwaters: Analysis of Potential Economic Damages. </w:t>
+      <w:r>
+        <w:rPr>
+          <w:rFonts w:ascii="Calibri" w:hAnsi="Calibri" w:cs="Calibri"/>
+        </w:rPr>
+        <w:t xml:space="preserve">Dodds, W. K., Bouska, W. W., Eitzmann, J. L., Pilger, T. J., Pitts, K. L., Riley, A. J., Schloesser, J. T., &amp; Thornbrugh, D. J. (2008). Eutrophication of U.S. Freshwaters: Analysis of Potential Economic Damages. </w:t>
       </w:r>
       <w:r>
         <w:rPr>
@@ -10150,19 +9635,11 @@
           <w:rFonts w:ascii="Calibri" w:hAnsi="Calibri" w:cs="Calibri"/>
         </w:rPr>
       </w:pPr>
-      <w:proofErr w:type="spellStart"/>
-      <w:r>
-        <w:rPr>
-          <w:rFonts w:ascii="Calibri" w:hAnsi="Calibri" w:cs="Calibri"/>
-        </w:rPr>
-        <w:t>Dodds</w:t>
-      </w:r>
-      <w:proofErr w:type="spellEnd"/>
-      <w:r>
-        <w:rPr>
-          <w:rFonts w:ascii="Calibri" w:hAnsi="Calibri" w:cs="Calibri"/>
-        </w:rPr>
-        <w:t xml:space="preserve">, W. K., Smith, V. H., &amp; Lohman, K. (2011). Nitrogen and phosphorus relationships to benthic algal biomass in temperate streams. </w:t>
+      <w:r>
+        <w:rPr>
+          <w:rFonts w:ascii="Calibri" w:hAnsi="Calibri" w:cs="Calibri"/>
+        </w:rPr>
+        <w:t xml:space="preserve">Dodds, W. K., Smith, V. H., &amp; Lohman, K. (2011). Nitrogen and phosphorus relationships to benthic algal biomass in temperate streams. </w:t>
       </w:r>
       <w:r>
         <w:rPr>
@@ -10242,43 +9719,67 @@
           <w:rFonts w:ascii="Calibri" w:hAnsi="Calibri" w:cs="Calibri"/>
         </w:rPr>
       </w:pPr>
-      <w:proofErr w:type="spellStart"/>
-      <w:r>
-        <w:rPr>
-          <w:rFonts w:ascii="Calibri" w:hAnsi="Calibri" w:cs="Calibri"/>
-        </w:rPr>
-        <w:t>Dumelle</w:t>
-      </w:r>
-      <w:proofErr w:type="spellEnd"/>
-      <w:r>
-        <w:rPr>
-          <w:rFonts w:ascii="Calibri" w:hAnsi="Calibri" w:cs="Calibri"/>
-        </w:rPr>
-        <w:t xml:space="preserve">, M., Kincaid, T. M., Olsen, A. R., &amp; Weber, M. H. (2022). </w:t>
-      </w:r>
-      <w:proofErr w:type="spellStart"/>
+      <w:r>
+        <w:rPr>
+          <w:rFonts w:ascii="Calibri" w:hAnsi="Calibri" w:cs="Calibri"/>
+        </w:rPr>
+        <w:t xml:space="preserve">Dumelle, M., Kincaid, T. M., Olsen, A. R., &amp; Weber, M. H. (2022). </w:t>
+      </w:r>
       <w:r>
         <w:rPr>
           <w:rFonts w:ascii="Calibri" w:hAnsi="Calibri" w:cs="Calibri"/>
           <w:i/>
           <w:iCs/>
         </w:rPr>
-        <w:t>spsurvey</w:t>
-      </w:r>
-      <w:proofErr w:type="spellEnd"/>
+        <w:t>spsurvey: Spatial Sampling Design and Analysis</w:t>
+      </w:r>
+      <w:r>
+        <w:rPr>
+          <w:rFonts w:ascii="Calibri" w:hAnsi="Calibri" w:cs="Calibri"/>
+        </w:rPr>
+        <w:t>.</w:t>
+      </w:r>
+    </w:p>
+    <w:p>
+      <w:pPr>
+        <w:pStyle w:val="Bibliography"/>
+        <w:rPr>
+          <w:rFonts w:ascii="Calibri" w:hAnsi="Calibri" w:cs="Calibri"/>
+        </w:rPr>
+      </w:pPr>
+      <w:r>
+        <w:rPr>
+          <w:rFonts w:ascii="Calibri" w:hAnsi="Calibri" w:cs="Calibri"/>
+        </w:rPr>
+        <w:t xml:space="preserve">Elser, J. J., Marzolf, E. R., Goldrnan, C. R., Marnoif, E. R., &amp; Goldman, C. 8. (2011). Phosphorus and Nitrogen Limitation of Phytoplankton Growth in the Freshwaters of North America: A Review and Critique of Experimental Enrichments. </w:t>
+      </w:r>
       <w:r>
         <w:rPr>
           <w:rFonts w:ascii="Calibri" w:hAnsi="Calibri" w:cs="Calibri"/>
           <w:i/>
           <w:iCs/>
         </w:rPr>
-        <w:t>: Spatial Sampling Design and Analysis</w:t>
-      </w:r>
-      <w:r>
-        <w:rPr>
-          <w:rFonts w:ascii="Calibri" w:hAnsi="Calibri" w:cs="Calibri"/>
-        </w:rPr>
-        <w:t>.</w:t>
+        <w:t>Https://Doi.Org/10.1139/F90-165</w:t>
+      </w:r>
+      <w:r>
+        <w:rPr>
+          <w:rFonts w:ascii="Calibri" w:hAnsi="Calibri" w:cs="Calibri"/>
+        </w:rPr>
+        <w:t xml:space="preserve">, </w:t>
+      </w:r>
+      <w:r>
+        <w:rPr>
+          <w:rFonts w:ascii="Calibri" w:hAnsi="Calibri" w:cs="Calibri"/>
+          <w:i/>
+          <w:iCs/>
+        </w:rPr>
+        <w:t>47</w:t>
+      </w:r>
+      <w:r>
+        <w:rPr>
+          <w:rFonts w:ascii="Calibri" w:hAnsi="Calibri" w:cs="Calibri"/>
+        </w:rPr>
+        <w:t>(7), 1468–1477. https://doi.org/10.1139/F90-165</w:t>
       </w:r>
     </w:p>
     <w:p>
@@ -10288,61 +9789,11 @@
           <w:rFonts w:ascii="Calibri" w:hAnsi="Calibri" w:cs="Calibri"/>
         </w:rPr>
       </w:pPr>
-      <w:proofErr w:type="spellStart"/>
-      <w:r>
-        <w:rPr>
-          <w:rFonts w:ascii="Calibri" w:hAnsi="Calibri" w:cs="Calibri"/>
-        </w:rPr>
-        <w:t>Elser</w:t>
-      </w:r>
-      <w:proofErr w:type="spellEnd"/>
-      <w:r>
-        <w:rPr>
-          <w:rFonts w:ascii="Calibri" w:hAnsi="Calibri" w:cs="Calibri"/>
-        </w:rPr>
-        <w:t xml:space="preserve">, J. J., </w:t>
-      </w:r>
-      <w:proofErr w:type="spellStart"/>
-      <w:r>
-        <w:rPr>
-          <w:rFonts w:ascii="Calibri" w:hAnsi="Calibri" w:cs="Calibri"/>
-        </w:rPr>
-        <w:t>Marzolf</w:t>
-      </w:r>
-      <w:proofErr w:type="spellEnd"/>
-      <w:r>
-        <w:rPr>
-          <w:rFonts w:ascii="Calibri" w:hAnsi="Calibri" w:cs="Calibri"/>
-        </w:rPr>
-        <w:t xml:space="preserve">, E. R., </w:t>
-      </w:r>
-      <w:proofErr w:type="spellStart"/>
-      <w:r>
-        <w:rPr>
-          <w:rFonts w:ascii="Calibri" w:hAnsi="Calibri" w:cs="Calibri"/>
-        </w:rPr>
-        <w:t>Goldrnan</w:t>
-      </w:r>
-      <w:proofErr w:type="spellEnd"/>
-      <w:r>
-        <w:rPr>
-          <w:rFonts w:ascii="Calibri" w:hAnsi="Calibri" w:cs="Calibri"/>
-        </w:rPr>
-        <w:t xml:space="preserve">, C. R., </w:t>
-      </w:r>
-      <w:proofErr w:type="spellStart"/>
-      <w:r>
-        <w:rPr>
-          <w:rFonts w:ascii="Calibri" w:hAnsi="Calibri" w:cs="Calibri"/>
-        </w:rPr>
-        <w:t>Marnoif</w:t>
-      </w:r>
-      <w:proofErr w:type="spellEnd"/>
-      <w:r>
-        <w:rPr>
-          <w:rFonts w:ascii="Calibri" w:hAnsi="Calibri" w:cs="Calibri"/>
-        </w:rPr>
-        <w:t xml:space="preserve">, E. R., &amp; Goldman, C. 8. (2011). Phosphorus and Nitrogen Limitation of Phytoplankton Growth in the Freshwaters of North America: A Review and Critique of Experimental Enrichments. </w:t>
+      <w:r>
+        <w:rPr>
+          <w:rFonts w:ascii="Calibri" w:hAnsi="Calibri" w:cs="Calibri"/>
+        </w:rPr>
+        <w:t xml:space="preserve">Fenn, M. E., Baron, J. S., Allen, E. B., Rueth, H. M., Nydick, K. R., Geiser, L., Bowman, W. D., Sickman, J. O., Meixner, T., Johnson, D. W., &amp; Neitlich, P. (2003). Ecological Effects of Nitrogen Deposition in the Western United States. </w:t>
       </w:r>
       <w:r>
         <w:rPr>
@@ -10350,7 +9801,7 @@
           <w:i/>
           <w:iCs/>
         </w:rPr>
-        <w:t>Https://Doi.Org/10.1139/F90-165</w:t>
+        <w:t>BioScience</w:t>
       </w:r>
       <w:r>
         <w:rPr>
@@ -10364,13 +9815,13 @@
           <w:i/>
           <w:iCs/>
         </w:rPr>
-        <w:t>47</w:t>
-      </w:r>
-      <w:r>
-        <w:rPr>
-          <w:rFonts w:ascii="Calibri" w:hAnsi="Calibri" w:cs="Calibri"/>
-        </w:rPr>
-        <w:t>(7), 1468–1477. https://doi.org/10.1139/F90-165</w:t>
+        <w:t>53</w:t>
+      </w:r>
+      <w:r>
+        <w:rPr>
+          <w:rFonts w:ascii="Calibri" w:hAnsi="Calibri" w:cs="Calibri"/>
+        </w:rPr>
+        <w:t>(4), 404–420. https://doi.org/10.1641/0006-3568(2003)053[0404:EEONDI]2.0.CO;2</w:t>
       </w:r>
     </w:p>
     <w:p>
@@ -10384,88 +9835,16 @@
         <w:rPr>
           <w:rFonts w:ascii="Calibri" w:hAnsi="Calibri" w:cs="Calibri"/>
         </w:rPr>
-        <w:t xml:space="preserve">Fenn, M. E., Baron, J. S., Allen, E. B., </w:t>
-      </w:r>
-      <w:proofErr w:type="spellStart"/>
-      <w:r>
-        <w:rPr>
-          <w:rFonts w:ascii="Calibri" w:hAnsi="Calibri" w:cs="Calibri"/>
-        </w:rPr>
-        <w:t>Rueth</w:t>
-      </w:r>
-      <w:proofErr w:type="spellEnd"/>
-      <w:r>
-        <w:rPr>
-          <w:rFonts w:ascii="Calibri" w:hAnsi="Calibri" w:cs="Calibri"/>
-        </w:rPr>
-        <w:t xml:space="preserve">, H. M., </w:t>
-      </w:r>
-      <w:proofErr w:type="spellStart"/>
-      <w:r>
-        <w:rPr>
-          <w:rFonts w:ascii="Calibri" w:hAnsi="Calibri" w:cs="Calibri"/>
-        </w:rPr>
-        <w:t>Nydick</w:t>
-      </w:r>
-      <w:proofErr w:type="spellEnd"/>
-      <w:r>
-        <w:rPr>
-          <w:rFonts w:ascii="Calibri" w:hAnsi="Calibri" w:cs="Calibri"/>
-        </w:rPr>
-        <w:t xml:space="preserve">, K. R., Geiser, L., Bowman, W. D., </w:t>
-      </w:r>
-      <w:proofErr w:type="spellStart"/>
-      <w:r>
-        <w:rPr>
-          <w:rFonts w:ascii="Calibri" w:hAnsi="Calibri" w:cs="Calibri"/>
-        </w:rPr>
-        <w:t>Sickman</w:t>
-      </w:r>
-      <w:proofErr w:type="spellEnd"/>
-      <w:r>
-        <w:rPr>
-          <w:rFonts w:ascii="Calibri" w:hAnsi="Calibri" w:cs="Calibri"/>
-        </w:rPr>
-        <w:t xml:space="preserve">, J. O., </w:t>
-      </w:r>
-      <w:proofErr w:type="spellStart"/>
-      <w:r>
-        <w:rPr>
-          <w:rFonts w:ascii="Calibri" w:hAnsi="Calibri" w:cs="Calibri"/>
-        </w:rPr>
-        <w:t>Meixner</w:t>
-      </w:r>
-      <w:proofErr w:type="spellEnd"/>
-      <w:r>
-        <w:rPr>
-          <w:rFonts w:ascii="Calibri" w:hAnsi="Calibri" w:cs="Calibri"/>
-        </w:rPr>
-        <w:t xml:space="preserve">, T., Johnson, D. W., &amp; </w:t>
-      </w:r>
-      <w:proofErr w:type="spellStart"/>
-      <w:r>
-        <w:rPr>
-          <w:rFonts w:ascii="Calibri" w:hAnsi="Calibri" w:cs="Calibri"/>
-        </w:rPr>
-        <w:t>Neitlich</w:t>
-      </w:r>
-      <w:proofErr w:type="spellEnd"/>
-      <w:r>
-        <w:rPr>
-          <w:rFonts w:ascii="Calibri" w:hAnsi="Calibri" w:cs="Calibri"/>
-        </w:rPr>
-        <w:t xml:space="preserve">, P. (2003). Ecological Effects of Nitrogen Deposition in the Western United States. </w:t>
-      </w:r>
-      <w:proofErr w:type="spellStart"/>
+        <w:t xml:space="preserve">Finlay, J. C., Small, G. E., &amp; Sterner, R. W. (2013). Human influences on nitrogen removal in lakes. </w:t>
+      </w:r>
       <w:r>
         <w:rPr>
           <w:rFonts w:ascii="Calibri" w:hAnsi="Calibri" w:cs="Calibri"/>
           <w:i/>
           <w:iCs/>
         </w:rPr>
-        <w:t>BioScience</w:t>
-      </w:r>
-      <w:proofErr w:type="spellEnd"/>
+        <w:t>Science</w:t>
+      </w:r>
       <w:r>
         <w:rPr>
           <w:rFonts w:ascii="Calibri" w:hAnsi="Calibri" w:cs="Calibri"/>
@@ -10478,13 +9857,13 @@
           <w:i/>
           <w:iCs/>
         </w:rPr>
-        <w:t>53</w:t>
-      </w:r>
-      <w:r>
-        <w:rPr>
-          <w:rFonts w:ascii="Calibri" w:hAnsi="Calibri" w:cs="Calibri"/>
-        </w:rPr>
-        <w:t>(4), 404–420. https://doi.org/10.1641/0006-3568(2003)053[0404:EEONDI]2.0.CO;2</w:t>
+        <w:t>342</w:t>
+      </w:r>
+      <w:r>
+        <w:rPr>
+          <w:rFonts w:ascii="Calibri" w:hAnsi="Calibri" w:cs="Calibri"/>
+        </w:rPr>
+        <w:t>(6155), 247–250. https://doi.org/10.1126/SCIENCE.1242575</w:t>
       </w:r>
     </w:p>
     <w:p>
@@ -10498,7 +9877,7 @@
         <w:rPr>
           <w:rFonts w:ascii="Calibri" w:hAnsi="Calibri" w:cs="Calibri"/>
         </w:rPr>
-        <w:t xml:space="preserve">Finlay, J. C., Small, G. E., &amp; Sterner, R. W. (2013). Human influences on nitrogen removal in lakes. </w:t>
+        <w:t xml:space="preserve">Glibert, P. M. (2017). Eutrophication, harmful algae and biodiversity—Challenging paradigms in a world of complex nutrient changes. </w:t>
       </w:r>
       <w:r>
         <w:rPr>
@@ -10506,7 +9885,7 @@
           <w:i/>
           <w:iCs/>
         </w:rPr>
-        <w:t>Science</w:t>
+        <w:t>Marine Pollution Bulletin</w:t>
       </w:r>
       <w:r>
         <w:rPr>
@@ -10520,13 +9899,13 @@
           <w:i/>
           <w:iCs/>
         </w:rPr>
-        <w:t>342</w:t>
-      </w:r>
-      <w:r>
-        <w:rPr>
-          <w:rFonts w:ascii="Calibri" w:hAnsi="Calibri" w:cs="Calibri"/>
-        </w:rPr>
-        <w:t>(6155), 247–250. https://doi.org/10.1126/SCIENCE.1242575</w:t>
+        <w:t>124</w:t>
+      </w:r>
+      <w:r>
+        <w:rPr>
+          <w:rFonts w:ascii="Calibri" w:hAnsi="Calibri" w:cs="Calibri"/>
+        </w:rPr>
+        <w:t>(2), 591–606. https://doi.org/10.1016/j.marpolbul.2017.04.027</w:t>
       </w:r>
     </w:p>
     <w:p>
@@ -10536,19 +9915,12 @@
           <w:rFonts w:ascii="Calibri" w:hAnsi="Calibri" w:cs="Calibri"/>
         </w:rPr>
       </w:pPr>
-      <w:proofErr w:type="spellStart"/>
-      <w:r>
-        <w:rPr>
-          <w:rFonts w:ascii="Calibri" w:hAnsi="Calibri" w:cs="Calibri"/>
-        </w:rPr>
-        <w:t>Glibert</w:t>
-      </w:r>
-      <w:proofErr w:type="spellEnd"/>
-      <w:r>
-        <w:rPr>
-          <w:rFonts w:ascii="Calibri" w:hAnsi="Calibri" w:cs="Calibri"/>
-        </w:rPr>
-        <w:t xml:space="preserve">, P. M. (2017). Eutrophication, harmful algae and biodiversity—Challenging paradigms in a world of complex nutrient changes. </w:t>
+      <w:r>
+        <w:rPr>
+          <w:rFonts w:ascii="Calibri" w:hAnsi="Calibri" w:cs="Calibri"/>
+        </w:rPr>
+        <w:lastRenderedPageBreak/>
+        <w:t xml:space="preserve">Guildford, S. J., &amp; Hecky, R. E. (2000). Total nitrogen, total phosphorus, and nutrient limitation in lakes and oceans: Is there a common relationship? </w:t>
       </w:r>
       <w:r>
         <w:rPr>
@@ -10556,7 +9928,7 @@
           <w:i/>
           <w:iCs/>
         </w:rPr>
-        <w:t>Marine Pollution Bulletin</w:t>
+        <w:t>Limnology and Oceanography</w:t>
       </w:r>
       <w:r>
         <w:rPr>
@@ -10570,13 +9942,13 @@
           <w:i/>
           <w:iCs/>
         </w:rPr>
-        <w:t>124</w:t>
-      </w:r>
-      <w:r>
-        <w:rPr>
-          <w:rFonts w:ascii="Calibri" w:hAnsi="Calibri" w:cs="Calibri"/>
-        </w:rPr>
-        <w:t>(2), 591–606. https://doi.org/10.1016/j.marpolbul.2017.04.027</w:t>
+        <w:t>45</w:t>
+      </w:r>
+      <w:r>
+        <w:rPr>
+          <w:rFonts w:ascii="Calibri" w:hAnsi="Calibri" w:cs="Calibri"/>
+        </w:rPr>
+        <w:t>(6), 1213–1223. https://doi.org/10.4319/lo.2000.45.6.1213</w:t>
       </w:r>
     </w:p>
     <w:p>
@@ -10590,22 +9962,7 @@
         <w:rPr>
           <w:rFonts w:ascii="Calibri" w:hAnsi="Calibri" w:cs="Calibri"/>
         </w:rPr>
-        <w:lastRenderedPageBreak/>
-        <w:t xml:space="preserve">Guildford, S. J., &amp; </w:t>
-      </w:r>
-      <w:proofErr w:type="spellStart"/>
-      <w:r>
-        <w:rPr>
-          <w:rFonts w:ascii="Calibri" w:hAnsi="Calibri" w:cs="Calibri"/>
-        </w:rPr>
-        <w:t>Hecky</w:t>
-      </w:r>
-      <w:proofErr w:type="spellEnd"/>
-      <w:r>
-        <w:rPr>
-          <w:rFonts w:ascii="Calibri" w:hAnsi="Calibri" w:cs="Calibri"/>
-        </w:rPr>
-        <w:t xml:space="preserve">, R. E. (2000). Total nitrogen, total phosphorus, and nutrient limitation in lakes and oceans: Is there a common relationship? </w:t>
+        <w:t xml:space="preserve">Havens, K. E. (1995). Secondary nitrogen limitation in a subtropical lake impacted by non-point source agricultural pollution. </w:t>
       </w:r>
       <w:r>
         <w:rPr>
@@ -10613,7 +9970,7 @@
           <w:i/>
           <w:iCs/>
         </w:rPr>
-        <w:t>Limnology and Oceanography</w:t>
+        <w:t>Environmental Pollution</w:t>
       </w:r>
       <w:r>
         <w:rPr>
@@ -10627,13 +9984,13 @@
           <w:i/>
           <w:iCs/>
         </w:rPr>
-        <w:t>45</w:t>
-      </w:r>
-      <w:r>
-        <w:rPr>
-          <w:rFonts w:ascii="Calibri" w:hAnsi="Calibri" w:cs="Calibri"/>
-        </w:rPr>
-        <w:t>(6), 1213–1223. https://doi.org/10.4319/lo.2000.45.6.1213</w:t>
+        <w:t>89</w:t>
+      </w:r>
+      <w:r>
+        <w:rPr>
+          <w:rFonts w:ascii="Calibri" w:hAnsi="Calibri" w:cs="Calibri"/>
+        </w:rPr>
+        <w:t>(3), 241–246. https://doi.org/10.1016/0269-7491(94)00076-P</w:t>
       </w:r>
     </w:p>
     <w:p>
@@ -10647,7 +10004,7 @@
         <w:rPr>
           <w:rFonts w:ascii="Calibri" w:hAnsi="Calibri" w:cs="Calibri"/>
         </w:rPr>
-        <w:t xml:space="preserve">Havens, K. E. (1995). Secondary nitrogen limitation in a subtropical lake impacted by non-point source agricultural pollution. </w:t>
+        <w:t xml:space="preserve">Hellström, T. (1996). An empirical study of nitrogen dynamics in lakes. </w:t>
       </w:r>
       <w:r>
         <w:rPr>
@@ -10655,7 +10012,7 @@
           <w:i/>
           <w:iCs/>
         </w:rPr>
-        <w:t>Environmental Pollution</w:t>
+        <w:t>Water Environment Research</w:t>
       </w:r>
       <w:r>
         <w:rPr>
@@ -10669,13 +10026,13 @@
           <w:i/>
           <w:iCs/>
         </w:rPr>
-        <w:t>89</w:t>
-      </w:r>
-      <w:r>
-        <w:rPr>
-          <w:rFonts w:ascii="Calibri" w:hAnsi="Calibri" w:cs="Calibri"/>
-        </w:rPr>
-        <w:t>(3), 241–246. https://doi.org/10.1016/0269-7491(94)00076-P</w:t>
+        <w:t>68</w:t>
+      </w:r>
+      <w:r>
+        <w:rPr>
+          <w:rFonts w:ascii="Calibri" w:hAnsi="Calibri" w:cs="Calibri"/>
+        </w:rPr>
+        <w:t>(1), 55–65. https://doi.org/10.2175/106143096X127208</w:t>
       </w:r>
     </w:p>
     <w:p>
@@ -10685,19 +10042,11 @@
           <w:rFonts w:ascii="Calibri" w:hAnsi="Calibri" w:cs="Calibri"/>
         </w:rPr>
       </w:pPr>
-      <w:proofErr w:type="spellStart"/>
-      <w:r>
-        <w:rPr>
-          <w:rFonts w:ascii="Calibri" w:hAnsi="Calibri" w:cs="Calibri"/>
-        </w:rPr>
-        <w:t>Hellström</w:t>
-      </w:r>
-      <w:proofErr w:type="spellEnd"/>
-      <w:r>
-        <w:rPr>
-          <w:rFonts w:ascii="Calibri" w:hAnsi="Calibri" w:cs="Calibri"/>
-        </w:rPr>
-        <w:t xml:space="preserve">, T. (1996). An empirical study of nitrogen dynamics in lakes. </w:t>
+      <w:r>
+        <w:rPr>
+          <w:rFonts w:ascii="Calibri" w:hAnsi="Calibri" w:cs="Calibri"/>
+        </w:rPr>
+        <w:t xml:space="preserve">Hogan, E. J., McGowan, S., &amp; Anderson, N. J. (2014). Nutrient limitation of periphyton growth in arctic lakes in south-west Greenland. </w:t>
       </w:r>
       <w:r>
         <w:rPr>
@@ -10705,7 +10054,7 @@
           <w:i/>
           <w:iCs/>
         </w:rPr>
-        <w:t>Water Environment Research</w:t>
+        <w:t>Polar Biology</w:t>
       </w:r>
       <w:r>
         <w:rPr>
@@ -10719,13 +10068,13 @@
           <w:i/>
           <w:iCs/>
         </w:rPr>
-        <w:t>68</w:t>
-      </w:r>
-      <w:r>
-        <w:rPr>
-          <w:rFonts w:ascii="Calibri" w:hAnsi="Calibri" w:cs="Calibri"/>
-        </w:rPr>
-        <w:t>(1), 55–65. https://doi.org/10.2175/106143096X127208</w:t>
+        <w:t>37</w:t>
+      </w:r>
+      <w:r>
+        <w:rPr>
+          <w:rFonts w:ascii="Calibri" w:hAnsi="Calibri" w:cs="Calibri"/>
+        </w:rPr>
+        <w:t>(9), 1331–1342. https://doi.org/10.1007/s00300-014-1524-8</w:t>
       </w:r>
     </w:p>
     <w:p>
@@ -10739,7 +10088,7 @@
         <w:rPr>
           <w:rFonts w:ascii="Calibri" w:hAnsi="Calibri" w:cs="Calibri"/>
         </w:rPr>
-        <w:t xml:space="preserve">Hogan, E. J., McGowan, S., &amp; Anderson, N. J. (2014). Nutrient limitation of periphyton growth in arctic lakes in south-west Greenland. </w:t>
+        <w:t xml:space="preserve">Kopáček, J., Stuchlík, E., Straškrabová, V., &amp; Pšenáková, P. (2000). Factors governing nutrient status of mountain lakes in the Tatra Mountains. </w:t>
       </w:r>
       <w:r>
         <w:rPr>
@@ -10747,7 +10096,7 @@
           <w:i/>
           <w:iCs/>
         </w:rPr>
-        <w:t>Polar Biology</w:t>
+        <w:t>Freshwater Biology</w:t>
       </w:r>
       <w:r>
         <w:rPr>
@@ -10761,13 +10110,13 @@
           <w:i/>
           <w:iCs/>
         </w:rPr>
-        <w:t>37</w:t>
-      </w:r>
-      <w:r>
-        <w:rPr>
-          <w:rFonts w:ascii="Calibri" w:hAnsi="Calibri" w:cs="Calibri"/>
-        </w:rPr>
-        <w:t>(9), 1331–1342. https://doi.org/10.1007/s00300-014-1524-8</w:t>
+        <w:t>43</w:t>
+      </w:r>
+      <w:r>
+        <w:rPr>
+          <w:rFonts w:ascii="Calibri" w:hAnsi="Calibri" w:cs="Calibri"/>
+        </w:rPr>
+        <w:t>(3), 369–383. https://doi.org/10.1046/J.1365-2427.2000.00569.X</w:t>
       </w:r>
     </w:p>
     <w:p>
@@ -10777,61 +10126,11 @@
           <w:rFonts w:ascii="Calibri" w:hAnsi="Calibri" w:cs="Calibri"/>
         </w:rPr>
       </w:pPr>
-      <w:proofErr w:type="spellStart"/>
-      <w:r>
-        <w:rPr>
-          <w:rFonts w:ascii="Calibri" w:hAnsi="Calibri" w:cs="Calibri"/>
-        </w:rPr>
-        <w:t>Kopáček</w:t>
-      </w:r>
-      <w:proofErr w:type="spellEnd"/>
-      <w:r>
-        <w:rPr>
-          <w:rFonts w:ascii="Calibri" w:hAnsi="Calibri" w:cs="Calibri"/>
-        </w:rPr>
-        <w:t xml:space="preserve">, J., </w:t>
-      </w:r>
-      <w:proofErr w:type="spellStart"/>
-      <w:r>
-        <w:rPr>
-          <w:rFonts w:ascii="Calibri" w:hAnsi="Calibri" w:cs="Calibri"/>
-        </w:rPr>
-        <w:t>Stuchlík</w:t>
-      </w:r>
-      <w:proofErr w:type="spellEnd"/>
-      <w:r>
-        <w:rPr>
-          <w:rFonts w:ascii="Calibri" w:hAnsi="Calibri" w:cs="Calibri"/>
-        </w:rPr>
-        <w:t xml:space="preserve">, E., </w:t>
-      </w:r>
-      <w:proofErr w:type="spellStart"/>
-      <w:r>
-        <w:rPr>
-          <w:rFonts w:ascii="Calibri" w:hAnsi="Calibri" w:cs="Calibri"/>
-        </w:rPr>
-        <w:t>Straškrabová</w:t>
-      </w:r>
-      <w:proofErr w:type="spellEnd"/>
-      <w:r>
-        <w:rPr>
-          <w:rFonts w:ascii="Calibri" w:hAnsi="Calibri" w:cs="Calibri"/>
-        </w:rPr>
-        <w:t xml:space="preserve">, V., &amp; </w:t>
-      </w:r>
-      <w:proofErr w:type="spellStart"/>
-      <w:r>
-        <w:rPr>
-          <w:rFonts w:ascii="Calibri" w:hAnsi="Calibri" w:cs="Calibri"/>
-        </w:rPr>
-        <w:t>Pšenáková</w:t>
-      </w:r>
-      <w:proofErr w:type="spellEnd"/>
-      <w:r>
-        <w:rPr>
-          <w:rFonts w:ascii="Calibri" w:hAnsi="Calibri" w:cs="Calibri"/>
-        </w:rPr>
-        <w:t xml:space="preserve">, P. (2000). Factors governing nutrient status of mountain lakes in the Tatra Mountains. </w:t>
+      <w:r>
+        <w:rPr>
+          <w:rFonts w:ascii="Calibri" w:hAnsi="Calibri" w:cs="Calibri"/>
+        </w:rPr>
+        <w:t xml:space="preserve">Oleksy, I. A., Baron, J. S., Leavitt, P. R., &amp; Spaulding, S. A. (2020). Nutrients and warming interact to force mountain lakes into unprecedented ecological states. </w:t>
       </w:r>
       <w:r>
         <w:rPr>
@@ -10839,7 +10138,7 @@
           <w:i/>
           <w:iCs/>
         </w:rPr>
-        <w:t>Freshwater Biology</w:t>
+        <w:t>Proceedings of the Royal Society B</w:t>
       </w:r>
       <w:r>
         <w:rPr>
@@ -10853,13 +10152,13 @@
           <w:i/>
           <w:iCs/>
         </w:rPr>
-        <w:t>43</w:t>
-      </w:r>
-      <w:r>
-        <w:rPr>
-          <w:rFonts w:ascii="Calibri" w:hAnsi="Calibri" w:cs="Calibri"/>
-        </w:rPr>
-        <w:t>(3), 369–383. https://doi.org/10.1046/J.1365-2427.2000.00569.X</w:t>
+        <w:t>287</w:t>
+      </w:r>
+      <w:r>
+        <w:rPr>
+          <w:rFonts w:ascii="Calibri" w:hAnsi="Calibri" w:cs="Calibri"/>
+        </w:rPr>
+        <w:t>(1930), 20200304–20200304. https://doi.org/10.1098/RSPB.2020.0304</w:t>
       </w:r>
     </w:p>
     <w:p>
@@ -10873,7 +10172,7 @@
         <w:rPr>
           <w:rFonts w:ascii="Calibri" w:hAnsi="Calibri" w:cs="Calibri"/>
         </w:rPr>
-        <w:t xml:space="preserve">Oleksy, I. A., Baron, J. S., Leavitt, P. R., &amp; Spaulding, S. A. (2020). Nutrients and warming interact to force mountain lakes into unprecedented ecological states. </w:t>
+        <w:t xml:space="preserve">Omernik, J. M. (1987). Ecoregions of the Conterminous United States. </w:t>
       </w:r>
       <w:r>
         <w:rPr>
@@ -10881,7 +10180,7 @@
           <w:i/>
           <w:iCs/>
         </w:rPr>
-        <w:t>Proceedings of the Royal Society B</w:t>
+        <w:t>Annals of the Association of American Geographers</w:t>
       </w:r>
       <w:r>
         <w:rPr>
@@ -10895,13 +10194,13 @@
           <w:i/>
           <w:iCs/>
         </w:rPr>
-        <w:t>287</w:t>
-      </w:r>
-      <w:r>
-        <w:rPr>
-          <w:rFonts w:ascii="Calibri" w:hAnsi="Calibri" w:cs="Calibri"/>
-        </w:rPr>
-        <w:t>(1930), 20200304–20200304. https://doi.org/10.1098/RSPB.2020.0304</w:t>
+        <w:t>77</w:t>
+      </w:r>
+      <w:r>
+        <w:rPr>
+          <w:rFonts w:ascii="Calibri" w:hAnsi="Calibri" w:cs="Calibri"/>
+        </w:rPr>
+        <w:t>(1), 118–125. https://doi.org/10.1111/J.1467-8306.1987.TB00149.X</w:t>
       </w:r>
     </w:p>
     <w:p>
@@ -10911,19 +10210,11 @@
           <w:rFonts w:ascii="Calibri" w:hAnsi="Calibri" w:cs="Calibri"/>
         </w:rPr>
       </w:pPr>
-      <w:proofErr w:type="spellStart"/>
-      <w:r>
-        <w:rPr>
-          <w:rFonts w:ascii="Calibri" w:hAnsi="Calibri" w:cs="Calibri"/>
-        </w:rPr>
-        <w:t>Omernik</w:t>
-      </w:r>
-      <w:proofErr w:type="spellEnd"/>
-      <w:r>
-        <w:rPr>
-          <w:rFonts w:ascii="Calibri" w:hAnsi="Calibri" w:cs="Calibri"/>
-        </w:rPr>
-        <w:t xml:space="preserve">, J. M. (1987). Ecoregions of the Conterminous United States. </w:t>
+      <w:r>
+        <w:rPr>
+          <w:rFonts w:ascii="Calibri" w:hAnsi="Calibri" w:cs="Calibri"/>
+        </w:rPr>
+        <w:t xml:space="preserve">Oviedo-Vargas, D., Royer, T. V., &amp; Johnson, L. T. (2013). Dissolved organic carbon manipulation reveals coupled cycling of carbon, nitrogen, and phosphorus in a nitrogen-rich stream. </w:t>
       </w:r>
       <w:r>
         <w:rPr>
@@ -10931,7 +10222,7 @@
           <w:i/>
           <w:iCs/>
         </w:rPr>
-        <w:t>Annals of the Association of American Geographers</w:t>
+        <w:t>Limnology and Oceanography</w:t>
       </w:r>
       <w:r>
         <w:rPr>
@@ -10945,13 +10236,13 @@
           <w:i/>
           <w:iCs/>
         </w:rPr>
-        <w:t>77</w:t>
-      </w:r>
-      <w:r>
-        <w:rPr>
-          <w:rFonts w:ascii="Calibri" w:hAnsi="Calibri" w:cs="Calibri"/>
-        </w:rPr>
-        <w:t>(1), 118–125. https://doi.org/10.1111/J.1467-8306.1987.TB00149.X</w:t>
+        <w:t>58</w:t>
+      </w:r>
+      <w:r>
+        <w:rPr>
+          <w:rFonts w:ascii="Calibri" w:hAnsi="Calibri" w:cs="Calibri"/>
+        </w:rPr>
+        <w:t>(4), 1196–1206. https://doi.org/10.4319/LO.2013.58.4.1196</w:t>
       </w:r>
     </w:p>
     <w:p>
@@ -10965,7 +10256,7 @@
         <w:rPr>
           <w:rFonts w:ascii="Calibri" w:hAnsi="Calibri" w:cs="Calibri"/>
         </w:rPr>
-        <w:t xml:space="preserve">Oviedo-Vargas, D., Royer, T. V., &amp; Johnson, L. T. (2013). Dissolved organic carbon manipulation reveals coupled cycling of carbon, nitrogen, and phosphorus in a nitrogen-rich stream. </w:t>
+        <w:t xml:space="preserve">Paerl, H. W., Scott, J. T., McCarthy, M. J., Newell, S. E., Gardner, W. S., Havens, K. E., Hoffman, D. K., Wilhelm, S. W., &amp; Wurtsbaugh, W. A. (2016). It Takes Two to Tango: When and Where Dual Nutrient (N &amp; P) Reductions Are Needed to Protect Lakes and Downstream Ecosystems. </w:t>
       </w:r>
       <w:r>
         <w:rPr>
@@ -10973,7 +10264,7 @@
           <w:i/>
           <w:iCs/>
         </w:rPr>
-        <w:t>Limnology and Oceanography</w:t>
+        <w:t>Environmental Science &amp; Technology</w:t>
       </w:r>
       <w:r>
         <w:rPr>
@@ -10987,13 +10278,13 @@
           <w:i/>
           <w:iCs/>
         </w:rPr>
-        <w:t>58</w:t>
-      </w:r>
-      <w:r>
-        <w:rPr>
-          <w:rFonts w:ascii="Calibri" w:hAnsi="Calibri" w:cs="Calibri"/>
-        </w:rPr>
-        <w:t>(4), 1196–1206. https://doi.org/10.4319/LO.2013.58.4.1196</w:t>
+        <w:t>50</w:t>
+      </w:r>
+      <w:r>
+        <w:rPr>
+          <w:rFonts w:ascii="Calibri" w:hAnsi="Calibri" w:cs="Calibri"/>
+        </w:rPr>
+        <w:t>(20), 10805–10813. https://doi.org/10.1021/acs.est.6b02575</w:t>
       </w:r>
     </w:p>
     <w:p>
@@ -11003,33 +10294,11 @@
           <w:rFonts w:ascii="Calibri" w:hAnsi="Calibri" w:cs="Calibri"/>
         </w:rPr>
       </w:pPr>
-      <w:proofErr w:type="spellStart"/>
-      <w:r>
-        <w:rPr>
-          <w:rFonts w:ascii="Calibri" w:hAnsi="Calibri" w:cs="Calibri"/>
-        </w:rPr>
-        <w:t>Paerl</w:t>
-      </w:r>
-      <w:proofErr w:type="spellEnd"/>
-      <w:r>
-        <w:rPr>
-          <w:rFonts w:ascii="Calibri" w:hAnsi="Calibri" w:cs="Calibri"/>
-        </w:rPr>
-        <w:t xml:space="preserve">, H. W., Scott, J. T., McCarthy, M. J., Newell, S. E., Gardner, W. S., Havens, K. E., Hoffman, D. K., Wilhelm, S. W., &amp; </w:t>
-      </w:r>
-      <w:proofErr w:type="spellStart"/>
-      <w:r>
-        <w:rPr>
-          <w:rFonts w:ascii="Calibri" w:hAnsi="Calibri" w:cs="Calibri"/>
-        </w:rPr>
-        <w:t>Wurtsbaugh</w:t>
-      </w:r>
-      <w:proofErr w:type="spellEnd"/>
-      <w:r>
-        <w:rPr>
-          <w:rFonts w:ascii="Calibri" w:hAnsi="Calibri" w:cs="Calibri"/>
-        </w:rPr>
-        <w:t xml:space="preserve">, W. A. (2016). It Takes Two to Tango: When and Where Dual Nutrient (N &amp; P) Reductions Are Needed to Protect Lakes and Downstream Ecosystems. </w:t>
+      <w:r>
+        <w:rPr>
+          <w:rFonts w:ascii="Calibri" w:hAnsi="Calibri" w:cs="Calibri"/>
+        </w:rPr>
+        <w:t xml:space="preserve">Pebesma, E. (2018). Simple Features for R: Standardized Support for Spatial Vector Data. </w:t>
       </w:r>
       <w:r>
         <w:rPr>
@@ -11037,7 +10306,7 @@
           <w:i/>
           <w:iCs/>
         </w:rPr>
-        <w:t>Environmental Science &amp; Technology</w:t>
+        <w:t>The R Journal</w:t>
       </w:r>
       <w:r>
         <w:rPr>
@@ -11051,13 +10320,13 @@
           <w:i/>
           <w:iCs/>
         </w:rPr>
-        <w:t>50</w:t>
-      </w:r>
-      <w:r>
-        <w:rPr>
-          <w:rFonts w:ascii="Calibri" w:hAnsi="Calibri" w:cs="Calibri"/>
-        </w:rPr>
-        <w:t>(20), 10805–10813. https://doi.org/10.1021/acs.est.6b02575</w:t>
+        <w:t>10</w:t>
+      </w:r>
+      <w:r>
+        <w:rPr>
+          <w:rFonts w:ascii="Calibri" w:hAnsi="Calibri" w:cs="Calibri"/>
+        </w:rPr>
+        <w:t>(1), 439–446. https://doi.org/10.32614/RJ-2018-009</w:t>
       </w:r>
     </w:p>
     <w:p>
@@ -11067,19 +10336,11 @@
           <w:rFonts w:ascii="Calibri" w:hAnsi="Calibri" w:cs="Calibri"/>
         </w:rPr>
       </w:pPr>
-      <w:proofErr w:type="spellStart"/>
-      <w:r>
-        <w:rPr>
-          <w:rFonts w:ascii="Calibri" w:hAnsi="Calibri" w:cs="Calibri"/>
-        </w:rPr>
-        <w:t>Pebesma</w:t>
-      </w:r>
-      <w:proofErr w:type="spellEnd"/>
-      <w:r>
-        <w:rPr>
-          <w:rFonts w:ascii="Calibri" w:hAnsi="Calibri" w:cs="Calibri"/>
-        </w:rPr>
-        <w:t xml:space="preserve">, E. (2018). Simple Features for R: Standardized Support for Spatial Vector Data. </w:t>
+      <w:r>
+        <w:rPr>
+          <w:rFonts w:ascii="Calibri" w:hAnsi="Calibri" w:cs="Calibri"/>
+        </w:rPr>
+        <w:t xml:space="preserve">Ptacnik, R., Andersen, T., &amp; Tamminen, T. (2010). Performance of the Redfield Ratio and a Family of Nutrient Limitation Indicators as Thresholds for Phytoplankton N vs. P Limitation. </w:t>
       </w:r>
       <w:r>
         <w:rPr>
@@ -11087,7 +10348,7 @@
           <w:i/>
           <w:iCs/>
         </w:rPr>
-        <w:t>The R Journal</w:t>
+        <w:t>Ecosystems</w:t>
       </w:r>
       <w:r>
         <w:rPr>
@@ -11101,13 +10362,13 @@
           <w:i/>
           <w:iCs/>
         </w:rPr>
-        <w:t>10</w:t>
-      </w:r>
-      <w:r>
-        <w:rPr>
-          <w:rFonts w:ascii="Calibri" w:hAnsi="Calibri" w:cs="Calibri"/>
-        </w:rPr>
-        <w:t>(1), 439–446. https://doi.org/10.32614/RJ-2018-009</w:t>
+        <w:t>13</w:t>
+      </w:r>
+      <w:r>
+        <w:rPr>
+          <w:rFonts w:ascii="Calibri" w:hAnsi="Calibri" w:cs="Calibri"/>
+        </w:rPr>
+        <w:t>(8), 1201–1214. https://doi.org/10.1007/S10021-010-9380-Z/FIGURES/5</w:t>
       </w:r>
     </w:p>
     <w:p>
@@ -11117,33 +10378,11 @@
           <w:rFonts w:ascii="Calibri" w:hAnsi="Calibri" w:cs="Calibri"/>
         </w:rPr>
       </w:pPr>
-      <w:proofErr w:type="spellStart"/>
-      <w:r>
-        <w:rPr>
-          <w:rFonts w:ascii="Calibri" w:hAnsi="Calibri" w:cs="Calibri"/>
-        </w:rPr>
-        <w:t>Ptacnik</w:t>
-      </w:r>
-      <w:proofErr w:type="spellEnd"/>
-      <w:r>
-        <w:rPr>
-          <w:rFonts w:ascii="Calibri" w:hAnsi="Calibri" w:cs="Calibri"/>
-        </w:rPr>
-        <w:t xml:space="preserve">, R., Andersen, T., &amp; </w:t>
-      </w:r>
-      <w:proofErr w:type="spellStart"/>
-      <w:r>
-        <w:rPr>
-          <w:rFonts w:ascii="Calibri" w:hAnsi="Calibri" w:cs="Calibri"/>
-        </w:rPr>
-        <w:t>Tamminen</w:t>
-      </w:r>
-      <w:proofErr w:type="spellEnd"/>
-      <w:r>
-        <w:rPr>
-          <w:rFonts w:ascii="Calibri" w:hAnsi="Calibri" w:cs="Calibri"/>
-        </w:rPr>
-        <w:t xml:space="preserve">, T. (2010). Performance of the Redfield Ratio and a Family of Nutrient Limitation Indicators as Thresholds for Phytoplankton N vs. P Limitation. </w:t>
+      <w:r>
+        <w:rPr>
+          <w:rFonts w:ascii="Calibri" w:hAnsi="Calibri" w:cs="Calibri"/>
+        </w:rPr>
+        <w:t xml:space="preserve">R Core Team. (2022). </w:t>
       </w:r>
       <w:r>
         <w:rPr>
@@ -11151,13 +10390,27 @@
           <w:i/>
           <w:iCs/>
         </w:rPr>
-        <w:t>Ecosystems</w:t>
-      </w:r>
-      <w:r>
-        <w:rPr>
-          <w:rFonts w:ascii="Calibri" w:hAnsi="Calibri" w:cs="Calibri"/>
-        </w:rPr>
-        <w:t xml:space="preserve">, </w:t>
+        <w:t>R: A Language and Environment for Statistical Computing</w:t>
+      </w:r>
+      <w:r>
+        <w:rPr>
+          <w:rFonts w:ascii="Calibri" w:hAnsi="Calibri" w:cs="Calibri"/>
+        </w:rPr>
+        <w:t>. https://www.R-project.org/</w:t>
+      </w:r>
+    </w:p>
+    <w:p>
+      <w:pPr>
+        <w:pStyle w:val="Bibliography"/>
+        <w:rPr>
+          <w:rFonts w:ascii="Calibri" w:hAnsi="Calibri" w:cs="Calibri"/>
+        </w:rPr>
+      </w:pPr>
+      <w:r>
+        <w:rPr>
+          <w:rFonts w:ascii="Calibri" w:hAnsi="Calibri" w:cs="Calibri"/>
+        </w:rPr>
+        <w:t xml:space="preserve">Redfield, A. C. (1958). THE BIOLOGICAL CONTROL OF CHEMICAL FACTORS IN THE ENVIRONMENT. </w:t>
       </w:r>
       <w:r>
         <w:rPr>
@@ -11165,13 +10418,27 @@
           <w:i/>
           <w:iCs/>
         </w:rPr>
-        <w:t>13</w:t>
-      </w:r>
-      <w:r>
-        <w:rPr>
-          <w:rFonts w:ascii="Calibri" w:hAnsi="Calibri" w:cs="Calibri"/>
-        </w:rPr>
-        <w:t>(8), 1201–1214. https://doi.org/10.1007/S10021-010-9380-Z/FIGURES/5</w:t>
+        <w:t>American Scientist</w:t>
+      </w:r>
+      <w:r>
+        <w:rPr>
+          <w:rFonts w:ascii="Calibri" w:hAnsi="Calibri" w:cs="Calibri"/>
+        </w:rPr>
+        <w:t xml:space="preserve">, </w:t>
+      </w:r>
+      <w:r>
+        <w:rPr>
+          <w:rFonts w:ascii="Calibri" w:hAnsi="Calibri" w:cs="Calibri"/>
+          <w:i/>
+          <w:iCs/>
+        </w:rPr>
+        <w:t>46</w:t>
+      </w:r>
+      <w:r>
+        <w:rPr>
+          <w:rFonts w:ascii="Calibri" w:hAnsi="Calibri" w:cs="Calibri"/>
+        </w:rPr>
+        <w:t>(3), 230A – 221.</w:t>
       </w:r>
     </w:p>
     <w:p>
@@ -11185,7 +10452,7 @@
         <w:rPr>
           <w:rFonts w:ascii="Calibri" w:hAnsi="Calibri" w:cs="Calibri"/>
         </w:rPr>
-        <w:t xml:space="preserve">R Core Team. (2022). </w:t>
+        <w:t xml:space="preserve">Redoglio, A., Radtke, K., &amp; Sperfeld, E. (2022). How nitrogen and phosphorus supply to nutrient-limited autotroph communities affects herbivore growth: Testing stoichiometric and co-limitation theory across trophic levels. </w:t>
       </w:r>
       <w:r>
         <w:rPr>
@@ -11193,13 +10460,27 @@
           <w:i/>
           <w:iCs/>
         </w:rPr>
-        <w:t>R: A Language and Environment for Statistical Computing</w:t>
-      </w:r>
-      <w:r>
-        <w:rPr>
-          <w:rFonts w:ascii="Calibri" w:hAnsi="Calibri" w:cs="Calibri"/>
-        </w:rPr>
-        <w:t>. https://www.R-project.org/</w:t>
+        <w:t>Oikos</w:t>
+      </w:r>
+      <w:r>
+        <w:rPr>
+          <w:rFonts w:ascii="Calibri" w:hAnsi="Calibri" w:cs="Calibri"/>
+        </w:rPr>
+        <w:t xml:space="preserve">, </w:t>
+      </w:r>
+      <w:r>
+        <w:rPr>
+          <w:rFonts w:ascii="Calibri" w:hAnsi="Calibri" w:cs="Calibri"/>
+          <w:i/>
+          <w:iCs/>
+        </w:rPr>
+        <w:t>2022</w:t>
+      </w:r>
+      <w:r>
+        <w:rPr>
+          <w:rFonts w:ascii="Calibri" w:hAnsi="Calibri" w:cs="Calibri"/>
+        </w:rPr>
+        <w:t>(9), e09052. https://doi.org/10.1111/oik.09052</w:t>
       </w:r>
     </w:p>
     <w:p>
@@ -11213,7 +10494,7 @@
         <w:rPr>
           <w:rFonts w:ascii="Calibri" w:hAnsi="Calibri" w:cs="Calibri"/>
         </w:rPr>
-        <w:t xml:space="preserve">Redfield, A. C. (1958). THE BIOLOGICAL CONTROL OF CHEMICAL FACTORS IN THE ENVIRONMENT. </w:t>
+        <w:t xml:space="preserve">Reid, A. J., Carlson, A. K., Creed, I. F., Eliason, E. J., Gell, P. A., Johnson, P. T. J., Kidd, K. A., MacCormack, T. J., Olden, J. D., Ormerod, S. J., Smol, J. P., Taylor, W. W., Tockner, K., Vermaire, J. C., Dudgeon, D., &amp; Cooke, S. J. (2019). Emerging threats and persistent conservation challenges for freshwater biodiversity. </w:t>
       </w:r>
       <w:r>
         <w:rPr>
@@ -11221,7 +10502,7 @@
           <w:i/>
           <w:iCs/>
         </w:rPr>
-        <w:t>American Scientist</w:t>
+        <w:t>Biological Reviews</w:t>
       </w:r>
       <w:r>
         <w:rPr>
@@ -11235,13 +10516,13 @@
           <w:i/>
           <w:iCs/>
         </w:rPr>
-        <w:t>46</w:t>
-      </w:r>
-      <w:r>
-        <w:rPr>
-          <w:rFonts w:ascii="Calibri" w:hAnsi="Calibri" w:cs="Calibri"/>
-        </w:rPr>
-        <w:t>(3), 230A – 221.</w:t>
+        <w:t>94</w:t>
+      </w:r>
+      <w:r>
+        <w:rPr>
+          <w:rFonts w:ascii="Calibri" w:hAnsi="Calibri" w:cs="Calibri"/>
+        </w:rPr>
+        <w:t>(3), 849–873. https://doi.org/10.1111/brv.12480</w:t>
       </w:r>
     </w:p>
     <w:p>
@@ -11251,33 +10532,11 @@
           <w:rFonts w:ascii="Calibri" w:hAnsi="Calibri" w:cs="Calibri"/>
         </w:rPr>
       </w:pPr>
-      <w:proofErr w:type="spellStart"/>
-      <w:r>
-        <w:rPr>
-          <w:rFonts w:ascii="Calibri" w:hAnsi="Calibri" w:cs="Calibri"/>
-        </w:rPr>
-        <w:t>Redoglio</w:t>
-      </w:r>
-      <w:proofErr w:type="spellEnd"/>
-      <w:r>
-        <w:rPr>
-          <w:rFonts w:ascii="Calibri" w:hAnsi="Calibri" w:cs="Calibri"/>
-        </w:rPr>
-        <w:t xml:space="preserve">, A., Radtke, K., &amp; </w:t>
-      </w:r>
-      <w:proofErr w:type="spellStart"/>
-      <w:r>
-        <w:rPr>
-          <w:rFonts w:ascii="Calibri" w:hAnsi="Calibri" w:cs="Calibri"/>
-        </w:rPr>
-        <w:t>Sperfeld</w:t>
-      </w:r>
-      <w:proofErr w:type="spellEnd"/>
-      <w:r>
-        <w:rPr>
-          <w:rFonts w:ascii="Calibri" w:hAnsi="Calibri" w:cs="Calibri"/>
-        </w:rPr>
-        <w:t xml:space="preserve">, E. (2022). How nitrogen and phosphorus supply to nutrient-limited autotroph communities affects herbivore growth: Testing stoichiometric and co-limitation theory across trophic levels. </w:t>
+      <w:r>
+        <w:rPr>
+          <w:rFonts w:ascii="Calibri" w:hAnsi="Calibri" w:cs="Calibri"/>
+        </w:rPr>
+        <w:t xml:space="preserve">Rhee, G. ‐Y, &amp; Gotham, I. J. (1980). OPTIMUM N:P RATIOS AND COEXISTENCE OF PLANKTONIC ALGAE1. </w:t>
       </w:r>
       <w:r>
         <w:rPr>
@@ -11285,7 +10544,7 @@
           <w:i/>
           <w:iCs/>
         </w:rPr>
-        <w:t>Oikos</w:t>
+        <w:t>Journal of Phycology</w:t>
       </w:r>
       <w:r>
         <w:rPr>
@@ -11299,13 +10558,13 @@
           <w:i/>
           <w:iCs/>
         </w:rPr>
-        <w:t>2022</w:t>
-      </w:r>
-      <w:r>
-        <w:rPr>
-          <w:rFonts w:ascii="Calibri" w:hAnsi="Calibri" w:cs="Calibri"/>
-        </w:rPr>
-        <w:t>(9), e09052. https://doi.org/10.1111/oik.09052</w:t>
+        <w:t>16</w:t>
+      </w:r>
+      <w:r>
+        <w:rPr>
+          <w:rFonts w:ascii="Calibri" w:hAnsi="Calibri" w:cs="Calibri"/>
+        </w:rPr>
+        <w:t>(4), 486–489. https://doi.org/10.1111/J.1529-8817.1980.TB03065.X</w:t>
       </w:r>
     </w:p>
     <w:p>
@@ -11319,77 +10578,14 @@
         <w:rPr>
           <w:rFonts w:ascii="Calibri" w:hAnsi="Calibri" w:cs="Calibri"/>
         </w:rPr>
-        <w:t xml:space="preserve">Reid, A. J., Carlson, A. K., Creed, I. F., Eliason, E. J., </w:t>
-      </w:r>
-      <w:proofErr w:type="spellStart"/>
-      <w:r>
-        <w:rPr>
-          <w:rFonts w:ascii="Calibri" w:hAnsi="Calibri" w:cs="Calibri"/>
-        </w:rPr>
-        <w:t>Gell</w:t>
-      </w:r>
-      <w:proofErr w:type="spellEnd"/>
-      <w:r>
-        <w:rPr>
-          <w:rFonts w:ascii="Calibri" w:hAnsi="Calibri" w:cs="Calibri"/>
-        </w:rPr>
-        <w:t xml:space="preserve">, P. A., Johnson, P. T. J., Kidd, K. A., </w:t>
-      </w:r>
-      <w:proofErr w:type="spellStart"/>
-      <w:r>
-        <w:rPr>
-          <w:rFonts w:ascii="Calibri" w:hAnsi="Calibri" w:cs="Calibri"/>
-        </w:rPr>
-        <w:t>MacCormack</w:t>
-      </w:r>
-      <w:proofErr w:type="spellEnd"/>
-      <w:r>
-        <w:rPr>
-          <w:rFonts w:ascii="Calibri" w:hAnsi="Calibri" w:cs="Calibri"/>
-        </w:rPr>
-        <w:t xml:space="preserve">, T. J., Olden, J. D., Ormerod, S. J., </w:t>
-      </w:r>
-      <w:proofErr w:type="spellStart"/>
-      <w:r>
-        <w:rPr>
-          <w:rFonts w:ascii="Calibri" w:hAnsi="Calibri" w:cs="Calibri"/>
-        </w:rPr>
-        <w:t>Smol</w:t>
-      </w:r>
-      <w:proofErr w:type="spellEnd"/>
-      <w:r>
-        <w:rPr>
-          <w:rFonts w:ascii="Calibri" w:hAnsi="Calibri" w:cs="Calibri"/>
-        </w:rPr>
-        <w:t xml:space="preserve">, J. P., Taylor, W. W., </w:t>
-      </w:r>
-      <w:proofErr w:type="spellStart"/>
-      <w:r>
-        <w:rPr>
-          <w:rFonts w:ascii="Calibri" w:hAnsi="Calibri" w:cs="Calibri"/>
-        </w:rPr>
-        <w:t>Tockner</w:t>
-      </w:r>
-      <w:proofErr w:type="spellEnd"/>
-      <w:r>
-        <w:rPr>
-          <w:rFonts w:ascii="Calibri" w:hAnsi="Calibri" w:cs="Calibri"/>
-        </w:rPr>
-        <w:t xml:space="preserve">, K., </w:t>
-      </w:r>
-      <w:proofErr w:type="spellStart"/>
-      <w:r>
-        <w:rPr>
-          <w:rFonts w:ascii="Calibri" w:hAnsi="Calibri" w:cs="Calibri"/>
-        </w:rPr>
-        <w:t>Vermaire</w:t>
-      </w:r>
-      <w:proofErr w:type="spellEnd"/>
-      <w:r>
-        <w:rPr>
-          <w:rFonts w:ascii="Calibri" w:hAnsi="Calibri" w:cs="Calibri"/>
-        </w:rPr>
-        <w:t xml:space="preserve">, J. C., Dudgeon, D., &amp; Cooke, S. J. (2019). Emerging threats and persistent conservation challenges for freshwater biodiversity. </w:t>
+        <w:t xml:space="preserve">Sabo, R. D., Clark, C. M., Gibbs, D. A., Metson, G. S., Todd, M. J., LeDuc, S. D., Greiner, D., Fry, M. M., Polinsky, R., Yang, Q., Tian, H., &amp; Compton, J. E. (2021). Phosphorus Inventory for the </w:t>
+      </w:r>
+      <w:r>
+        <w:rPr>
+          <w:rFonts w:ascii="Calibri" w:hAnsi="Calibri" w:cs="Calibri"/>
+        </w:rPr>
+        <w:lastRenderedPageBreak/>
+        <w:t xml:space="preserve">Conterminous United States (2002–2012). </w:t>
       </w:r>
       <w:r>
         <w:rPr>
@@ -11397,7 +10593,7 @@
           <w:i/>
           <w:iCs/>
         </w:rPr>
-        <w:t>Biological Reviews</w:t>
+        <w:t>Journal of Geophysical Research: Biogeosciences</w:t>
       </w:r>
       <w:r>
         <w:rPr>
@@ -11411,13 +10607,13 @@
           <w:i/>
           <w:iCs/>
         </w:rPr>
-        <w:t>94</w:t>
-      </w:r>
-      <w:r>
-        <w:rPr>
-          <w:rFonts w:ascii="Calibri" w:hAnsi="Calibri" w:cs="Calibri"/>
-        </w:rPr>
-        <w:t>(3), 849–873. https://doi.org/10.1111/brv.12480</w:t>
+        <w:t>126</w:t>
+      </w:r>
+      <w:r>
+        <w:rPr>
+          <w:rFonts w:ascii="Calibri" w:hAnsi="Calibri" w:cs="Calibri"/>
+        </w:rPr>
+        <w:t>(4), e2020JG005684. https://doi.org/10.1029/2020JG005684</w:t>
       </w:r>
     </w:p>
     <w:p>
@@ -11431,7 +10627,7 @@
         <w:rPr>
           <w:rFonts w:ascii="Calibri" w:hAnsi="Calibri" w:cs="Calibri"/>
         </w:rPr>
-        <w:t xml:space="preserve">Rhee, G. ‐Y, &amp; Gotham, I. J. (1980). OPTIMUM N:P RATIOS AND COEXISTENCE OF PLANKTONIC ALGAE1. </w:t>
+        <w:t xml:space="preserve">Sinha, E., Michalak, A. M., &amp; Balaji, V. (2017). Eutrophication will increase during the 21st century as a result of precipitation changes. </w:t>
       </w:r>
       <w:r>
         <w:rPr>
@@ -11439,7 +10635,7 @@
           <w:i/>
           <w:iCs/>
         </w:rPr>
-        <w:t>Journal of Phycology</w:t>
+        <w:t>Science</w:t>
       </w:r>
       <w:r>
         <w:rPr>
@@ -11453,13 +10649,13 @@
           <w:i/>
           <w:iCs/>
         </w:rPr>
-        <w:t>16</w:t>
-      </w:r>
-      <w:r>
-        <w:rPr>
-          <w:rFonts w:ascii="Calibri" w:hAnsi="Calibri" w:cs="Calibri"/>
-        </w:rPr>
-        <w:t>(4), 486–489. https://doi.org/10.1111/J.1529-8817.1980.TB03065.X</w:t>
+        <w:t>357</w:t>
+      </w:r>
+      <w:r>
+        <w:rPr>
+          <w:rFonts w:ascii="Calibri" w:hAnsi="Calibri" w:cs="Calibri"/>
+        </w:rPr>
+        <w:t>(6349), 405–408. https://doi.org/10.1126/science.aan2409</w:t>
       </w:r>
     </w:p>
     <w:p>
@@ -11473,56 +10669,7 @@
         <w:rPr>
           <w:rFonts w:ascii="Calibri" w:hAnsi="Calibri" w:cs="Calibri"/>
         </w:rPr>
-        <w:t xml:space="preserve">Sabo, R. D., Clark, C. M., Gibbs, D. A., </w:t>
-      </w:r>
-      <w:proofErr w:type="spellStart"/>
-      <w:r>
-        <w:rPr>
-          <w:rFonts w:ascii="Calibri" w:hAnsi="Calibri" w:cs="Calibri"/>
-        </w:rPr>
-        <w:t>Metson</w:t>
-      </w:r>
-      <w:proofErr w:type="spellEnd"/>
-      <w:r>
-        <w:rPr>
-          <w:rFonts w:ascii="Calibri" w:hAnsi="Calibri" w:cs="Calibri"/>
-        </w:rPr>
-        <w:t xml:space="preserve">, G. S., Todd, M. J., </w:t>
-      </w:r>
-      <w:proofErr w:type="spellStart"/>
-      <w:r>
-        <w:rPr>
-          <w:rFonts w:ascii="Calibri" w:hAnsi="Calibri" w:cs="Calibri"/>
-        </w:rPr>
-        <w:t>LeDuc</w:t>
-      </w:r>
-      <w:proofErr w:type="spellEnd"/>
-      <w:r>
-        <w:rPr>
-          <w:rFonts w:ascii="Calibri" w:hAnsi="Calibri" w:cs="Calibri"/>
-        </w:rPr>
-        <w:t xml:space="preserve">, S. D., Greiner, D., Fry, M. M., </w:t>
-      </w:r>
-      <w:proofErr w:type="spellStart"/>
-      <w:r>
-        <w:rPr>
-          <w:rFonts w:ascii="Calibri" w:hAnsi="Calibri" w:cs="Calibri"/>
-        </w:rPr>
-        <w:t>Polinsky</w:t>
-      </w:r>
-      <w:proofErr w:type="spellEnd"/>
-      <w:r>
-        <w:rPr>
-          <w:rFonts w:ascii="Calibri" w:hAnsi="Calibri" w:cs="Calibri"/>
-        </w:rPr>
-        <w:t xml:space="preserve">, R., Yang, Q., Tian, H., &amp; Compton, J. E. (2021). Phosphorus Inventory for the </w:t>
-      </w:r>
-      <w:r>
-        <w:rPr>
-          <w:rFonts w:ascii="Calibri" w:hAnsi="Calibri" w:cs="Calibri"/>
-        </w:rPr>
-        <w:lastRenderedPageBreak/>
-        <w:t xml:space="preserve">Conterminous United States (2002–2012). </w:t>
+        <w:t xml:space="preserve">Smith, V. H., &amp; Schindler, D. W. (2009). Eutrophication science: Where do we go from here? </w:t>
       </w:r>
       <w:r>
         <w:rPr>
@@ -11530,23 +10677,41 @@
           <w:i/>
           <w:iCs/>
         </w:rPr>
-        <w:t xml:space="preserve">Journal of Geophysical Research: </w:t>
-      </w:r>
-      <w:proofErr w:type="spellStart"/>
+        <w:t>Trends in Ecology &amp; Evolution</w:t>
+      </w:r>
+      <w:r>
+        <w:rPr>
+          <w:rFonts w:ascii="Calibri" w:hAnsi="Calibri" w:cs="Calibri"/>
+        </w:rPr>
+        <w:t xml:space="preserve">, </w:t>
+      </w:r>
       <w:r>
         <w:rPr>
           <w:rFonts w:ascii="Calibri" w:hAnsi="Calibri" w:cs="Calibri"/>
           <w:i/>
           <w:iCs/>
         </w:rPr>
-        <w:t>Biogeosciences</w:t>
-      </w:r>
-      <w:proofErr w:type="spellEnd"/>
-      <w:r>
-        <w:rPr>
-          <w:rFonts w:ascii="Calibri" w:hAnsi="Calibri" w:cs="Calibri"/>
-        </w:rPr>
-        <w:t xml:space="preserve">, </w:t>
+        <w:t>24</w:t>
+      </w:r>
+      <w:r>
+        <w:rPr>
+          <w:rFonts w:ascii="Calibri" w:hAnsi="Calibri" w:cs="Calibri"/>
+        </w:rPr>
+        <w:t>(4), 201–207. https://doi.org/10.1016/J.TREE.2008.11.009</w:t>
+      </w:r>
+    </w:p>
+    <w:p>
+      <w:pPr>
+        <w:pStyle w:val="Bibliography"/>
+        <w:rPr>
+          <w:rFonts w:ascii="Calibri" w:hAnsi="Calibri" w:cs="Calibri"/>
+        </w:rPr>
+      </w:pPr>
+      <w:r>
+        <w:rPr>
+          <w:rFonts w:ascii="Calibri" w:hAnsi="Calibri" w:cs="Calibri"/>
+        </w:rPr>
+        <w:t xml:space="preserve">Sterner, R. Warner., &amp; Elser, J. J. (2002). </w:t>
       </w:r>
       <w:r>
         <w:rPr>
@@ -11554,13 +10719,13 @@
           <w:i/>
           <w:iCs/>
         </w:rPr>
-        <w:t>126</w:t>
-      </w:r>
-      <w:r>
-        <w:rPr>
-          <w:rFonts w:ascii="Calibri" w:hAnsi="Calibri" w:cs="Calibri"/>
-        </w:rPr>
-        <w:t>(4), e2020JG005684. https://doi.org/10.1029/2020JG005684</w:t>
+        <w:t>Ecological stoichiometry: The biology of elements from molecules to the biosphere</w:t>
+      </w:r>
+      <w:r>
+        <w:rPr>
+          <w:rFonts w:ascii="Calibri" w:hAnsi="Calibri" w:cs="Calibri"/>
+        </w:rPr>
+        <w:t>.</w:t>
       </w:r>
     </w:p>
     <w:p>
@@ -11574,7 +10739,7 @@
         <w:rPr>
           <w:rFonts w:ascii="Calibri" w:hAnsi="Calibri" w:cs="Calibri"/>
         </w:rPr>
-        <w:t xml:space="preserve">Sinha, E., Michalak, A. M., &amp; Balaji, V. (2017). Eutrophication will increase during the 21st century as a result of precipitation changes. </w:t>
+        <w:t xml:space="preserve">Stutter, M. I., Graeber, D., Evans, C. D., Wade, A. J., &amp; Withers, P. J. A. (2018). Balancing macronutrient stoichiometry to alleviate eutrophication. </w:t>
       </w:r>
       <w:r>
         <w:rPr>
@@ -11582,7 +10747,7 @@
           <w:i/>
           <w:iCs/>
         </w:rPr>
-        <w:t>Science</w:t>
+        <w:t>Science of The Total Environment</w:t>
       </w:r>
       <w:r>
         <w:rPr>
@@ -11596,13 +10761,13 @@
           <w:i/>
           <w:iCs/>
         </w:rPr>
-        <w:t>357</w:t>
-      </w:r>
-      <w:r>
-        <w:rPr>
-          <w:rFonts w:ascii="Calibri" w:hAnsi="Calibri" w:cs="Calibri"/>
-        </w:rPr>
-        <w:t>(6349), 405–408. https://doi.org/10.1126/science.aan2409</w:t>
+        <w:t>634</w:t>
+      </w:r>
+      <w:r>
+        <w:rPr>
+          <w:rFonts w:ascii="Calibri" w:hAnsi="Calibri" w:cs="Calibri"/>
+        </w:rPr>
+        <w:t>, 439–447. https://doi.org/10.1016/J.SCITOTENV.2018.03.298</w:t>
       </w:r>
     </w:p>
     <w:p>
@@ -11616,7 +10781,7 @@
         <w:rPr>
           <w:rFonts w:ascii="Calibri" w:hAnsi="Calibri" w:cs="Calibri"/>
         </w:rPr>
-        <w:t xml:space="preserve">Smith, V. H., &amp; Schindler, D. W. (2009). Eutrophication science: Where do we go from here? </w:t>
+        <w:t xml:space="preserve">USEPA. (2007a). Survey of the Nation’s Lakes. Field Operations Manual. EPA 841-B-07- 004. </w:t>
       </w:r>
       <w:r>
         <w:rPr>
@@ -11624,13 +10789,27 @@
           <w:i/>
           <w:iCs/>
         </w:rPr>
-        <w:t>Trends in Ecology &amp; Evolution</w:t>
-      </w:r>
-      <w:r>
-        <w:rPr>
-          <w:rFonts w:ascii="Calibri" w:hAnsi="Calibri" w:cs="Calibri"/>
-        </w:rPr>
-        <w:t xml:space="preserve">, </w:t>
+        <w:t>U.S. Environmental Protection Agency, Washington, DC</w:t>
+      </w:r>
+      <w:r>
+        <w:rPr>
+          <w:rFonts w:ascii="Calibri" w:hAnsi="Calibri" w:cs="Calibri"/>
+        </w:rPr>
+        <w:t>. https://www.epa.gov/national-aquatic-resource-surveys/national-lakes-assessment-2007-field-operations-manual</w:t>
+      </w:r>
+    </w:p>
+    <w:p>
+      <w:pPr>
+        <w:pStyle w:val="Bibliography"/>
+        <w:rPr>
+          <w:rFonts w:ascii="Calibri" w:hAnsi="Calibri" w:cs="Calibri"/>
+        </w:rPr>
+      </w:pPr>
+      <w:r>
+        <w:rPr>
+          <w:rFonts w:ascii="Calibri" w:hAnsi="Calibri" w:cs="Calibri"/>
+        </w:rPr>
+        <w:t xml:space="preserve">USEPA. (2007b). Survey of the Nation’s Lakes: Integrated Quality Assurance Project Plan. EPA/841-B-07-003. </w:t>
       </w:r>
       <w:r>
         <w:rPr>
@@ -11638,13 +10817,13 @@
           <w:i/>
           <w:iCs/>
         </w:rPr>
-        <w:t>24</w:t>
-      </w:r>
-      <w:r>
-        <w:rPr>
-          <w:rFonts w:ascii="Calibri" w:hAnsi="Calibri" w:cs="Calibri"/>
-        </w:rPr>
-        <w:t>(4), 201–207. https://doi.org/10.1016/J.TREE.2008.11.009</w:t>
+        <w:t>U.S. Environmental Protection Agency, Office of Water and Office of Research and Development, Washington, DC</w:t>
+      </w:r>
+      <w:r>
+        <w:rPr>
+          <w:rFonts w:ascii="Calibri" w:hAnsi="Calibri" w:cs="Calibri"/>
+        </w:rPr>
+        <w:t>. https://www.epa.gov/national-aquatic-resource-surveys/national-lakes-assessment-2007-quality-assurance-project-plan</w:t>
       </w:r>
     </w:p>
     <w:p>
@@ -11658,21 +10837,7 @@
         <w:rPr>
           <w:rFonts w:ascii="Calibri" w:hAnsi="Calibri" w:cs="Calibri"/>
         </w:rPr>
-        <w:t xml:space="preserve">Sterner, R. Warner., &amp; </w:t>
-      </w:r>
-      <w:proofErr w:type="spellStart"/>
-      <w:r>
-        <w:rPr>
-          <w:rFonts w:ascii="Calibri" w:hAnsi="Calibri" w:cs="Calibri"/>
-        </w:rPr>
-        <w:t>Elser</w:t>
-      </w:r>
-      <w:proofErr w:type="spellEnd"/>
-      <w:r>
-        <w:rPr>
-          <w:rFonts w:ascii="Calibri" w:hAnsi="Calibri" w:cs="Calibri"/>
-        </w:rPr>
-        <w:t xml:space="preserve">, J. J. (2002). </w:t>
+        <w:t xml:space="preserve">USEPA. (2010). </w:t>
       </w:r>
       <w:r>
         <w:rPr>
@@ -11680,13 +10845,13 @@
           <w:i/>
           <w:iCs/>
         </w:rPr>
-        <w:t>Ecological stoichiometry: The biology of elements from molecules to the biosphere</w:t>
-      </w:r>
-      <w:r>
-        <w:rPr>
-          <w:rFonts w:ascii="Calibri" w:hAnsi="Calibri" w:cs="Calibri"/>
-        </w:rPr>
-        <w:t>.</w:t>
+        <w:t>National Aquatic Resource Surveys. National Lakes Assessment 2007 (data and metadata files)</w:t>
+      </w:r>
+      <w:r>
+        <w:rPr>
+          <w:rFonts w:ascii="Calibri" w:hAnsi="Calibri" w:cs="Calibri"/>
+        </w:rPr>
+        <w:t>. Available from U.S. EPA website: http://www.epa.gov/national-aquatic-resource-surveys/data-national-aquatic-resource-surveys</w:t>
       </w:r>
     </w:p>
     <w:p>
@@ -11700,7 +10865,7 @@
         <w:rPr>
           <w:rFonts w:ascii="Calibri" w:hAnsi="Calibri" w:cs="Calibri"/>
         </w:rPr>
-        <w:t xml:space="preserve">Stutter, M. I., Graeber, D., Evans, C. D., Wade, A. J., &amp; Withers, P. J. A. (2018). Balancing macronutrient stoichiometry to alleviate eutrophication. </w:t>
+        <w:t xml:space="preserve">USEPA. (2017a). National Lakes Assessment 2017. Field Operations Manual. EPA 841-B-16-002. </w:t>
       </w:r>
       <w:r>
         <w:rPr>
@@ -11708,13 +10873,27 @@
           <w:i/>
           <w:iCs/>
         </w:rPr>
-        <w:t>Science of The Total Environment</w:t>
-      </w:r>
-      <w:r>
-        <w:rPr>
-          <w:rFonts w:ascii="Calibri" w:hAnsi="Calibri" w:cs="Calibri"/>
-        </w:rPr>
-        <w:t xml:space="preserve">, </w:t>
+        <w:t>U.S. Environmental Protection Agency, Washington, DC</w:t>
+      </w:r>
+      <w:r>
+        <w:rPr>
+          <w:rFonts w:ascii="Calibri" w:hAnsi="Calibri" w:cs="Calibri"/>
+        </w:rPr>
+        <w:t>. https://www.epa.gov/national-aquatic-resource-surveys/national-lakes-assessment-2017-field-operations-manual</w:t>
+      </w:r>
+    </w:p>
+    <w:p>
+      <w:pPr>
+        <w:pStyle w:val="Bibliography"/>
+        <w:rPr>
+          <w:rFonts w:ascii="Calibri" w:hAnsi="Calibri" w:cs="Calibri"/>
+        </w:rPr>
+      </w:pPr>
+      <w:r>
+        <w:rPr>
+          <w:rFonts w:ascii="Calibri" w:hAnsi="Calibri" w:cs="Calibri"/>
+        </w:rPr>
+        <w:t xml:space="preserve">USEPA. (2017b). National Lakes Assessment 2017. Laboratory Operations Manual. V.1.1. EPA 841‐B‐16‐ 004. </w:t>
       </w:r>
       <w:r>
         <w:rPr>
@@ -11722,13 +10901,13 @@
           <w:i/>
           <w:iCs/>
         </w:rPr>
-        <w:t>634</w:t>
-      </w:r>
-      <w:r>
-        <w:rPr>
-          <w:rFonts w:ascii="Calibri" w:hAnsi="Calibri" w:cs="Calibri"/>
-        </w:rPr>
-        <w:t>, 439–447. https://doi.org/10.1016/J.SCITOTENV.2018.03.298</w:t>
+        <w:t>U.S. Environmental Protection Agency, Washington, DC</w:t>
+      </w:r>
+      <w:r>
+        <w:rPr>
+          <w:rFonts w:ascii="Calibri" w:hAnsi="Calibri" w:cs="Calibri"/>
+        </w:rPr>
+        <w:t>. https://www.epa.gov/national-aquatic-resource-surveys/national-lakes-assessment-2017-laboratory-operations-manual</w:t>
       </w:r>
     </w:p>
     <w:p>
@@ -11742,7 +10921,7 @@
         <w:rPr>
           <w:rFonts w:ascii="Calibri" w:hAnsi="Calibri" w:cs="Calibri"/>
         </w:rPr>
-        <w:t xml:space="preserve">USEPA. (2007a). Survey of the Nation’s Lakes. Field Operations Manual. EPA 841-B-07- 004. </w:t>
+        <w:t xml:space="preserve">USEPA. (2022a). </w:t>
       </w:r>
       <w:r>
         <w:rPr>
@@ -11750,13 +10929,13 @@
           <w:i/>
           <w:iCs/>
         </w:rPr>
-        <w:t>U.S. Environmental Protection Agency, Washington, DC</w:t>
-      </w:r>
-      <w:r>
-        <w:rPr>
-          <w:rFonts w:ascii="Calibri" w:hAnsi="Calibri" w:cs="Calibri"/>
-        </w:rPr>
-        <w:t>. https://www.epa.gov/national-aquatic-resource-surveys/national-lakes-assessment-2007-field-operations-manual</w:t>
+        <w:t>National Aquatic Resource Surveys. National Lakes Assessment 2017 (data and metadata files)</w:t>
+      </w:r>
+      <w:r>
+        <w:rPr>
+          <w:rFonts w:ascii="Calibri" w:hAnsi="Calibri" w:cs="Calibri"/>
+        </w:rPr>
+        <w:t>. Available from U.S. EPA website: http://www.epa.gov/national-aquatic-resource-surveys/data-national-aquatic-resource-surveys</w:t>
       </w:r>
     </w:p>
     <w:p>
@@ -11770,7 +10949,7 @@
         <w:rPr>
           <w:rFonts w:ascii="Calibri" w:hAnsi="Calibri" w:cs="Calibri"/>
         </w:rPr>
-        <w:t xml:space="preserve">USEPA. (2007b). Survey of the Nation’s Lakes: Integrated Quality Assurance Project Plan. EPA/841-B-07-003. </w:t>
+        <w:t xml:space="preserve">USEPA. (2022b). National Lakes Assessment 2017: Technical Support Document. EPA 841‐R‐22‐001. </w:t>
       </w:r>
       <w:r>
         <w:rPr>
@@ -11778,13 +10957,13 @@
           <w:i/>
           <w:iCs/>
         </w:rPr>
-        <w:t>U.S. Environmental Protection Agency, Office of Water and Office of Research and Development, Washington, DC</w:t>
-      </w:r>
-      <w:r>
-        <w:rPr>
-          <w:rFonts w:ascii="Calibri" w:hAnsi="Calibri" w:cs="Calibri"/>
-        </w:rPr>
-        <w:t>. https://www.epa.gov/national-aquatic-resource-surveys/national-lakes-assessment-2007-quality-assurance-project-plan</w:t>
+        <w:t>U.S. Environmental Protection Agency, Office of Water and Office of Research and Development</w:t>
+      </w:r>
+      <w:r>
+        <w:rPr>
+          <w:rFonts w:ascii="Calibri" w:hAnsi="Calibri" w:cs="Calibri"/>
+        </w:rPr>
+        <w:t>. https://www.epa.gov/national-aquatic-resource-surveys/national-lakes-assessment-2017-technical-support-document</w:t>
       </w:r>
     </w:p>
     <w:p>
@@ -11798,7 +10977,7 @@
         <w:rPr>
           <w:rFonts w:ascii="Calibri" w:hAnsi="Calibri" w:cs="Calibri"/>
         </w:rPr>
-        <w:t xml:space="preserve">USEPA. (2010). </w:t>
+        <w:t xml:space="preserve">USEPA, Gibson, G., Carlson, R., Simpson, J., Smeltzer, E., Gerritson, J., Chapra, S., Heiskary, S., Jones, J., &amp; Kennedy, R. (2000). </w:t>
       </w:r>
       <w:r>
         <w:rPr>
@@ -11806,13 +10985,13 @@
           <w:i/>
           <w:iCs/>
         </w:rPr>
-        <w:t>National Aquatic Resource Surveys. National Lakes Assessment 2007 (data and metadata files)</w:t>
-      </w:r>
-      <w:r>
-        <w:rPr>
-          <w:rFonts w:ascii="Calibri" w:hAnsi="Calibri" w:cs="Calibri"/>
-        </w:rPr>
-        <w:t>. Available from U.S. EPA website: http://www.epa.gov/national-aquatic-resource-surveys/data-national-aquatic-resource-surveys</w:t>
+        <w:t>Nutrient Criteria Technical Guidance Manual Lakes and Reservoirs. EPA-822-B00-001.</w:t>
+      </w:r>
+      <w:r>
+        <w:rPr>
+          <w:rFonts w:ascii="Calibri" w:hAnsi="Calibri" w:cs="Calibri"/>
+        </w:rPr>
+        <w:t xml:space="preserve"> 232.</w:t>
       </w:r>
     </w:p>
     <w:p>
@@ -11826,7 +11005,7 @@
         <w:rPr>
           <w:rFonts w:ascii="Calibri" w:hAnsi="Calibri" w:cs="Calibri"/>
         </w:rPr>
-        <w:t xml:space="preserve">USEPA. (2017a). National Lakes Assessment 2017. Field Operations Manual. EPA 841-B-16-002. </w:t>
+        <w:t xml:space="preserve">Wetzel, R. G. (2001). </w:t>
       </w:r>
       <w:r>
         <w:rPr>
@@ -11834,13 +11013,13 @@
           <w:i/>
           <w:iCs/>
         </w:rPr>
-        <w:t>U.S. Environmental Protection Agency, Washington, DC</w:t>
-      </w:r>
-      <w:r>
-        <w:rPr>
-          <w:rFonts w:ascii="Calibri" w:hAnsi="Calibri" w:cs="Calibri"/>
-        </w:rPr>
-        <w:t>. https://www.epa.gov/national-aquatic-resource-surveys/national-lakes-assessment-2017-field-operations-manual</w:t>
+        <w:t>Limnology</w:t>
+      </w:r>
+      <w:r>
+        <w:rPr>
+          <w:rFonts w:ascii="Calibri" w:hAnsi="Calibri" w:cs="Calibri"/>
+        </w:rPr>
+        <w:t>. Academic Press.</w:t>
       </w:r>
     </w:p>
     <w:p>
@@ -11854,7 +11033,7 @@
         <w:rPr>
           <w:rFonts w:ascii="Calibri" w:hAnsi="Calibri" w:cs="Calibri"/>
         </w:rPr>
-        <w:t xml:space="preserve">USEPA. (2017b). National Lakes Assessment 2017. Laboratory Operations Manual. V.1.1. EPA 841‐B‐16‐ 004. </w:t>
+        <w:t xml:space="preserve">Wickham, H., Averick, M., Bryan, J., Chang, W., McGowan, L. D., François, R., Grolemund, G., Hayes, A., Henry, L., Hester, J., Kuhn, M., Pedersen, T. L., Miller, E., Bache, S. M., Müller, K., Ooms, J., Robinson, D., Seidel, D. P., Spinu, V., … Yutani, H. (2019). Welcome to the tidyverse. </w:t>
       </w:r>
       <w:r>
         <w:rPr>
@@ -11862,13 +11041,27 @@
           <w:i/>
           <w:iCs/>
         </w:rPr>
-        <w:t>U.S. Environmental Protection Agency, Washington, DC</w:t>
-      </w:r>
-      <w:r>
-        <w:rPr>
-          <w:rFonts w:ascii="Calibri" w:hAnsi="Calibri" w:cs="Calibri"/>
-        </w:rPr>
-        <w:t>. https://www.epa.gov/national-aquatic-resource-surveys/national-lakes-assessment-2017-laboratory-operations-manual</w:t>
+        <w:t>Journal of Open Source Software</w:t>
+      </w:r>
+      <w:r>
+        <w:rPr>
+          <w:rFonts w:ascii="Calibri" w:hAnsi="Calibri" w:cs="Calibri"/>
+        </w:rPr>
+        <w:t xml:space="preserve">, </w:t>
+      </w:r>
+      <w:r>
+        <w:rPr>
+          <w:rFonts w:ascii="Calibri" w:hAnsi="Calibri" w:cs="Calibri"/>
+          <w:i/>
+          <w:iCs/>
+        </w:rPr>
+        <w:t>4</w:t>
+      </w:r>
+      <w:r>
+        <w:rPr>
+          <w:rFonts w:ascii="Calibri" w:hAnsi="Calibri" w:cs="Calibri"/>
+        </w:rPr>
+        <w:t>(43), 1686. https://doi.org/10.21105/joss.01686</w:t>
       </w:r>
     </w:p>
     <w:p>
@@ -11882,323 +11075,7 @@
         <w:rPr>
           <w:rFonts w:ascii="Calibri" w:hAnsi="Calibri" w:cs="Calibri"/>
         </w:rPr>
-        <w:t xml:space="preserve">USEPA. (2022a). </w:t>
-      </w:r>
-      <w:r>
-        <w:rPr>
-          <w:rFonts w:ascii="Calibri" w:hAnsi="Calibri" w:cs="Calibri"/>
-          <w:i/>
-          <w:iCs/>
-        </w:rPr>
-        <w:t>National Aquatic Resource Surveys. National Lakes Assessment 2017 (data and metadata files)</w:t>
-      </w:r>
-      <w:r>
-        <w:rPr>
-          <w:rFonts w:ascii="Calibri" w:hAnsi="Calibri" w:cs="Calibri"/>
-        </w:rPr>
-        <w:t>. Available from U.S. EPA website: http://www.epa.gov/national-aquatic-resource-surveys/data-national-aquatic-resource-surveys</w:t>
-      </w:r>
-    </w:p>
-    <w:p>
-      <w:pPr>
-        <w:pStyle w:val="Bibliography"/>
-        <w:rPr>
-          <w:rFonts w:ascii="Calibri" w:hAnsi="Calibri" w:cs="Calibri"/>
-        </w:rPr>
-      </w:pPr>
-      <w:r>
-        <w:rPr>
-          <w:rFonts w:ascii="Calibri" w:hAnsi="Calibri" w:cs="Calibri"/>
-        </w:rPr>
-        <w:t xml:space="preserve">USEPA. (2022b). National Lakes Assessment 2017: Technical Support Document. EPA 841‐R‐22‐001. </w:t>
-      </w:r>
-      <w:r>
-        <w:rPr>
-          <w:rFonts w:ascii="Calibri" w:hAnsi="Calibri" w:cs="Calibri"/>
-          <w:i/>
-          <w:iCs/>
-        </w:rPr>
-        <w:t>U.S. Environmental Protection Agency, Office of Water and Office of Research and Development</w:t>
-      </w:r>
-      <w:r>
-        <w:rPr>
-          <w:rFonts w:ascii="Calibri" w:hAnsi="Calibri" w:cs="Calibri"/>
-        </w:rPr>
-        <w:t>. https://www.epa.gov/national-aquatic-resource-surveys/national-lakes-assessment-2017-technical-support-document</w:t>
-      </w:r>
-    </w:p>
-    <w:p>
-      <w:pPr>
-        <w:pStyle w:val="Bibliography"/>
-        <w:rPr>
-          <w:rFonts w:ascii="Calibri" w:hAnsi="Calibri" w:cs="Calibri"/>
-        </w:rPr>
-      </w:pPr>
-      <w:r>
-        <w:rPr>
-          <w:rFonts w:ascii="Calibri" w:hAnsi="Calibri" w:cs="Calibri"/>
-        </w:rPr>
-        <w:t xml:space="preserve">USEPA, Gibson, G., Carlson, R., Simpson, J., Smeltzer, E., </w:t>
-      </w:r>
-      <w:proofErr w:type="spellStart"/>
-      <w:r>
-        <w:rPr>
-          <w:rFonts w:ascii="Calibri" w:hAnsi="Calibri" w:cs="Calibri"/>
-        </w:rPr>
-        <w:t>Gerritson</w:t>
-      </w:r>
-      <w:proofErr w:type="spellEnd"/>
-      <w:r>
-        <w:rPr>
-          <w:rFonts w:ascii="Calibri" w:hAnsi="Calibri" w:cs="Calibri"/>
-        </w:rPr>
-        <w:t xml:space="preserve">, J., </w:t>
-      </w:r>
-      <w:proofErr w:type="spellStart"/>
-      <w:r>
-        <w:rPr>
-          <w:rFonts w:ascii="Calibri" w:hAnsi="Calibri" w:cs="Calibri"/>
-        </w:rPr>
-        <w:t>Chapra</w:t>
-      </w:r>
-      <w:proofErr w:type="spellEnd"/>
-      <w:r>
-        <w:rPr>
-          <w:rFonts w:ascii="Calibri" w:hAnsi="Calibri" w:cs="Calibri"/>
-        </w:rPr>
-        <w:t xml:space="preserve">, S., </w:t>
-      </w:r>
-      <w:proofErr w:type="spellStart"/>
-      <w:r>
-        <w:rPr>
-          <w:rFonts w:ascii="Calibri" w:hAnsi="Calibri" w:cs="Calibri"/>
-        </w:rPr>
-        <w:t>Heiskary</w:t>
-      </w:r>
-      <w:proofErr w:type="spellEnd"/>
-      <w:r>
-        <w:rPr>
-          <w:rFonts w:ascii="Calibri" w:hAnsi="Calibri" w:cs="Calibri"/>
-        </w:rPr>
-        <w:t xml:space="preserve">, S., Jones, J., &amp; Kennedy, R. (2000). </w:t>
-      </w:r>
-      <w:r>
-        <w:rPr>
-          <w:rFonts w:ascii="Calibri" w:hAnsi="Calibri" w:cs="Calibri"/>
-          <w:i/>
-          <w:iCs/>
-        </w:rPr>
-        <w:t>Nutrient Criteria Technical Guidance Manual Lakes and Reservoirs. EPA-822-B00-001.</w:t>
-      </w:r>
-      <w:r>
-        <w:rPr>
-          <w:rFonts w:ascii="Calibri" w:hAnsi="Calibri" w:cs="Calibri"/>
-        </w:rPr>
-        <w:t xml:space="preserve"> 232.</w:t>
-      </w:r>
-    </w:p>
-    <w:p>
-      <w:pPr>
-        <w:pStyle w:val="Bibliography"/>
-        <w:rPr>
-          <w:rFonts w:ascii="Calibri" w:hAnsi="Calibri" w:cs="Calibri"/>
-        </w:rPr>
-      </w:pPr>
-      <w:r>
-        <w:rPr>
-          <w:rFonts w:ascii="Calibri" w:hAnsi="Calibri" w:cs="Calibri"/>
-        </w:rPr>
-        <w:t xml:space="preserve">Wetzel, R. G. (2001). </w:t>
-      </w:r>
-      <w:r>
-        <w:rPr>
-          <w:rFonts w:ascii="Calibri" w:hAnsi="Calibri" w:cs="Calibri"/>
-          <w:i/>
-          <w:iCs/>
-        </w:rPr>
-        <w:t>Limnology</w:t>
-      </w:r>
-      <w:r>
-        <w:rPr>
-          <w:rFonts w:ascii="Calibri" w:hAnsi="Calibri" w:cs="Calibri"/>
-        </w:rPr>
-        <w:t>. Academic Press.</w:t>
-      </w:r>
-    </w:p>
-    <w:p>
-      <w:pPr>
-        <w:pStyle w:val="Bibliography"/>
-        <w:rPr>
-          <w:rFonts w:ascii="Calibri" w:hAnsi="Calibri" w:cs="Calibri"/>
-        </w:rPr>
-      </w:pPr>
-      <w:r>
-        <w:rPr>
-          <w:rFonts w:ascii="Calibri" w:hAnsi="Calibri" w:cs="Calibri"/>
-        </w:rPr>
-        <w:t xml:space="preserve">Wickham, H., </w:t>
-      </w:r>
-      <w:proofErr w:type="spellStart"/>
-      <w:r>
-        <w:rPr>
-          <w:rFonts w:ascii="Calibri" w:hAnsi="Calibri" w:cs="Calibri"/>
-        </w:rPr>
-        <w:t>Averick</w:t>
-      </w:r>
-      <w:proofErr w:type="spellEnd"/>
-      <w:r>
-        <w:rPr>
-          <w:rFonts w:ascii="Calibri" w:hAnsi="Calibri" w:cs="Calibri"/>
-        </w:rPr>
-        <w:t xml:space="preserve">, M., Bryan, J., Chang, W., McGowan, L. D., François, R., </w:t>
-      </w:r>
-      <w:proofErr w:type="spellStart"/>
-      <w:r>
-        <w:rPr>
-          <w:rFonts w:ascii="Calibri" w:hAnsi="Calibri" w:cs="Calibri"/>
-        </w:rPr>
-        <w:t>Grolemund</w:t>
-      </w:r>
-      <w:proofErr w:type="spellEnd"/>
-      <w:r>
-        <w:rPr>
-          <w:rFonts w:ascii="Calibri" w:hAnsi="Calibri" w:cs="Calibri"/>
-        </w:rPr>
-        <w:t xml:space="preserve">, G., Hayes, A., Henry, L., Hester, J., Kuhn, M., Pedersen, T. L., Miller, E., Bache, S. M., Müller, K., </w:t>
-      </w:r>
-      <w:proofErr w:type="spellStart"/>
-      <w:r>
-        <w:rPr>
-          <w:rFonts w:ascii="Calibri" w:hAnsi="Calibri" w:cs="Calibri"/>
-        </w:rPr>
-        <w:t>Ooms</w:t>
-      </w:r>
-      <w:proofErr w:type="spellEnd"/>
-      <w:r>
-        <w:rPr>
-          <w:rFonts w:ascii="Calibri" w:hAnsi="Calibri" w:cs="Calibri"/>
-        </w:rPr>
-        <w:t xml:space="preserve">, J., Robinson, D., Seidel, D. P., </w:t>
-      </w:r>
-      <w:proofErr w:type="spellStart"/>
-      <w:r>
-        <w:rPr>
-          <w:rFonts w:ascii="Calibri" w:hAnsi="Calibri" w:cs="Calibri"/>
-        </w:rPr>
-        <w:t>Spinu</w:t>
-      </w:r>
-      <w:proofErr w:type="spellEnd"/>
-      <w:r>
-        <w:rPr>
-          <w:rFonts w:ascii="Calibri" w:hAnsi="Calibri" w:cs="Calibri"/>
-        </w:rPr>
-        <w:t xml:space="preserve">, V., … </w:t>
-      </w:r>
-      <w:proofErr w:type="spellStart"/>
-      <w:r>
-        <w:rPr>
-          <w:rFonts w:ascii="Calibri" w:hAnsi="Calibri" w:cs="Calibri"/>
-        </w:rPr>
-        <w:t>Yutani</w:t>
-      </w:r>
-      <w:proofErr w:type="spellEnd"/>
-      <w:r>
-        <w:rPr>
-          <w:rFonts w:ascii="Calibri" w:hAnsi="Calibri" w:cs="Calibri"/>
-        </w:rPr>
-        <w:t xml:space="preserve">, H. (2019). Welcome to the </w:t>
-      </w:r>
-      <w:proofErr w:type="spellStart"/>
-      <w:r>
-        <w:rPr>
-          <w:rFonts w:ascii="Calibri" w:hAnsi="Calibri" w:cs="Calibri"/>
-        </w:rPr>
-        <w:t>tidyverse</w:t>
-      </w:r>
-      <w:proofErr w:type="spellEnd"/>
-      <w:r>
-        <w:rPr>
-          <w:rFonts w:ascii="Calibri" w:hAnsi="Calibri" w:cs="Calibri"/>
-        </w:rPr>
-        <w:t xml:space="preserve">. </w:t>
-      </w:r>
-      <w:r>
-        <w:rPr>
-          <w:rFonts w:ascii="Calibri" w:hAnsi="Calibri" w:cs="Calibri"/>
-          <w:i/>
-          <w:iCs/>
-        </w:rPr>
-        <w:t>Journal of Open Source Software</w:t>
-      </w:r>
-      <w:r>
-        <w:rPr>
-          <w:rFonts w:ascii="Calibri" w:hAnsi="Calibri" w:cs="Calibri"/>
-        </w:rPr>
-        <w:t xml:space="preserve">, </w:t>
-      </w:r>
-      <w:r>
-        <w:rPr>
-          <w:rFonts w:ascii="Calibri" w:hAnsi="Calibri" w:cs="Calibri"/>
-          <w:i/>
-          <w:iCs/>
-        </w:rPr>
-        <w:t>4</w:t>
-      </w:r>
-      <w:r>
-        <w:rPr>
-          <w:rFonts w:ascii="Calibri" w:hAnsi="Calibri" w:cs="Calibri"/>
-        </w:rPr>
-        <w:t>(43), 1686. https://doi.org/10.21105/joss.01686</w:t>
-      </w:r>
-    </w:p>
-    <w:p>
-      <w:pPr>
-        <w:pStyle w:val="Bibliography"/>
-        <w:rPr>
-          <w:rFonts w:ascii="Calibri" w:hAnsi="Calibri" w:cs="Calibri"/>
-        </w:rPr>
-      </w:pPr>
-      <w:proofErr w:type="spellStart"/>
-      <w:r>
-        <w:rPr>
-          <w:rFonts w:ascii="Calibri" w:hAnsi="Calibri" w:cs="Calibri"/>
-        </w:rPr>
-        <w:t>Wurtsbaugh</w:t>
-      </w:r>
-      <w:proofErr w:type="spellEnd"/>
-      <w:r>
-        <w:rPr>
-          <w:rFonts w:ascii="Calibri" w:hAnsi="Calibri" w:cs="Calibri"/>
-        </w:rPr>
-        <w:t xml:space="preserve">, W. A., </w:t>
-      </w:r>
-      <w:proofErr w:type="spellStart"/>
-      <w:r>
-        <w:rPr>
-          <w:rFonts w:ascii="Calibri" w:hAnsi="Calibri" w:cs="Calibri"/>
-        </w:rPr>
-        <w:t>Paerl</w:t>
-      </w:r>
-      <w:proofErr w:type="spellEnd"/>
-      <w:r>
-        <w:rPr>
-          <w:rFonts w:ascii="Calibri" w:hAnsi="Calibri" w:cs="Calibri"/>
-        </w:rPr>
-        <w:t xml:space="preserve">, H. W., &amp; </w:t>
-      </w:r>
-      <w:proofErr w:type="spellStart"/>
-      <w:r>
-        <w:rPr>
-          <w:rFonts w:ascii="Calibri" w:hAnsi="Calibri" w:cs="Calibri"/>
-        </w:rPr>
-        <w:t>Dodds</w:t>
-      </w:r>
-      <w:proofErr w:type="spellEnd"/>
-      <w:r>
-        <w:rPr>
-          <w:rFonts w:ascii="Calibri" w:hAnsi="Calibri" w:cs="Calibri"/>
-        </w:rPr>
-        <w:t xml:space="preserve">, W. K. (2019). Nutrients, eutrophication and harmful algal blooms along the freshwater to marine continuum. </w:t>
+        <w:t xml:space="preserve">Wurtsbaugh, W. A., Paerl, H. W., &amp; Dodds, W. K. (2019). Nutrients, eutrophication and harmful algal blooms along the freshwater to marine continuum. </w:t>
       </w:r>
       <w:r>
         <w:rPr>
@@ -12288,7 +11165,7 @@
 </file>
 
 <file path=word/numbering.xml><?xml version="1.0" encoding="utf-8"?>
-<w:numbering xmlns:wpc="http://schemas.microsoft.com/office/word/2010/wordprocessingCanvas" xmlns:cx="http://schemas.microsoft.com/office/drawing/2014/chartex" xmlns:cx1="http://schemas.microsoft.com/office/drawing/2015/9/8/chartex" xmlns:cx2="http://schemas.microsoft.com/office/drawing/2015/10/21/chartex" xmlns:cx3="http://schemas.microsoft.com/office/drawing/2016/5/9/chartex" xmlns:cx4="http://schemas.microsoft.com/office/drawing/2016/5/10/chartex" xmlns:cx5="http://schemas.microsoft.com/office/drawing/2016/5/11/chartex" xmlns:cx6="http://schemas.microsoft.com/office/drawing/2016/5/12/chartex" xmlns:cx7="http://schemas.microsoft.com/office/drawing/2016/5/13/chartex" xmlns:cx8="http://schemas.microsoft.com/office/drawing/2016/5/14/chartex" xmlns:mc="http://schemas.openxmlformats.org/markup-compatibility/2006" xmlns:aink="http://schemas.microsoft.com/office/drawing/2016/ink" xmlns:am3d="http://schemas.microsoft.com/office/drawing/2017/model3d" xmlns:o="urn:schemas-microsoft-com:office:office" xmlns:oel="http://schemas.microsoft.com/office/2019/extlst" xmlns:r="http://schemas.openxmlformats.org/officeDocument/2006/relationships" xmlns:m="http://schemas.openxmlformats.org/officeDocument/2006/math" xmlns:v="urn:schemas-microsoft-com:vml" xmlns:wp14="http://schemas.microsoft.com/office/word/2010/wordprocessingDrawing" xmlns:wp="http://schemas.openxmlformats.org/drawingml/2006/wordprocessingDrawing" xmlns:w10="urn:schemas-microsoft-com:office:word" xmlns:w="http://schemas.openxmlformats.org/wordprocessingml/2006/main" xmlns:w14="http://schemas.microsoft.com/office/word/2010/wordml" xmlns:w15="http://schemas.microsoft.com/office/word/2012/wordml" xmlns:w16cex="http://schemas.microsoft.com/office/word/2018/wordml/cex" xmlns:w16cid="http://schemas.microsoft.com/office/word/2016/wordml/cid" xmlns:w16="http://schemas.microsoft.com/office/word/2018/wordml" xmlns:w16sdtdh="http://schemas.microsoft.com/office/word/2020/wordml/sdtdatahash" xmlns:w16se="http://schemas.microsoft.com/office/word/2015/wordml/symex" xmlns:wpg="http://schemas.microsoft.com/office/word/2010/wordprocessingGroup" xmlns:wpi="http://schemas.microsoft.com/office/word/2010/wordprocessingInk" xmlns:wne="http://schemas.microsoft.com/office/word/2006/wordml" xmlns:wps="http://schemas.microsoft.com/office/word/2010/wordprocessingShape" mc:Ignorable="w14 w15 w16se w16cid w16 w16cex w16sdtdh wp14">
+<w:numbering xmlns:wpc="http://schemas.microsoft.com/office/word/2010/wordprocessingCanvas" xmlns:cx="http://schemas.microsoft.com/office/drawing/2014/chartex" xmlns:cx1="http://schemas.microsoft.com/office/drawing/2015/9/8/chartex" xmlns:cx2="http://schemas.microsoft.com/office/drawing/2015/10/21/chartex" xmlns:cx3="http://schemas.microsoft.com/office/drawing/2016/5/9/chartex" xmlns:cx4="http://schemas.microsoft.com/office/drawing/2016/5/10/chartex" xmlns:cx5="http://schemas.microsoft.com/office/drawing/2016/5/11/chartex" xmlns:cx6="http://schemas.microsoft.com/office/drawing/2016/5/12/chartex" xmlns:cx7="http://schemas.microsoft.com/office/drawing/2016/5/13/chartex" xmlns:cx8="http://schemas.microsoft.com/office/drawing/2016/5/14/chartex" xmlns:mc="http://schemas.openxmlformats.org/markup-compatibility/2006" xmlns:aink="http://schemas.microsoft.com/office/drawing/2016/ink" xmlns:am3d="http://schemas.microsoft.com/office/drawing/2017/model3d" xmlns:o="urn:schemas-microsoft-com:office:office" xmlns:r="http://schemas.openxmlformats.org/officeDocument/2006/relationships" xmlns:m="http://schemas.openxmlformats.org/officeDocument/2006/math" xmlns:v="urn:schemas-microsoft-com:vml" xmlns:wp14="http://schemas.microsoft.com/office/word/2010/wordprocessingDrawing" xmlns:wp="http://schemas.openxmlformats.org/drawingml/2006/wordprocessingDrawing" xmlns:w10="urn:schemas-microsoft-com:office:word" xmlns:w="http://schemas.openxmlformats.org/wordprocessingml/2006/main" xmlns:w14="http://schemas.microsoft.com/office/word/2010/wordml" xmlns:w15="http://schemas.microsoft.com/office/word/2012/wordml" xmlns:w16cex="http://schemas.microsoft.com/office/word/2018/wordml/cex" xmlns:w16cid="http://schemas.microsoft.com/office/word/2016/wordml/cid" xmlns:w16="http://schemas.microsoft.com/office/word/2018/wordml" xmlns:w16sdtdh="http://schemas.microsoft.com/office/word/2020/wordml/sdtdatahash" xmlns:w16se="http://schemas.microsoft.com/office/word/2015/wordml/symex" xmlns:wpg="http://schemas.microsoft.com/office/word/2010/wordprocessingGroup" xmlns:wpi="http://schemas.microsoft.com/office/word/2010/wordprocessingInk" xmlns:wne="http://schemas.microsoft.com/office/word/2006/wordml" xmlns:wps="http://schemas.microsoft.com/office/word/2010/wordprocessingShape" mc:Ignorable="w14 w15 w16se w16cid w16 w16cex w16sdtdh wp14">
   <w:abstractNum w:abstractNumId="0" w15:restartNumberingAfterBreak="0">
     <w:nsid w:val="04BC4E0C"/>
     <w:multiLevelType w:val="hybridMultilevel"/>
@@ -14395,76 +13272,76 @@
       </w:pPr>
     </w:lvl>
   </w:abstractNum>
-  <w:num w:numId="1" w16cid:durableId="2026245450">
+  <w:num w:numId="1">
     <w:abstractNumId w:val="12"/>
   </w:num>
-  <w:num w:numId="2" w16cid:durableId="1105618843">
+  <w:num w:numId="2">
     <w:abstractNumId w:val="6"/>
   </w:num>
-  <w:num w:numId="3" w16cid:durableId="2057194510">
+  <w:num w:numId="3">
     <w:abstractNumId w:val="14"/>
   </w:num>
-  <w:num w:numId="4" w16cid:durableId="420179591">
+  <w:num w:numId="4">
     <w:abstractNumId w:val="19"/>
   </w:num>
-  <w:num w:numId="5" w16cid:durableId="832723419">
+  <w:num w:numId="5">
     <w:abstractNumId w:val="8"/>
   </w:num>
-  <w:num w:numId="6" w16cid:durableId="826942070">
+  <w:num w:numId="6">
     <w:abstractNumId w:val="0"/>
   </w:num>
-  <w:num w:numId="7" w16cid:durableId="422193340">
+  <w:num w:numId="7">
     <w:abstractNumId w:val="1"/>
   </w:num>
-  <w:num w:numId="8" w16cid:durableId="409624144">
+  <w:num w:numId="8">
     <w:abstractNumId w:val="4"/>
   </w:num>
-  <w:num w:numId="9" w16cid:durableId="305745590">
+  <w:num w:numId="9">
     <w:abstractNumId w:val="10"/>
   </w:num>
-  <w:num w:numId="10" w16cid:durableId="1938638419">
+  <w:num w:numId="10">
     <w:abstractNumId w:val="13"/>
   </w:num>
-  <w:num w:numId="11" w16cid:durableId="431779143">
+  <w:num w:numId="11">
     <w:abstractNumId w:val="20"/>
   </w:num>
-  <w:num w:numId="12" w16cid:durableId="1752852722">
+  <w:num w:numId="12">
     <w:abstractNumId w:val="3"/>
   </w:num>
-  <w:num w:numId="13" w16cid:durableId="823155915">
+  <w:num w:numId="13">
     <w:abstractNumId w:val="16"/>
   </w:num>
-  <w:num w:numId="14" w16cid:durableId="2100172565">
+  <w:num w:numId="14">
     <w:abstractNumId w:val="15"/>
   </w:num>
-  <w:num w:numId="15" w16cid:durableId="376857889">
+  <w:num w:numId="15">
     <w:abstractNumId w:val="22"/>
   </w:num>
-  <w:num w:numId="16" w16cid:durableId="1850483906">
+  <w:num w:numId="16">
     <w:abstractNumId w:val="23"/>
   </w:num>
-  <w:num w:numId="17" w16cid:durableId="239489852">
+  <w:num w:numId="17">
     <w:abstractNumId w:val="7"/>
   </w:num>
-  <w:num w:numId="18" w16cid:durableId="1908879636">
+  <w:num w:numId="18">
     <w:abstractNumId w:val="5"/>
   </w:num>
-  <w:num w:numId="19" w16cid:durableId="601645912">
+  <w:num w:numId="19">
     <w:abstractNumId w:val="21"/>
   </w:num>
-  <w:num w:numId="20" w16cid:durableId="1427772491">
+  <w:num w:numId="20">
     <w:abstractNumId w:val="2"/>
   </w:num>
-  <w:num w:numId="21" w16cid:durableId="1292442777">
+  <w:num w:numId="21">
     <w:abstractNumId w:val="9"/>
   </w:num>
-  <w:num w:numId="22" w16cid:durableId="356463837">
+  <w:num w:numId="22">
     <w:abstractNumId w:val="11"/>
   </w:num>
-  <w:num w:numId="23" w16cid:durableId="1411998206">
+  <w:num w:numId="23">
     <w:abstractNumId w:val="17"/>
   </w:num>
-  <w:num w:numId="24" w16cid:durableId="156580957">
+  <w:num w:numId="24">
     <w:abstractNumId w:val="18"/>
   </w:num>
 </w:numbering>
@@ -14960,6 +13837,7 @@
   <w:style w:type="character" w:default="1" w:styleId="DefaultParagraphFont">
     <w:name w:val="Default Paragraph Font"/>
     <w:uiPriority w:val="1"/>
+    <w:semiHidden/>
     <w:unhideWhenUsed/>
   </w:style>
   <w:style w:type="table" w:default="1" w:styleId="TableNormal">
@@ -15388,7 +14266,7 @@
 </file>
 
 <file path=word/glossary/document.xml><?xml version="1.0" encoding="utf-8"?>
-<w:glossaryDocument xmlns:wpc="http://schemas.microsoft.com/office/word/2010/wordprocessingCanvas" xmlns:cx="http://schemas.microsoft.com/office/drawing/2014/chartex" xmlns:cx1="http://schemas.microsoft.com/office/drawing/2015/9/8/chartex" xmlns:cx2="http://schemas.microsoft.com/office/drawing/2015/10/21/chartex" xmlns:cx3="http://schemas.microsoft.com/office/drawing/2016/5/9/chartex" xmlns:cx4="http://schemas.microsoft.com/office/drawing/2016/5/10/chartex" xmlns:cx5="http://schemas.microsoft.com/office/drawing/2016/5/11/chartex" xmlns:cx6="http://schemas.microsoft.com/office/drawing/2016/5/12/chartex" xmlns:cx7="http://schemas.microsoft.com/office/drawing/2016/5/13/chartex" xmlns:cx8="http://schemas.microsoft.com/office/drawing/2016/5/14/chartex" xmlns:mc="http://schemas.openxmlformats.org/markup-compatibility/2006" xmlns:aink="http://schemas.microsoft.com/office/drawing/2016/ink" xmlns:am3d="http://schemas.microsoft.com/office/drawing/2017/model3d" xmlns:o="urn:schemas-microsoft-com:office:office" xmlns:oel="http://schemas.microsoft.com/office/2019/extlst" xmlns:r="http://schemas.openxmlformats.org/officeDocument/2006/relationships" xmlns:m="http://schemas.openxmlformats.org/officeDocument/2006/math" xmlns:v="urn:schemas-microsoft-com:vml" xmlns:wp14="http://schemas.microsoft.com/office/word/2010/wordprocessingDrawing" xmlns:wp="http://schemas.openxmlformats.org/drawingml/2006/wordprocessingDrawing" xmlns:w10="urn:schemas-microsoft-com:office:word" xmlns:w="http://schemas.openxmlformats.org/wordprocessingml/2006/main" xmlns:w14="http://schemas.microsoft.com/office/word/2010/wordml" xmlns:w15="http://schemas.microsoft.com/office/word/2012/wordml" xmlns:w16cex="http://schemas.microsoft.com/office/word/2018/wordml/cex" xmlns:w16cid="http://schemas.microsoft.com/office/word/2016/wordml/cid" xmlns:w16="http://schemas.microsoft.com/office/word/2018/wordml" xmlns:w16sdtdh="http://schemas.microsoft.com/office/word/2020/wordml/sdtdatahash" xmlns:w16se="http://schemas.microsoft.com/office/word/2015/wordml/symex" xmlns:wpg="http://schemas.microsoft.com/office/word/2010/wordprocessingGroup" xmlns:wpi="http://schemas.microsoft.com/office/word/2010/wordprocessingInk" xmlns:wne="http://schemas.microsoft.com/office/word/2006/wordml" xmlns:wps="http://schemas.microsoft.com/office/word/2010/wordprocessingShape" mc:Ignorable="w14 w15 w16se w16cid w16 w16cex w16sdtdh wp14">
+<w:glossaryDocument xmlns:wpc="http://schemas.microsoft.com/office/word/2010/wordprocessingCanvas" xmlns:cx="http://schemas.microsoft.com/office/drawing/2014/chartex" xmlns:cx1="http://schemas.microsoft.com/office/drawing/2015/9/8/chartex" xmlns:cx2="http://schemas.microsoft.com/office/drawing/2015/10/21/chartex" xmlns:cx3="http://schemas.microsoft.com/office/drawing/2016/5/9/chartex" xmlns:cx4="http://schemas.microsoft.com/office/drawing/2016/5/10/chartex" xmlns:cx5="http://schemas.microsoft.com/office/drawing/2016/5/11/chartex" xmlns:cx6="http://schemas.microsoft.com/office/drawing/2016/5/12/chartex" xmlns:cx7="http://schemas.microsoft.com/office/drawing/2016/5/13/chartex" xmlns:cx8="http://schemas.microsoft.com/office/drawing/2016/5/14/chartex" xmlns:mc="http://schemas.openxmlformats.org/markup-compatibility/2006" xmlns:aink="http://schemas.microsoft.com/office/drawing/2016/ink" xmlns:am3d="http://schemas.microsoft.com/office/drawing/2017/model3d" xmlns:o="urn:schemas-microsoft-com:office:office" xmlns:r="http://schemas.openxmlformats.org/officeDocument/2006/relationships" xmlns:m="http://schemas.openxmlformats.org/officeDocument/2006/math" xmlns:v="urn:schemas-microsoft-com:vml" xmlns:wp14="http://schemas.microsoft.com/office/word/2010/wordprocessingDrawing" xmlns:wp="http://schemas.openxmlformats.org/drawingml/2006/wordprocessingDrawing" xmlns:w10="urn:schemas-microsoft-com:office:word" xmlns:w="http://schemas.openxmlformats.org/wordprocessingml/2006/main" xmlns:w14="http://schemas.microsoft.com/office/word/2010/wordml" xmlns:w15="http://schemas.microsoft.com/office/word/2012/wordml" xmlns:w16cex="http://schemas.microsoft.com/office/word/2018/wordml/cex" xmlns:w16cid="http://schemas.microsoft.com/office/word/2016/wordml/cid" xmlns:w16="http://schemas.microsoft.com/office/word/2018/wordml" xmlns:w16sdtdh="http://schemas.microsoft.com/office/word/2020/wordml/sdtdatahash" xmlns:w16se="http://schemas.microsoft.com/office/word/2015/wordml/symex" xmlns:wpg="http://schemas.microsoft.com/office/word/2010/wordprocessingGroup" xmlns:wpi="http://schemas.microsoft.com/office/word/2010/wordprocessingInk" xmlns:wne="http://schemas.microsoft.com/office/word/2006/wordml" xmlns:wps="http://schemas.microsoft.com/office/word/2010/wordprocessingShape" mc:Ignorable="w14 w15 w16se w16cid w16 w16cex w16sdtdh wp14">
   <w:docParts>
     <w:docPart>
       <w:docPartPr>
@@ -15525,6 +14403,7 @@
     <w:rsid w:val="00994B90"/>
     <w:rsid w:val="009D2428"/>
     <w:rsid w:val="00AA42B9"/>
+    <w:rsid w:val="00BC0748"/>
     <w:rsid w:val="00BF3AC7"/>
     <w:rsid w:val="00BF78D7"/>
     <w:rsid w:val="00C66EC9"/>

</xml_diff>

<commit_message>
potential title and abstract
</commit_message>
<xml_diff>
--- a/Working_folder/DRAFT2.docx
+++ b/Working_folder/DRAFT2.docx
@@ -1,531 +1,577 @@
 
 <file path=word/document.xml><?xml version="1.0" encoding="utf-8"?>
-<w:document xmlns:wpc="http://schemas.microsoft.com/office/word/2010/wordprocessingCanvas" xmlns:cx="http://schemas.microsoft.com/office/drawing/2014/chartex" xmlns:cx1="http://schemas.microsoft.com/office/drawing/2015/9/8/chartex" xmlns:cx2="http://schemas.microsoft.com/office/drawing/2015/10/21/chartex" xmlns:cx3="http://schemas.microsoft.com/office/drawing/2016/5/9/chartex" xmlns:cx4="http://schemas.microsoft.com/office/drawing/2016/5/10/chartex" xmlns:cx5="http://schemas.microsoft.com/office/drawing/2016/5/11/chartex" xmlns:cx6="http://schemas.microsoft.com/office/drawing/2016/5/12/chartex" xmlns:cx7="http://schemas.microsoft.com/office/drawing/2016/5/13/chartex" xmlns:cx8="http://schemas.microsoft.com/office/drawing/2016/5/14/chartex" xmlns:mc="http://schemas.openxmlformats.org/markup-compatibility/2006" xmlns:aink="http://schemas.microsoft.com/office/drawing/2016/ink" xmlns:am3d="http://schemas.microsoft.com/office/drawing/2017/model3d" xmlns:o="urn:schemas-microsoft-com:office:office" xmlns:r="http://schemas.openxmlformats.org/officeDocument/2006/relationships" xmlns:m="http://schemas.openxmlformats.org/officeDocument/2006/math" xmlns:v="urn:schemas-microsoft-com:vml" xmlns:wp14="http://schemas.microsoft.com/office/word/2010/wordprocessingDrawing" xmlns:wp="http://schemas.openxmlformats.org/drawingml/2006/wordprocessingDrawing" xmlns:w10="urn:schemas-microsoft-com:office:word" xmlns:w="http://schemas.openxmlformats.org/wordprocessingml/2006/main" xmlns:w14="http://schemas.microsoft.com/office/word/2010/wordml" xmlns:w15="http://schemas.microsoft.com/office/word/2012/wordml" xmlns:w16cex="http://schemas.microsoft.com/office/word/2018/wordml/cex" xmlns:w16cid="http://schemas.microsoft.com/office/word/2016/wordml/cid" xmlns:w16="http://schemas.microsoft.com/office/word/2018/wordml" xmlns:w16sdtdh="http://schemas.microsoft.com/office/word/2020/wordml/sdtdatahash" xmlns:w16se="http://schemas.microsoft.com/office/word/2015/wordml/symex" xmlns:wpg="http://schemas.microsoft.com/office/word/2010/wordprocessingGroup" xmlns:wpi="http://schemas.microsoft.com/office/word/2010/wordprocessingInk" xmlns:wne="http://schemas.microsoft.com/office/word/2006/wordml" xmlns:wps="http://schemas.microsoft.com/office/word/2010/wordprocessingShape" mc:Ignorable="w14 w15 w16se w16cid w16 w16cex w16sdtdh wp14">
+<w:document xmlns:wpc="http://schemas.microsoft.com/office/word/2010/wordprocessingCanvas" xmlns:cx="http://schemas.microsoft.com/office/drawing/2014/chartex" xmlns:cx1="http://schemas.microsoft.com/office/drawing/2015/9/8/chartex" xmlns:cx2="http://schemas.microsoft.com/office/drawing/2015/10/21/chartex" xmlns:cx3="http://schemas.microsoft.com/office/drawing/2016/5/9/chartex" xmlns:cx4="http://schemas.microsoft.com/office/drawing/2016/5/10/chartex" xmlns:cx5="http://schemas.microsoft.com/office/drawing/2016/5/11/chartex" xmlns:cx6="http://schemas.microsoft.com/office/drawing/2016/5/12/chartex" xmlns:cx7="http://schemas.microsoft.com/office/drawing/2016/5/13/chartex" xmlns:cx8="http://schemas.microsoft.com/office/drawing/2016/5/14/chartex" xmlns:mc="http://schemas.openxmlformats.org/markup-compatibility/2006" xmlns:aink="http://schemas.microsoft.com/office/drawing/2016/ink" xmlns:am3d="http://schemas.microsoft.com/office/drawing/2017/model3d" xmlns:o="urn:schemas-microsoft-com:office:office" xmlns:oel="http://schemas.microsoft.com/office/2019/extlst" xmlns:r="http://schemas.openxmlformats.org/officeDocument/2006/relationships" xmlns:m="http://schemas.openxmlformats.org/officeDocument/2006/math" xmlns:v="urn:schemas-microsoft-com:vml" xmlns:wp14="http://schemas.microsoft.com/office/word/2010/wordprocessingDrawing" xmlns:wp="http://schemas.openxmlformats.org/drawingml/2006/wordprocessingDrawing" xmlns:w10="urn:schemas-microsoft-com:office:word" xmlns:w="http://schemas.openxmlformats.org/wordprocessingml/2006/main" xmlns:w14="http://schemas.microsoft.com/office/word/2010/wordml" xmlns:w15="http://schemas.microsoft.com/office/word/2012/wordml" xmlns:w16cex="http://schemas.microsoft.com/office/word/2018/wordml/cex" xmlns:w16cid="http://schemas.microsoft.com/office/word/2016/wordml/cid" xmlns:w16="http://schemas.microsoft.com/office/word/2018/wordml" xmlns:w16sdtdh="http://schemas.microsoft.com/office/word/2020/wordml/sdtdatahash" xmlns:w16se="http://schemas.microsoft.com/office/word/2015/wordml/symex" xmlns:wpg="http://schemas.microsoft.com/office/word/2010/wordprocessingGroup" xmlns:wpi="http://schemas.microsoft.com/office/word/2010/wordprocessingInk" xmlns:wne="http://schemas.microsoft.com/office/word/2006/wordml" xmlns:wps="http://schemas.microsoft.com/office/word/2010/wordprocessingShape" mc:Ignorable="w14 w15 w16se w16cid w16 w16cex w16sdtdh wp14">
   <w:body>
     <w:p>
       <w:pPr>
         <w:pStyle w:val="Heading1"/>
       </w:pPr>
       <w:r>
-        <w:t>Introduction</w:t>
+        <w:t>A broad-scale shift away from single nutrient limitation toward co-nutrient limitation in U.S. lakes</w:t>
       </w:r>
     </w:p>
     <w:p>
-      <w:r>
-        <w:t xml:space="preserve">Enrichment of nitrogen (N) and phosphorus (P) are mainly responsible for eutrophication </w:t>
-      </w:r>
-      <w:r>
-        <w:fldChar w:fldCharType="begin"/>
-      </w:r>
-      <w:r>
-        <w:instrText xml:space="preserve"> ADDIN ZOTERO_ITEM CSL_CITATION {"citationID":"wqHHPgU9","properties":{"formattedCitation":"(Wetzel, 2001)","plainCitation":"(Wetzel, 2001)","noteIndex":0},"citationItems":[{"id":539,"uris":["http://zotero.org/users/7424350/items/UD5MEIYZ"],"itemData":{"id":539,"type":"book","event-place":"San Diego","number-of-pages":"-1006","publisher":"Academic Press","publisher-place":"San Diego","title":"Limnology","author":[{"family":"Wetzel","given":"Robert G."}],"issued":{"date-parts":[["2001"]]}}}],"schema":"https://github.com/citation-style-language/schema/raw/master/csl-citation.json"} </w:instrText>
-      </w:r>
-      <w:r>
-        <w:fldChar w:fldCharType="separate"/>
-      </w:r>
-      <w:r>
-        <w:rPr>
-          <w:rFonts w:ascii="Calibri" w:hAnsi="Calibri" w:cs="Calibri"/>
-        </w:rPr>
-        <w:t>(Wetzel, 2001)</w:t>
-      </w:r>
-      <w:r>
-        <w:fldChar w:fldCharType="end"/>
-      </w:r>
-      <w:r>
-        <w:t>, one of the biggest</w:t>
-      </w:r>
-      <w:r>
-        <w:t>,</w:t>
-      </w:r>
-      <w:r>
-        <w:t xml:space="preserve"> often anthropogenically-caused threats to freshwaters </w:t>
-      </w:r>
-      <w:r>
-        <w:fldChar w:fldCharType="begin"/>
-      </w:r>
-      <w:r>
-        <w:instrText xml:space="preserve"> ADDIN ZOTERO_ITEM CSL_CITATION {"citationID":"rlMwccSR","properties":{"formattedCitation":"(Smith &amp; Schindler, 2009)","plainCitation":"(Smith &amp; Schindler, 2009)","noteIndex":0},"citationItems":[{"id":543,"uris":["http://zotero.org/users/7424350/items/XUKU5NRU"],"itemData":{"id":543,"type":"article-journal","abstract":"Cultural eutrophication has become the primary water quality issue for most of the freshwater and coastal marine ecosystems in the world. However, despite extensive research during the past four to five decades, many key questions in eutrophication science remain unanswered. Much is yet to be understood concerning the interactions that can occur between nutrients and ecosystem stability: whether they are stable or not, alternate states pose important complexities for the management of aquatic resources. Evidence is also mounting rapidly that nutrients strongly influence the fate and effects of other non-nutrient contaminants, including pathogens. In addition, it will be important to resolve ongoing debates about the optimal design of nutrient loading controls as a water quality management strategy for estuarine and coastal marine ecosystems. © 2009 Elsevier Ltd. All rights reserved.","container-title":"Trends in Ecology &amp; Evolution","DOI":"10.1016/J.TREE.2008.11.009","ISSN":"0169-5347","issue":"4","note":"publisher: Elsevier Current Trends","page":"201-207","title":"Eutrophication science: where do we go from here?","volume":"24","author":[{"family":"Smith","given":"Val H."},{"family":"Schindler","given":"David W."}],"issued":{"date-parts":[["2009",4,1]]}}}],"schema":"https://github.com/citation-style-language/schema/raw/master/csl-citation.json"} </w:instrText>
-      </w:r>
-      <w:r>
-        <w:fldChar w:fldCharType="separate"/>
-      </w:r>
-      <w:r>
-        <w:rPr>
-          <w:rFonts w:ascii="Calibri" w:hAnsi="Calibri" w:cs="Calibri"/>
-        </w:rPr>
-        <w:t>(Smith &amp; Schindler, 2009)</w:t>
-      </w:r>
-      <w:r>
-        <w:fldChar w:fldCharType="end"/>
-      </w:r>
-      <w:r>
-        <w:t xml:space="preserve"> and biodiversity </w:t>
-      </w:r>
-      <w:r>
-        <w:fldChar w:fldCharType="begin"/>
-      </w:r>
-      <w:r>
-        <w:instrText xml:space="preserve"> ADDIN ZOTERO_ITEM CSL_CITATION {"citationID":"DE53GyzO","properties":{"formattedCitation":"(Reid et al., 2019)","plainCitation":"(Reid et al., 2019)","noteIndex":0},"citationItems":[{"id":584,"uris":["http://zotero.org/users/7424350/items/JC6NU6UP"],"itemData":{"id":584,"type":"article-journal","abstract":"In the 12 years since Dudgeon et al. (2006) reviewed major pressures on freshwater ecosystems, the biodiversity crisis in the world's lakes, reservoirs, rivers, streams and wetlands has deepened. While lakes, reservoirs and rivers cover only 2.3% of the Earth's surface, these ecosystems host at least 9.5% of the Earth's described animal species. Furthermore, using the World Wide Fund for Nature's Living Planet Index, freshwater population declines (83% between 1970 and 2014) continue to outpace contemporaneous declines in marine or terrestrial systems. The Anthropocene has brought multiple new and varied threats that disproportionately impact freshwater systems. We document 12 emerging threats to freshwater biodiversity that are either entirely new since 2006 or have since intensified: (i) changing climates; (ii) e-commerce and invasions; (iii) infectious diseases; (iv) harmful algal blooms; (v) expanding hydropower; (vi) emerging contaminants; (vii) engineered nanomaterials; (viii) microplastic pollution; (ix) light and noise; (x) freshwater salinisation; (xi) declining calcium; and (xii) cumulative stressors. Effects are evidenced for amphibians, fishes, invertebrates, microbes, plants, turtles and waterbirds, with potential for ecosystem-level changes through bottom-up and top-down processes. In our highly uncertain future, the net effects of these threats raise serious concerns for freshwater ecosystems. However, we also highlight opportunities for conservation gains as a result of novel management tools (e.g. environmental flows, environmental DNA) and specific conservation-oriented actions (e.g. dam removal, habitat protection policies, managed relocation of species) that have been met with varying levels of success. Moving forward, we advocate hybrid approaches that manage fresh waters as crucial ecosystems for human life support as well as essential hotspots of biodiversity and ecological function. Efforts to reverse global trends in freshwater degradation now depend on bridging an immense gap between the aspirations of conservation biologists and the accelerating rate of species endangerment.","container-title":"Biological Reviews","DOI":"10.1111/brv.12480","ISSN":"1469185X","issue":"3","note":"PMID: 30467930\npublisher: Blackwell Publishing Ltd\nCitation Key: Reid2019","page":"849-873","title":"Emerging threats and persistent conservation challenges for freshwater biodiversity","volume":"94","author":[{"family":"Reid","given":"Andrea J."},{"family":"Carlson","given":"Andrew K."},{"family":"Creed","given":"Irena F."},{"family":"Eliason","given":"Erika J."},{"family":"Gell","given":"Peter A."},{"family":"Johnson","given":"Pieter T.J."},{"family":"Kidd","given":"Karen A."},{"family":"MacCormack","given":"Tyson J."},{"family":"Olden","given":"Julian D."},{"family":"Ormerod","given":"Steve J."},{"family":"Smol","given":"John P."},{"family":"Taylor","given":"William W."},{"family":"Tockner","given":"Klement"},{"family":"Vermaire","given":"Jesse C."},{"family":"Dudgeon","given":"David"},{"family":"Cooke","given":"Steven J."}],"issued":{"date-parts":[["2019",6,1]]}}}],"schema":"https://github.com/citation-style-language/schema/raw/master/csl-citation.json"} </w:instrText>
-      </w:r>
-      <w:r>
-        <w:fldChar w:fldCharType="separate"/>
-      </w:r>
-      <w:r>
-        <w:rPr>
-          <w:rFonts w:ascii="Calibri" w:hAnsi="Calibri" w:cs="Calibri"/>
-        </w:rPr>
-        <w:t>(Reid et al., 2019)</w:t>
-      </w:r>
-      <w:r>
-        <w:fldChar w:fldCharType="end"/>
-      </w:r>
-      <w:r>
-        <w:t xml:space="preserve"> </w:t>
-      </w:r>
-      <w:r>
-        <w:t>across the globe</w:t>
-      </w:r>
-      <w:r>
-        <w:t xml:space="preserve">. </w:t>
-      </w:r>
-      <w:r>
-        <w:t xml:space="preserve">Eutrophication can have </w:t>
-      </w:r>
-      <w:r>
-        <w:t xml:space="preserve">detrimental </w:t>
-      </w:r>
-      <w:r>
-        <w:t xml:space="preserve">consequences on </w:t>
-      </w:r>
-      <w:r>
-        <w:t xml:space="preserve">aquatic ecosystem health including decreased oxygen, formation of </w:t>
-      </w:r>
-      <w:r>
-        <w:t>toxins</w:t>
-      </w:r>
-      <w:r>
-        <w:t>,</w:t>
-      </w:r>
-      <w:r>
-        <w:t xml:space="preserve"> and</w:t>
-      </w:r>
-      <w:r>
-        <w:t xml:space="preserve"> changes in </w:t>
-      </w:r>
-      <w:r>
-        <w:t xml:space="preserve">organismal communities </w:t>
-      </w:r>
-      <w:r>
-        <w:fldChar w:fldCharType="begin"/>
-      </w:r>
-      <w:r>
-        <w:instrText xml:space="preserve"> ADDIN ZOTERO_ITEM CSL_CITATION {"citationID":"mDcG4P9i","properties":{"formattedCitation":"(Camargo &amp; Alonso, 2006)","plainCitation":"(Camargo &amp; Alonso, 2006)","noteIndex":0},"citationItems":[{"id":430,"uris":["http://zotero.org/users/7424350/items/2E9S2FFE"],"itemData":{"id":430,"type":"article-journal","abstract":"We provide a global assessment, with detailed multi-scale data, of the ecological and toxicological effects generated by inorganic nitrogen pollution in aquatic ecosystems. Our synthesis of the published scientific literature shows three major environmental problems: (1) it can increase the concentration of hydrogen ions in freshwater ecosystems without much acid-neutralizing capacity, resulting in acidification of those systems; (2) it can stimulate or enhance the development, maintenance and proliferation of primary producers, resulting in eutrophication of aquatic ecosystems; (3) it can reach toxic levels that impair the ability of aquatic animals to survive, grow and reproduce. Inorganic nitrogen pollution of ground and surface waters can also induce adverse effects on human health and economy. Because reductions in SO2 emissions have reduced the atmospheric deposition of H2SO4 across large portions of North America and Europe, while emissions of NOx have gone unchecked, HNO3 is now playing an increasing role in the acidification of freshwater ecosystems. This acidification process has caused several adverse effects on primary and secondary producers, with significant biotic impoverishments, particularly concerning invertebrates and fishes, in many atmospherically acidified lakes and streams. The cultural eutrophication of freshwater, estuarine, and coastal marine ecosystems can cause ecological and toxicological effects that are either directly or indirectly related to the proliferation of primary producers. Extensive kills of both invertebrates and fishes are probably the most dramatic manifestation of hypoxia (or anoxia) in eutrophic and hypereutrophic aquatic ecosystems with low water turnover rates. The decline in dissolved oxygen concentrations can also promote the formation of reduced compounds, such as hydrogen sulphide, resulting in higher adverse (toxic) effects on aquatic animals. Additionally, the occurrence of toxic algae can significantly contribute to the extensive kills of aquatic animals. Cyanobacteria, dinoflagellates and diatoms appear to be major responsible that may be stimulated by inorganic nitrogen pollution. Among the different inorganic nitrogenous compounds (NH4+, NH3, NO2-, HNO2, NO3-) that aquatic animals can take up directly from the ambient water, unionized ammonia is the most toxic, while ammonium and nitrate ions are the least toxic. In general, seawater animals seem to be more tolerant to the toxicity of inorganic nitrogenous compounds than freshwater animals, probably because of the ameliorating effect of water salinity (sodium, chloride, calcium and other ions) on the tolerance of aquatic animals. Ingested nitrites and nitrates from polluted drinking waters can induce methemoglobinemia in humans, particularly in young infants, by blocking the oxygen-carrying capacity of hemoglobin. Ingested nitrites and nitrates also have a potential role in developing cancers of the digestive tract through their contribution to the formation of nitrosamines. In addition, some scientific evidences suggest that ingested nitrites and nitrates might result in mutagenicity, teratogenicity and birth defects, contribute to the risks of non-Hodgkin's lymphoma and bladder and ovarian cancers, play a role in the etiology of insulin-dependent diabetes mellitus and in the development of thyroid hypertrophy, or cause spontaneous abortions and respiratory tract infections. Indirect health hazards can occur as a consequence of algal toxins, causing nausea, vomiting, diarrhoea, pneumonia, gastroenteritis, hepatoenteritis, muscular cramps, and several poisoning syndromes (paralytic shellfish poisoning, neurotoxic shellfish poisoning, amnesic shellfish poisoning). Other indirect health hazards can also come from the potential relationship between inorganic nitrogen pollution and human infectious diseases (malaria, cholera). Human sickness and death, extensive kills of aquatic animals, and other negative effects, can have elevated costs on human economy, with the recreation and tourism industry suffering the most important economic impacts, at least locally. It is concluded that levels of total nitrogen lower than 0.5-1.0 mg TN/L could prevent aquatic ecosystems (excluding those ecosystems with naturally high N levels) from developing acidification and eutrophication, at least by inorganic nitrogen pollution. Those relatively low TN levels could also protect aquatic animals against the toxicity of inorganic nitrogenous compounds since, in the absence of eutrophication, surface waters usually present relatively high concentrations of dissolved oxygen, most inorganic reactive nitrogen being in the form of nitrate. Additionally, human health and economy would be safer from the adverse effects of inorganic nitrogen pollution. © 2006 Elsevier Ltd. All rights reserved.","container-title":"Environment International","DOI":"10.1016/J.ENVINT.2006.05.002","ISSN":"0160-4120","issue":"6","note":"publisher: Pergamon","page":"831-849","title":"Ecological and toxicological effects of inorganic nitrogen pollution in aquatic ecosystems: A global assessment","volume":"32","author":[{"family":"Camargo","given":"Julio A."},{"family":"Alonso","given":"Álvaro"}],"issued":{"date-parts":[["2006",8,1]]}}}],"schema":"https://github.com/citation-style-language/schema/raw/master/csl-citation.json"} </w:instrText>
-      </w:r>
-      <w:r>
-        <w:fldChar w:fldCharType="separate"/>
-      </w:r>
-      <w:r>
-        <w:rPr>
-          <w:rFonts w:ascii="Calibri" w:hAnsi="Calibri" w:cs="Calibri"/>
-        </w:rPr>
-        <w:t>(Camargo &amp; Alonso, 2006)</w:t>
-      </w:r>
-      <w:r>
-        <w:fldChar w:fldCharType="end"/>
-      </w:r>
-      <w:r>
-        <w:t>.</w:t>
-      </w:r>
-      <w:r>
-        <w:t xml:space="preserve"> Many freshwaters across the United States (U.S.) are already plagued by eutrophication or are at risk of shifting into eutrophic states </w:t>
-      </w:r>
-      <w:r>
-        <w:fldChar w:fldCharType="begin"/>
-      </w:r>
-      <w:r>
-        <w:instrText xml:space="preserve"> ADDIN ZOTERO_ITEM CSL_CITATION {"citationID":"WGyJesCG","properties":{"formattedCitation":"(Dodds et al., 2008)","plainCitation":"(Dodds et al., 2008)","noteIndex":0},"citationItems":[{"id":678,"uris":["http://zotero.org/users/7424350/items/L4I6LBHR"],"itemData":{"id":678,"type":"article-journal","abstract":"Human-induced eutrophication degrades freshwater systems worldwide by reducing water quality and altering ecosystem structure and function. We compared current total nitrogen (TN) and phosphorus (T...","container-title":"Environmental Science and Technology","DOI":"10.1021/ES801217Q","issue":"1","note":"publisher:  American Chemical Society","page":"12-19","title":"Eutrophication of U.S. Freshwaters: Analysis of Potential Economic Damages","volume":"43","author":[{"family":"Dodds","given":"Walter K."},{"family":"Bouska","given":"Wes W."},{"family":"Eitzmann","given":"Jeffrey L."},{"family":"Pilger","given":"Tyler J."},{"family":"Pitts","given":"Kristen L."},{"family":"Riley","given":"Alyssa J."},{"family":"Schloesser","given":"Joshua T."},{"family":"Thornbrugh","given":"Darren J."}],"issued":{"date-parts":[["2008",1,1]]}}}],"schema":"https://github.com/citation-style-language/schema/raw/master/csl-citation.json"} </w:instrText>
-      </w:r>
-      <w:r>
-        <w:fldChar w:fldCharType="separate"/>
-      </w:r>
-      <w:r>
-        <w:rPr>
-          <w:rFonts w:ascii="Calibri" w:hAnsi="Calibri" w:cs="Calibri"/>
-        </w:rPr>
-        <w:t>(Dodds et al., 2008)</w:t>
-      </w:r>
-      <w:r>
-        <w:fldChar w:fldCharType="end"/>
-      </w:r>
-      <w:r>
-        <w:t>.</w:t>
-      </w:r>
-      <w:r>
-        <w:t xml:space="preserve"> </w:t>
-      </w:r>
-      <w:r>
-        <w:t>In</w:t>
-      </w:r>
-      <w:r>
-        <w:t xml:space="preserve"> the </w:t>
-      </w:r>
-      <w:r>
-        <w:t>U</w:t>
-      </w:r>
-      <w:r>
-        <w:t>.</w:t>
-      </w:r>
-      <w:r>
-        <w:t>S</w:t>
-      </w:r>
-      <w:r>
-        <w:t>.</w:t>
-      </w:r>
-      <w:r>
-        <w:t>, an estimated $2.2 billion in</w:t>
-      </w:r>
-      <w:r>
-        <w:t xml:space="preserve"> annual</w:t>
-      </w:r>
-      <w:r>
-        <w:t xml:space="preserve"> losses because of eutrophication is likely an underestimate of the actual amount</w:t>
-      </w:r>
-      <w:r>
-        <w:t xml:space="preserve"> </w:t>
-      </w:r>
-      <w:r>
-        <w:fldChar w:fldCharType="begin"/>
-      </w:r>
-      <w:r>
-        <w:instrText xml:space="preserve"> ADDIN ZOTERO_ITEM CSL_CITATION {"citationID":"3WroIzds","properties":{"formattedCitation":"(Dodds et al., 2008)","plainCitation":"(Dodds et al., 2008)","noteIndex":0},"citationItems":[{"id":678,"uris":["http://zotero.org/users/7424350/items/L4I6LBHR"],"itemData":{"id":678,"type":"article-journal","abstract":"Human-induced eutrophication degrades freshwater systems worldwide by reducing water quality and altering ecosystem structure and function. We compared current total nitrogen (TN) and phosphorus (T...","container-title":"Environmental Science and Technology","DOI":"10.1021/ES801217Q","issue":"1","note":"publisher:  American Chemical Society","page":"12-19","title":"Eutrophication of U.S. Freshwaters: Analysis of Potential Economic Damages","volume":"43","author":[{"family":"Dodds","given":"Walter K."},{"family":"Bouska","given":"Wes W."},{"family":"Eitzmann","given":"Jeffrey L."},{"family":"Pilger","given":"Tyler J."},{"family":"Pitts","given":"Kristen L."},{"family":"Riley","given":"Alyssa J."},{"family":"Schloesser","given":"Joshua T."},{"family":"Thornbrugh","given":"Darren J."}],"issued":{"date-parts":[["2008",1,1]]}}}],"schema":"https://github.com/citation-style-language/schema/raw/master/csl-citation.json"} </w:instrText>
-      </w:r>
-      <w:r>
-        <w:fldChar w:fldCharType="separate"/>
-      </w:r>
-      <w:r>
-        <w:rPr>
-          <w:rFonts w:ascii="Calibri" w:hAnsi="Calibri" w:cs="Calibri"/>
-        </w:rPr>
-        <w:t>(Dodds et al., 2008)</w:t>
-      </w:r>
-      <w:r>
-        <w:fldChar w:fldCharType="end"/>
-      </w:r>
-      <w:r>
-        <w:t xml:space="preserve">. </w:t>
+      <w:pPr>
+        <w:pStyle w:val="Heading1"/>
+      </w:pPr>
+      <w:r>
+        <w:t>Abstract</w:t>
       </w:r>
     </w:p>
     <w:p>
       <w:r>
-        <w:t xml:space="preserve">There is an ongoing debate about whether N or P is more important in causing eutrophication </w:t>
-      </w:r>
-      <w:r>
-        <w:t>or which is the main limiting nutrient</w:t>
-      </w:r>
-      <w:r>
-        <w:t>.</w:t>
-      </w:r>
-      <w:r>
-        <w:t xml:space="preserve"> </w:t>
-      </w:r>
-      <w:r>
-        <w:t>M</w:t>
-      </w:r>
-      <w:r>
-        <w:t xml:space="preserve">any studies focus solely on P or argue that P </w:t>
-      </w:r>
-      <w:r>
-        <w:t>should be the top management priority</w:t>
-      </w:r>
-      <w:r>
-        <w:t xml:space="preserve"> (Carpenter, 2008; Ngatia &amp; Taylor, 2019)</w:t>
-      </w:r>
-      <w:r>
-        <w:t>.</w:t>
-      </w:r>
-      <w:r>
-        <w:t xml:space="preserve"> </w:t>
-      </w:r>
-      <w:r>
-        <w:t>Reasons supporting the P paradigm include</w:t>
-      </w:r>
-      <w:r>
-        <w:t xml:space="preserve"> factors like N-fixing bacteria that can increase N availability (Schindler et al., 2008), accumulation of P in soils and freshwater sediments (Bennett et al., 2001), potential for internal loading (Sun et al., 2022), past successful P reduction efforts (Foy, 2005), and geographic extent</w:t>
-      </w:r>
-      <w:r>
-        <w:t xml:space="preserve">, </w:t>
-      </w:r>
-      <w:r>
-        <w:t>e.g.</w:t>
-      </w:r>
-      <w:r>
-        <w:t>,</w:t>
-      </w:r>
-      <w:r>
-        <w:t xml:space="preserve"> focus on the northeast and Midwest (Liang et al., 2020). </w:t>
-      </w:r>
-      <w:r>
-        <w:t>Additionally</w:t>
-      </w:r>
-      <w:r>
-        <w:t xml:space="preserve">, there is belief that P is primarily the limiting nutrient in freshwaters, while N is limiting in oceans </w:t>
-      </w:r>
-      <w:r>
-        <w:fldChar w:fldCharType="begin"/>
-      </w:r>
-      <w:r>
-        <w:instrText xml:space="preserve"> ADDIN ZOTERO_ITEM CSL_CITATION {"citationID":"UXQbZca7","properties":{"formattedCitation":"(Correll, 1999)","plainCitation":"(Correll, 1999)","noteIndex":0},"citationItems":[{"id":3612,"uris":["http://zotero.org/users/7424350/items/PWYLU9M3"],"itemData":{"id":3612,"type":"article-journal","abstract":"Phosphorus is an essential element for all life forms. It is a mineral nutrient. Orthophosphate is the only form of P that autotrophs can assimilate. Extracellular enzymes hydrolyze organic forms of P to phosphate. Eutrophication is the over-enrichment of surface waters with mineral nutrients. The results are excessive production of autotrophs, especially algae and cyanobacteria. This high productivity leads to high bacterial populations and high respiration rates, leading to hypoxia or anoxia in poorly mixed bottom waters and at night in surface waters during calm, warm conditions. Low dissolved oxygen causes the loss of aquatic animals and the release of many materials normally bound to bottom sediments, including various forms of P. This release of P reinforces the eutrophication. Excessive concentrations of P is the most common cause of eutrophication in freshwater lakes, reservoirs, streams, and in the headwaters of estuarine systems. In the ocean, N is believed to usually be the key mineral nutrient controlling primary production. Estuaries and continental shelf waters are a transition zone, in which excessive P and N create problems. It is best to measure and regulate total P inputs to whole aquatic ecosystems, but for an easy assay it is best to measure total P concentrations, including particulate P, in surface waters or N:P atomic ratios in phytoplankton.","container-title":"Poultry Science","DOI":"10.1093/ps/78.5.674","ISSN":"0032-5791","issue":"5","journalAbbreviation":"Poultry Science","language":"en","page":"674-682","source":"ScienceDirect","title":"Phosphorus: a rate limiting nutrient in surface waters","title-short":"Phosphorus","volume":"78","author":[{"family":"Correll","given":"DL"}],"issued":{"date-parts":[["1999",5,1]]}}}],"schema":"https://github.com/citation-style-language/schema/raw/master/csl-citation.json"} </w:instrText>
-      </w:r>
-      <w:r>
-        <w:fldChar w:fldCharType="separate"/>
-      </w:r>
-      <w:r>
-        <w:rPr>
-          <w:rFonts w:ascii="Calibri" w:hAnsi="Calibri" w:cs="Calibri"/>
-        </w:rPr>
-        <w:t>(Correll, 1999)</w:t>
-      </w:r>
-      <w:r>
-        <w:fldChar w:fldCharType="end"/>
-      </w:r>
-      <w:r>
-        <w:t xml:space="preserve">, and that N-limitation in freshwaters </w:t>
-      </w:r>
-      <w:r>
-        <w:t>is merely</w:t>
-      </w:r>
-      <w:r>
-        <w:t xml:space="preserve"> a result of P enrichment in eutrophic waters </w:t>
-      </w:r>
-      <w:r>
-        <w:fldChar w:fldCharType="begin"/>
-      </w:r>
-      <w:r>
-        <w:instrText xml:space="preserve"> ADDIN ZOTERO_ITEM CSL_CITATION {"citationID":"qxxxXEpI","properties":{"formattedCitation":"(Havens, 1995)","plainCitation":"(Havens, 1995)","noteIndex":0},"citationItems":[{"id":3592,"uris":["http://zotero.org/users/7424350/items/U5GJBPFU"],"itemData":{"id":3592,"type":"article-journal","container-title":"Environmental Pollution","DOI":"10.1016/0269-7491(94)00076-P","ISSN":"02697491","issue":"3","journalAbbreviation":"Environmental Pollution","language":"en","page":"241-246","source":"DOI.org (Crossref)","title":"Secondary nitrogen limitation in a subtropical lake impacted by non-point source agricultural pollution","volume":"89","author":[{"family":"Havens","given":"Karl E."}],"issued":{"date-parts":[["1995"]]}}}],"schema":"https://github.com/citation-style-language/schema/raw/master/csl-citation.json"} </w:instrText>
-      </w:r>
-      <w:r>
-        <w:fldChar w:fldCharType="separate"/>
-      </w:r>
-      <w:r>
-        <w:rPr>
-          <w:rFonts w:ascii="Calibri" w:hAnsi="Calibri" w:cs="Calibri"/>
-        </w:rPr>
-        <w:t>(Havens, 1995)</w:t>
-      </w:r>
-      <w:r>
-        <w:fldChar w:fldCharType="end"/>
-      </w:r>
-      <w:r>
-        <w:t>.</w:t>
+        <w:t xml:space="preserve">There is an ongoing debate about whether N or P is more important in causing eutrophication or which is the main limiting nutrient in freshwaters. However, experiments have demonstrated how both nutrients together have an impact on productivity significantly more than additions of a single nutrient and how stoichiometrically imbalanced resources can have detrimental impacts on aquatic ecology. In this study we challenged the single nutrient viewpoint and evaluated how both N and P contribute to eutrophication and limitation at a continental scale using U.S. Environmental Protection Agency National Lakes Assessment data. Further, we tested the difference between assessing all lakes surveyed during the NLA and lakes that were surveyed in both 2007 and 2017. There are advantages to using full NLA datasets where we might estimate changes broadly, vs resampled lakes where we can learn specific differences, but there is a remaining question of which more accurately describes the broad scale reality, and more research is needed to examine this inquiry further. N correlates more strongly with trophic state in the Western U.S., while P correlates mores strongly in the Eastern U.S., indicating the importance of regional </w:t>
+      </w:r>
+      <w:r>
+        <w:t>characteristics</w:t>
+      </w:r>
+      <w:r>
+        <w:t xml:space="preserve"> for understanding drivers of eutrophication. Between 2007 and 2017 lakes across the U.S. are shifting away from single nutrient limitation and toward co-limitation by N and P. And although there was no overall change in trophic state across all surveyed lakes, lakes that were categorized as N- and P-limited showed trends toward eutrophication over the decade. But focusing on a single nutrient may be counterproductive when the goal is eutrophication management. Co-limited lakes can occur either under a lack of nutrients or when an increase in either N or P stoichiometrically balances resources and spurs production. Many lakes across the U.S. could be </w:t>
+      </w:r>
+      <w:r>
+        <w:t>vacillating</w:t>
+      </w:r>
+      <w:r>
+        <w:t xml:space="preserve"> between N- and P-limitation. Understanding variation in nutrient limitation and the potential for co-</w:t>
+      </w:r>
+      <w:r>
+        <w:t>limitation</w:t>
+      </w:r>
+      <w:r>
+        <w:t xml:space="preserve"> can serve as a starting point for strategizing toward improved water quality. And in addition to controlling excess nutrient export into freshwaters, balancing nutrient stoichiometry may be one way to remediate eutrophic lakes.</w:t>
       </w:r>
     </w:p>
     <w:p>
-      <w:r>
-        <w:t xml:space="preserve">Despite the longstanding P-limitation </w:t>
-      </w:r>
-      <w:r>
-        <w:t xml:space="preserve">paradigm, the importance of N in regulating primary productivity is widely recognized. In fact, there is evidence that </w:t>
-      </w:r>
-      <w:r>
-        <w:t>northern-hemisphere</w:t>
-      </w:r>
-      <w:r>
-        <w:t xml:space="preserve"> </w:t>
-      </w:r>
-      <w:r>
-        <w:fldChar w:fldCharType="begin"/>
-      </w:r>
-      <w:r>
-        <w:instrText xml:space="preserve"> ADDIN ZOTERO_ITEM CSL_CITATION {"citationID":"GYwIeO0i","properties":{"formattedCitation":"(Bergstr\\uc0\\u246{}m &amp; Jansson, 2006)","plainCitation":"(Bergström &amp; Jansson, 2006)","noteIndex":0},"citationItems":[{"id":3607,"uris":["http://zotero.org/users/7424350/items/IDTB7M54"],"itemData":{"id":3607,"type":"article-journal","abstract":"We compiled chemical data and phytoplankton biomass (PB) data (chlorophyll a) from unproductive lakes in 42 different regions in Europe and North America, and compared these data to inorganic nitrogen (N) deposition over these regions. We demonstrate that increased deposition of inorganic N over large areas of Europe and North America has caused elevated concentrations of inorganic N in lakes. In addition, the unproductive lakes in high N deposition areas had clearly higher PB relative to the total phosphorus (P) concentrations illustrating that the elevated inorganic N concentrations has resulted in eutrophication and increased biomass of phytoplankton. The eutrophication caused by inorganic N deposition indicates that PB yield in a majority of lakes in the northern hemisphere is (was) limited by N in their natural state. We, therefore, suggest that P limitation largely concerns lakes where the balance between N and P has been changed because of increased anthropogenic input of N.","container-title":"Global Change Biology","DOI":"10.1111/j.1365-2486.2006.01129.x","ISSN":"1365-2486","issue":"4","language":"en","note":"_eprint: https://onlinelibrary.wiley.com/doi/pdf/10.1111/j.1365-2486.2006.01129.x","page":"635-643","source":"Wiley Online Library","title":"Atmospheric nitrogen deposition has caused nitrogen enrichment and eutrophication of lakes in the northern hemisphere","volume":"12","author":[{"family":"Bergström","given":"Ann Kristin"},{"family":"Jansson","given":"Mats"}],"issued":{"date-parts":[["2006"]]}}}],"schema":"https://github.com/citation-style-language/schema/raw/master/csl-citation.json"} </w:instrText>
-      </w:r>
-      <w:r>
-        <w:fldChar w:fldCharType="separate"/>
-      </w:r>
-      <w:r>
-        <w:rPr>
-          <w:rFonts w:ascii="Calibri" w:hAnsi="Calibri" w:cs="Calibri"/>
-          <w:szCs w:val="24"/>
-        </w:rPr>
-        <w:t>(Bergström &amp; Jansson, 2006)</w:t>
-      </w:r>
-      <w:r>
-        <w:fldChar w:fldCharType="end"/>
-      </w:r>
-      <w:r>
-        <w:t>,</w:t>
-      </w:r>
-      <w:r>
-        <w:t xml:space="preserve"> high latitude, high altitude</w:t>
-      </w:r>
-      <w:r>
-        <w:t xml:space="preserve"> </w:t>
-      </w:r>
-      <w:r>
-        <w:fldChar w:fldCharType="begin"/>
-      </w:r>
-      <w:r>
-        <w:instrText xml:space="preserve"> ADDIN ZOTERO_ITEM CSL_CITATION {"citationID":"slG5eMor","properties":{"formattedCitation":"(Hogan et al., 2014)","plainCitation":"(Hogan et al., 2014)","noteIndex":0},"citationItems":[{"id":3831,"uris":["http://zotero.org/users/7424350/items/TTFAURH3"],"itemData":{"id":3831,"type":"article-journal","container-title":"Polar Biology","DOI":"10.1007/s00300-014-1524-8","ISSN":"0722-4060, 1432-2056","issue":"9","journalAbbreviation":"Polar Biol","language":"en","page":"1331-1342","source":"DOI.org (Crossref)","title":"Nutrient limitation of periphyton growth in arctic lakes in south-west Greenland","volume":"37","author":[{"family":"Hogan","given":"E. J."},{"family":"McGowan","given":"S."},{"family":"Anderson","given":"N. J."}],"issued":{"date-parts":[["2014",9]]}}}],"schema":"https://github.com/citation-style-language/schema/raw/master/csl-citation.json"} </w:instrText>
-      </w:r>
-      <w:r>
-        <w:fldChar w:fldCharType="separate"/>
-      </w:r>
-      <w:r>
-        <w:rPr>
-          <w:rFonts w:ascii="Calibri" w:hAnsi="Calibri" w:cs="Calibri"/>
-        </w:rPr>
-        <w:t>(Hogan et al., 2014)</w:t>
-      </w:r>
-      <w:r>
-        <w:fldChar w:fldCharType="end"/>
-      </w:r>
-      <w:r>
-        <w:t xml:space="preserve">, and alpine </w:t>
-      </w:r>
-      <w:r>
-        <w:fldChar w:fldCharType="begin"/>
-      </w:r>
-      <w:r>
-        <w:instrText xml:space="preserve"> ADDIN ZOTERO_ITEM CSL_CITATION {"citationID":"lsJLYPAX","properties":{"formattedCitation":"(Oleksy et al., 2020)","plainCitation":"(Oleksy et al., 2020)","noteIndex":0},"citationItems":[{"id":767,"uris":["http://zotero.org/users/7424350/items/Z3QMM7YT"],"itemData":{"id":767,"type":"article-journal","abstract":"While deposition of reactive nitrogen (N) in the twentieth century has been strongly linked to changes in diatom assemblages in high-elevation lakes, pronounced and contemporaneous changes in other...","container-title":"Proceedings of the Royal Society B","DOI":"10.1098/RSPB.2020.0304","issue":"1930","note":"publisher: The Royal Society","page":"20200304-20200304","title":"Nutrients and warming interact to force mountain lakes into unprecedented ecological states","volume":"287","author":[{"family":"Oleksy","given":"Isabella A."},{"family":"Baron","given":"Jill S."},{"family":"Leavitt","given":"Peter R."},{"family":"Spaulding","given":"Sarah A."}],"issued":{"date-parts":[["2020",7]]}}}],"schema":"https://github.com/citation-style-language/schema/raw/master/csl-citation.json"} </w:instrText>
-      </w:r>
-      <w:r>
-        <w:fldChar w:fldCharType="separate"/>
-      </w:r>
-      <w:r>
-        <w:rPr>
-          <w:rFonts w:ascii="Calibri" w:hAnsi="Calibri" w:cs="Calibri"/>
-        </w:rPr>
-        <w:t>(Oleksy et al., 2020)</w:t>
-      </w:r>
-      <w:r>
-        <w:fldChar w:fldCharType="end"/>
-      </w:r>
-      <w:r>
-        <w:t xml:space="preserve"> lakes were N-limited prior to an influx of N-deposition resulting in eutrophication and a shift toward P-limitation.</w:t>
-      </w:r>
-      <w:r>
-        <w:t xml:space="preserve"> </w:t>
-      </w:r>
-      <w:r>
-        <w:t xml:space="preserve">Focusing on eutrophication management, P reduction alone is no longer an adequate solution. Rather, there is increased need for research on nutrient amounts, ratios, and N’s impact on eutrophication </w:t>
-      </w:r>
-      <w:r>
-        <w:fldChar w:fldCharType="begin"/>
-      </w:r>
-      <w:r>
-        <w:instrText xml:space="preserve"> ADDIN ZOTERO_ITEM CSL_CITATION {"citationID":"NI7BWoQW","properties":{"formattedCitation":"(Yao et al., 2018)","plainCitation":"(Yao et al., 2018)","noteIndex":0},"citationItems":[{"id":3604,"uris":["http://zotero.org/users/7424350/items/47J5DJUK"],"itemData":{"id":3604,"type":"article-journal","abstract":"The global application of nitrogen is far greater than phosphorus, and it is widely involved in the eutrophication of lakes and reservoirs. We used a bibliometric method to quantitatively and qualitatively evaluate nitrogen research in eutrophic lakes and reservoirs to reveal research developments, current research hotspots, and emerging trends in this area. A total of 2695 articles in the past 25years from the online database of the Scientific Citation Index Expended (SCI-Expanded) were analyzed. Articles in this area increased exponentially from 1991 to 2015. Although the USA was the most productive country over the past 25years, China achieved the top position in terms of yearly publications after 2010. The most active keywords related to nitrogen in the past 25years included phosphorus, nutrients, sediment, chlorophyll-a, carbon, phytoplankton, cyanobacteria, water quality, modeling, and stable isotopes, based on analysis within 5-year intervals from 1991 to 2015 as well as the entire past 25years. In addition, researchers have drawn increasing attention to denitrification, climate change, and internal loading. Future trends in this area should focus on: (1) nutrient amounts, ratios, and major nitrogen sources leading to eutrophication; (2) nitrogen transformation and the bioavailability of different nitrogen forms; (3) nitrogen budget, mass balance model, control, and management; (4) ecosystem responses to nitrogen enrichment and reduction, as well as the relationships between these responses; and (5) interactions between nitrogen and other stressors (e.g., light intensity, carbon, phosphorus, toxic contaminants, climate change, and hydrological variations) in terms of eutrophication.","container-title":"Journal of Environmental Sciences","DOI":"10.1016/j.jes.2016.10.022","ISSN":"1001-0742","journalAbbreviation":"Journal of Environmental Sciences","language":"en","page":"274-285","source":"ScienceDirect","title":"A bibliometric review of nitrogen research in eutrophic lakes and reservoirs","volume":"66","author":[{"family":"Yao","given":"Xiaolong"},{"family":"Zhang","given":"Yunlin"},{"family":"Zhang","given":"Lu"},{"family":"Zhou","given":"Yongqiang"}],"issued":{"date-parts":[["2018",4,1]]}}}],"schema":"https://github.com/citation-style-language/schema/raw/master/csl-citation.json"} </w:instrText>
-      </w:r>
-      <w:r>
-        <w:fldChar w:fldCharType="separate"/>
-      </w:r>
-      <w:r>
-        <w:rPr>
-          <w:rFonts w:ascii="Calibri" w:hAnsi="Calibri" w:cs="Calibri"/>
-        </w:rPr>
-        <w:t>(Yao et al., 2018)</w:t>
-      </w:r>
-      <w:r>
-        <w:fldChar w:fldCharType="end"/>
-      </w:r>
-      <w:r>
-        <w:t>.</w:t>
-      </w:r>
-      <w:r>
-        <w:t xml:space="preserve"> </w:t>
-      </w:r>
-      <w:r>
-        <w:t xml:space="preserve">Reductions in P pollution in large lakes may lead to accumulation of N </w:t>
-      </w:r>
-      <w:r>
-        <w:fldChar w:fldCharType="begin"/>
-      </w:r>
-      <w:r>
-        <w:instrText xml:space="preserve"> ADDIN ZOTERO_ITEM CSL_CITATION {"citationID":"mVCSPapq","properties":{"formattedCitation":"(Finlay et al., 2013)","plainCitation":"(Finlay et al., 2013)","noteIndex":0},"citationItems":[{"id":567,"uris":["http://zotero.org/users/7424350/items/8XDE9U5A"],"itemData":{"id":567,"type":"article-journal","abstract":"Human activities have increased the availability of reactive nitrogen in many ecosystems, leading to negative impacts on human health, biodiversity, and water quality. Freshwater ecosystems, including lakes, streams, and wetlands, are a large global sink for reactive nitrogen, but factors that determine the efficacy of freshwater nitrogen removal rates are poorly known. Using a global lake data set, we show that the availability of phosphorus, a limiting nutrient, affects both annual nitrogen removal rate and efficiency. This result indicates that increased phosphorus inputs from human activities have stimulated nitrogen removal processes in many lakes. Recent management-driven reductions in phosphorus availability promote water column accumulation and export of nitrogen from large lakes, an unintended consequence of single-element management that argues for greater control of nitrogen as well as phosphorus sources.","container-title":"Science","DOI":"10.1126/SCIENCE.1242575","ISSN":"0036-8075","issue":"6155","note":"PMID: 24115440\npublisher: American Association for the Advancement of Science","page":"247-250","title":"Human influences on nitrogen removal in lakes","volume":"342","author":[{"family":"Finlay","given":"Jacques C."},{"family":"Small","given":"Gaston E."},{"family":"Sterner","given":"Robert W."}],"issued":{"date-parts":[["2013"]]}}}],"schema":"https://github.com/citation-style-language/schema/raw/master/csl-citation.json"} </w:instrText>
-      </w:r>
-      <w:r>
-        <w:fldChar w:fldCharType="separate"/>
-      </w:r>
-      <w:r>
-        <w:rPr>
-          <w:rFonts w:ascii="Calibri" w:hAnsi="Calibri" w:cs="Calibri"/>
-        </w:rPr>
-        <w:t>(Finlay et al., 2013)</w:t>
-      </w:r>
-      <w:r>
-        <w:fldChar w:fldCharType="end"/>
-      </w:r>
-      <w:r>
-        <w:t xml:space="preserve">, </w:t>
-      </w:r>
-      <w:r>
-        <w:rPr>
-          <w:color w:val="000000"/>
-        </w:rPr>
-        <w:t>negating the attempt to mitigate nutrient pollution</w:t>
-      </w:r>
-      <w:r>
-        <w:t>.</w:t>
-      </w:r>
-      <w:r>
-        <w:t xml:space="preserve"> </w:t>
-      </w:r>
-      <w:r>
-        <w:t xml:space="preserve">In the Western US, N-deposition can significantly alter ecosystems </w:t>
-      </w:r>
-      <w:r>
-        <w:fldChar w:fldCharType="begin"/>
-      </w:r>
-      <w:r>
-        <w:instrText xml:space="preserve"> ADDIN ZOTERO_ITEM CSL_CITATION {"citationID":"BickFUyC","properties":{"formattedCitation":"(Fenn et al., 2003)","plainCitation":"(Fenn et al., 2003)","noteIndex":0},"citationItems":[{"id":3608,"uris":["http://zotero.org/users/7424350/items/MTDN3LZG"],"itemData":{"id":3608,"type":"article-journal","abstract":"In the western United States vast acreages of land are exposed to low levels of atmospheric nitrogen (N) deposition, with interspersed hotspots of elevated N deposition downwind of large, expanding metropolitan centers or large agricultural operations. Biological response studies in western North America demonstrate that some aquatic and terrestrial plant and microbial communities are significantly altered by N deposition. Greater plant productivity is counterbalanced by biotic community changes and deleterious effects on sensitive organisms (lichens and phytoplankton) that respond to low inputs of N (3 to 8 kilograms N per hectare per year). Streamwater nitrate concentrations are elevated in high-elevation catchments in Colorado and are unusually high in southern California and in some chaparral catchments in the southwestern Sierra Nevada. Chronic N deposition in the West is implicated in increased fire frequency in some areas and habitat alteration for threatened species. Between hotspots, N deposition is too low to cause noticeable effects or has not been studied.","container-title":"BioScience","DOI":"10.1641/0006-3568(2003)053[0404:EEONDI]2.0.CO;2","ISSN":"0006-3568","issue":"4","journalAbbreviation":"BioScience","page":"404-420","source":"Silverchair","title":"Ecological Effects of Nitrogen Deposition in the Western United States","volume":"53","author":[{"family":"Fenn","given":"Mark E."},{"family":"Baron","given":"Jill S."},{"family":"Allen","given":"Edith B."},{"family":"Rueth","given":"Heather M."},{"family":"Nydick","given":"Koren R."},{"family":"Geiser","given":"Linda"},{"family":"Bowman","given":"William D."},{"family":"Sickman","given":"James O."},{"family":"Meixner","given":"Thomas"},{"family":"Johnson","given":"Dale W."},{"family":"Neitlich","given":"Peter"}],"issued":{"date-parts":[["2003",4,1]]}}}],"schema":"https://github.com/citation-style-language/schema/raw/master/csl-citation.json"} </w:instrText>
-      </w:r>
-      <w:r>
-        <w:fldChar w:fldCharType="separate"/>
-      </w:r>
-      <w:r>
-        <w:rPr>
-          <w:rFonts w:ascii="Calibri" w:hAnsi="Calibri" w:cs="Calibri"/>
-        </w:rPr>
-        <w:t>(Fenn et al., 2003)</w:t>
-      </w:r>
-      <w:r>
-        <w:fldChar w:fldCharType="end"/>
-      </w:r>
-      <w:r>
-        <w:t xml:space="preserve">. </w:t>
-      </w:r>
-      <w:r>
-        <w:t>And p</w:t>
-      </w:r>
-      <w:r>
-        <w:t>rojected</w:t>
-      </w:r>
-      <w:r>
-        <w:t xml:space="preserve"> precipitation patterns under a changing climate will only likely increase N loading into freshwaters worldwide </w:t>
-      </w:r>
-      <w:r>
-        <w:fldChar w:fldCharType="begin"/>
-      </w:r>
-      <w:r>
-        <w:instrText xml:space="preserve"> ADDIN ZOTERO_ITEM CSL_CITATION {"citationID":"p3zt6DCF","properties":{"formattedCitation":"(Sinha et al., 2017)","plainCitation":"(Sinha et al., 2017)","noteIndex":0},"citationItems":[{"id":615,"uris":["http://zotero.org/users/7424350/items/XCIM3CFE"],"itemData":{"id":615,"type":"article-journal","abstract":"&lt;p&gt; Nitrogen input from river runoff is a major cause of eutrophication in estuaries and coastal waters. This is a serious problem that is widely expected to intensify as climate change strengthens the hydrological cycle. To address the current lack of adequate analysis, Sinha &lt;italic&gt;et al.&lt;/italic&gt; present estimates of riverine nitrogen loading for the continental United States, based on projections of precipitation derived from climate models (see the Perspective by Seitzinger and Phillips). Anticipated changes in precipitation patterns are forecast to cause large and robust increases in nitrogen fluxes by the end of the century. &lt;/p&gt;","container-title":"Science","DOI":"10.1126/science.aan2409","issue":"6349","page":"405-408","title":"Eutrophication will increase during the 21st century as a result of precipitation changes","volume":"357","author":[{"family":"Sinha","given":"E."},{"family":"Michalak","given":"A. M."},{"family":"Balaji","given":"V."}],"issued":{"date-parts":[["2017",7]]}}}],"schema":"https://github.com/citation-style-language/schema/raw/master/csl-citation.json"} </w:instrText>
-      </w:r>
-      <w:r>
-        <w:fldChar w:fldCharType="separate"/>
-      </w:r>
-      <w:r>
-        <w:rPr>
-          <w:rFonts w:ascii="Calibri" w:hAnsi="Calibri" w:cs="Calibri"/>
-        </w:rPr>
-        <w:t>(Sinha et al., 2017)</w:t>
-      </w:r>
-      <w:r>
-        <w:fldChar w:fldCharType="end"/>
-      </w:r>
-      <w:r>
-        <w:t>.</w:t>
+      <w:pPr>
+        <w:pStyle w:val="Heading1"/>
+      </w:pPr>
+      <w:r>
+        <w:t>I</w:t>
+      </w:r>
+      <w:r>
+        <w:t>ntroduction</w:t>
       </w:r>
     </w:p>
     <w:p>
       <w:r>
+        <w:t xml:space="preserve">Enrichment of nitrogen (N) and phosphorus (P) are mainly responsible for eutrophication </w:t>
+      </w:r>
+      <w:r>
+        <w:fldChar w:fldCharType="begin"/>
+      </w:r>
+      <w:r>
+        <w:instrText xml:space="preserve"> ADDIN ZOTERO_ITEM CSL_CITATION {"citationID":"wqHHPgU9","properties":{"formattedCitation":"(Wetzel, 2001)","plainCitation":"(Wetzel, 2001)","noteIndex":0},"citationItems":[{"id":539,"uris":["http://zotero.org/users/7424350/items/UD5MEIYZ"],"itemData":{"id":539,"type":"book","event-place":"San Diego","number-of-pages":"-1006","publisher":"Academic Press","publisher-place":"San Diego","title":"Limnology","author":[{"family":"Wetzel","given":"Robert G."}],"issued":{"date-parts":[["2001"]]}}}],"schema":"https://github.com/citation-style-language/schema/raw/master/csl-citation.json"} </w:instrText>
+      </w:r>
+      <w:r>
+        <w:fldChar w:fldCharType="separate"/>
+      </w:r>
+      <w:r>
+        <w:rPr>
+          <w:rFonts w:ascii="Calibri" w:hAnsi="Calibri" w:cs="Calibri"/>
+        </w:rPr>
+        <w:t>(Wetzel, 2001)</w:t>
+      </w:r>
+      <w:r>
+        <w:fldChar w:fldCharType="end"/>
+      </w:r>
+      <w:r>
+        <w:t>, one of the biggest</w:t>
+      </w:r>
+      <w:r>
+        <w:t>,</w:t>
+      </w:r>
+      <w:r>
+        <w:t xml:space="preserve"> often anthropogenically-caused threats to freshwaters </w:t>
+      </w:r>
+      <w:r>
+        <w:fldChar w:fldCharType="begin"/>
+      </w:r>
+      <w:r>
+        <w:instrText xml:space="preserve"> ADDIN ZOTERO_ITEM CSL_CITATION {"citationID":"rlMwccSR","properties":{"formattedCitation":"(Smith &amp; Schindler, 2009)","plainCitation":"(Smith &amp; Schindler, 2009)","noteIndex":0},"citationItems":[{"id":543,"uris":["http://zotero.org/users/7424350/items/XUKU5NRU"],"itemData":{"id":543,"type":"article-journal","abstract":"Cultural eutrophication has become the primary water quality issue for most of the freshwater and coastal marine ecosystems in the world. However, despite extensive research during the past four to five decades, many key questions in eutrophication science remain unanswered. Much is yet to be understood concerning the interactions that can occur between nutrients and ecosystem stability: whether they are stable or not, alternate states pose important complexities for the management of aquatic resources. Evidence is also mounting rapidly that nutrients strongly influence the fate and effects of other non-nutrient contaminants, including pathogens. In addition, it will be important to resolve ongoing debates about the optimal design of nutrient loading controls as a water quality management strategy for estuarine and coastal marine ecosystems. © 2009 Elsevier Ltd. All rights reserved.","container-title":"Trends in Ecology &amp; Evolution","DOI":"10.1016/J.TREE.2008.11.009","ISSN":"0169-5347","issue":"4","note":"publisher: Elsevier Current Trends","page":"201-207","title":"Eutrophication science: where do we go from here?","volume":"24","author":[{"family":"Smith","given":"Val H."},{"family":"Schindler","given":"David W."}],"issued":{"date-parts":[["2009",4,1]]}}}],"schema":"https://github.com/citation-style-language/schema/raw/master/csl-citation.json"} </w:instrText>
+      </w:r>
+      <w:r>
+        <w:fldChar w:fldCharType="separate"/>
+      </w:r>
+      <w:r>
+        <w:rPr>
+          <w:rFonts w:ascii="Calibri" w:hAnsi="Calibri" w:cs="Calibri"/>
+        </w:rPr>
+        <w:t>(Smith &amp; Schindler, 2009)</w:t>
+      </w:r>
+      <w:r>
+        <w:fldChar w:fldCharType="end"/>
+      </w:r>
+      <w:r>
+        <w:t xml:space="preserve"> and biodiversity </w:t>
+      </w:r>
+      <w:r>
+        <w:fldChar w:fldCharType="begin"/>
+      </w:r>
+      <w:r>
+        <w:instrText xml:space="preserve"> ADDIN ZOTERO_ITEM CSL_CITATION {"citationID":"DE53GyzO","properties":{"formattedCitation":"(Reid et al., 2019)","plainCitation":"(Reid et al., 2019)","noteIndex":0},"citationItems":[{"id":584,"uris":["http://zotero.org/users/7424350/items/JC6NU6UP"],"itemData":{"id":584,"type":"article-journal","abstract":"In the 12 years since Dudgeon et al. (2006) reviewed major pressures on freshwater ecosystems, the biodiversity crisis in the world's lakes, reservoirs, rivers, streams and wetlands has deepened. While lakes, reservoirs and rivers cover only 2.3% of the Earth's surface, these ecosystems host at least 9.5% of the Earth's described animal species. Furthermore, using the World Wide Fund for Nature's Living Planet Index, freshwater population declines (83% between 1970 and 2014) continue to outpace contemporaneous declines in marine or terrestrial systems. The Anthropocene has brought multiple new and varied threats that disproportionately impact freshwater systems. We document 12 emerging threats to freshwater biodiversity that are either entirely new since 2006 or have since intensified: (i) changing climates; (ii) e-commerce and invasions; (iii) infectious diseases; (iv) harmful algal blooms; (v) expanding hydropower; (vi) emerging contaminants; (vii) engineered nanomaterials; (viii) microplastic pollution; (ix) light and noise; (x) freshwater salinisation; (xi) declining calcium; and (xii) cumulative stressors. Effects are evidenced for amphibians, fishes, invertebrates, microbes, plants, turtles and waterbirds, with potential for ecosystem-level changes through bottom-up and top-down processes. In our highly uncertain future, the net effects of these threats raise serious concerns for freshwater ecosystems. However, we also highlight opportunities for conservation gains as a result of novel management tools (e.g. environmental flows, environmental DNA) and specific conservation-oriented actions (e.g. dam removal, habitat protection policies, managed relocation of species) that have been met with varying levels of success. Moving forward, we advocate hybrid approaches that manage fresh waters as crucial ecosystems for human life support as well as essential hotspots of biodiversity and ecological function. Efforts to reverse global trends in freshwater degradation now depend on bridging an immense gap between the aspirations of conservation biologists and the accelerating rate of species endangerment.","container-title":"Biological Reviews","DOI":"10.1111/brv.12480","ISSN":"1469185X","issue":"3","note":"PMID: 30467930\npublisher: Blackwell Publishing Ltd\nCitation Key: Reid2019","page":"849-873","title":"Emerging threats and persistent conservation challenges for freshwater biodiversity","volume":"94","author":[{"family":"Reid","given":"Andrea J."},{"family":"Carlson","given":"Andrew K."},{"family":"Creed","given":"Irena F."},{"family":"Eliason","given":"Erika J."},{"family":"Gell","given":"Peter A."},{"family":"Johnson","given":"Pieter T.J."},{"family":"Kidd","given":"Karen A."},{"family":"MacCormack","given":"Tyson J."},{"family":"Olden","given":"Julian D."},{"family":"Ormerod","given":"Steve J."},{"family":"Smol","given":"John P."},{"family":"Taylor","given":"William W."},{"family":"Tockner","given":"Klement"},{"family":"Vermaire","given":"Jesse C."},{"family":"Dudgeon","given":"David"},{"family":"Cooke","given":"Steven J."}],"issued":{"date-parts":[["2019",6,1]]}}}],"schema":"https://github.com/citation-style-language/schema/raw/master/csl-citation.json"} </w:instrText>
+      </w:r>
+      <w:r>
+        <w:fldChar w:fldCharType="separate"/>
+      </w:r>
+      <w:r>
+        <w:rPr>
+          <w:rFonts w:ascii="Calibri" w:hAnsi="Calibri" w:cs="Calibri"/>
+        </w:rPr>
+        <w:t>(Reid et al., 2019)</w:t>
+      </w:r>
+      <w:r>
+        <w:fldChar w:fldCharType="end"/>
+      </w:r>
+      <w:r>
+        <w:t xml:space="preserve"> </w:t>
+      </w:r>
+      <w:r>
+        <w:t>across the globe</w:t>
+      </w:r>
+      <w:r>
+        <w:t xml:space="preserve">. </w:t>
+      </w:r>
+      <w:r>
+        <w:t xml:space="preserve">Eutrophication can have </w:t>
+      </w:r>
+      <w:r>
+        <w:t xml:space="preserve">detrimental </w:t>
+      </w:r>
+      <w:r>
+        <w:t xml:space="preserve">consequences on </w:t>
+      </w:r>
+      <w:r>
+        <w:t xml:space="preserve">aquatic ecosystem health including decreased oxygen, formation of </w:t>
+      </w:r>
+      <w:r>
+        <w:t>toxins</w:t>
+      </w:r>
+      <w:r>
+        <w:t>,</w:t>
+      </w:r>
+      <w:r>
+        <w:t xml:space="preserve"> and</w:t>
+      </w:r>
+      <w:r>
+        <w:t xml:space="preserve"> changes in </w:t>
+      </w:r>
+      <w:r>
+        <w:t xml:space="preserve">organismal communities </w:t>
+      </w:r>
+      <w:r>
+        <w:fldChar w:fldCharType="begin"/>
+      </w:r>
+      <w:r>
+        <w:instrText xml:space="preserve"> ADDIN ZOTERO_ITEM CSL_CITATION {"citationID":"mDcG4P9i","properties":{"formattedCitation":"(Camargo &amp; Alonso, 2006)","plainCitation":"(Camargo &amp; Alonso, 2006)","noteIndex":0},"citationItems":[{"id":430,"uris":["http://zotero.org/users/7424350/items/2E9S2FFE"],"itemData":{"id":430,"type":"article-journal","abstract":"We provide a global assessment, with detailed multi-scale data, of the ecological and toxicological effects generated by inorganic nitrogen pollution in aquatic ecosystems. Our synthesis of the published scientific literature shows three major environmental problems: (1) it can increase the concentration of hydrogen ions in freshwater ecosystems without much acid-neutralizing capacity, resulting in acidification of those systems; (2) it can stimulate or enhance the development, maintenance and proliferation of primary producers, resulting in eutrophication of aquatic ecosystems; (3) it can reach toxic levels that impair the ability of aquatic animals to survive, grow and reproduce. Inorganic nitrogen pollution of ground and surface waters can also induce adverse effects on human health and economy. Because reductions in SO2 emissions have reduced the atmospheric deposition of H2SO4 across large portions of North America and Europe, while emissions of NOx have gone unchecked, HNO3 is now playing an increasing role in the acidification of freshwater ecosystems. This acidification process has caused several adverse effects on primary and secondary producers, with significant biotic impoverishments, particularly concerning invertebrates and fishes, in many atmospherically acidified lakes and streams. The cultural eutrophication of freshwater, estuarine, and coastal marine ecosystems can cause ecological and toxicological effects that are either directly or indirectly related to the proliferation of primary producers. Extensive kills of both invertebrates and fishes are probably the most dramatic manifestation of hypoxia (or anoxia) in eutrophic and hypereutrophic aquatic ecosystems with low water turnover rates. The decline in dissolved oxygen concentrations can also promote the formation of reduced compounds, such as hydrogen sulphide, resulting in higher adverse (toxic) effects on aquatic animals. Additionally, the occurrence of toxic algae can significantly contribute to the extensive kills of aquatic animals. Cyanobacteria, dinoflagellates and diatoms appear to be major responsible that may be stimulated by inorganic nitrogen pollution. Among the different inorganic nitrogenous compounds (NH4+, NH3, NO2-, HNO2, NO3-) that aquatic animals can take up directly from the ambient water, unionized ammonia is the most toxic, while ammonium and nitrate ions are the least toxic. In general, seawater animals seem to be more tolerant to the toxicity of inorganic nitrogenous compounds than freshwater animals, probably because of the ameliorating effect of water salinity (sodium, chloride, calcium and other ions) on the tolerance of aquatic animals. Ingested nitrites and nitrates from polluted drinking waters can induce methemoglobinemia in humans, particularly in young infants, by blocking the oxygen-carrying capacity of hemoglobin. Ingested nitrites and nitrates also have a potential role in developing cancers of the digestive tract through their contribution to the formation of nitrosamines. In addition, some scientific evidences suggest that ingested nitrites and nitrates might result in mutagenicity, teratogenicity and birth defects, contribute to the risks of non-Hodgkin's lymphoma and bladder and ovarian cancers, play a role in the etiology of insulin-dependent diabetes mellitus and in the development of thyroid hypertrophy, or cause spontaneous abortions and respiratory tract infections. Indirect health hazards can occur as a consequence of algal toxins, causing nausea, vomiting, diarrhoea, pneumonia, gastroenteritis, hepatoenteritis, muscular cramps, and several poisoning syndromes (paralytic shellfish poisoning, neurotoxic shellfish poisoning, amnesic shellfish poisoning). Other indirect health hazards can also come from the potential relationship between inorganic nitrogen pollution and human infectious diseases (malaria, cholera). Human sickness and death, extensive kills of aquatic animals, and other negative effects, can have elevated costs on human economy, with the recreation and tourism industry suffering the most important economic impacts, at least locally. It is concluded that levels of total nitrogen lower than 0.5-1.0 mg TN/L could prevent aquatic ecosystems (excluding those ecosystems with naturally high N levels) from developing acidification and eutrophication, at least by inorganic nitrogen pollution. Those relatively low TN levels could also protect aquatic animals against the toxicity of inorganic nitrogenous compounds since, in the absence of eutrophication, surface waters usually present relatively high concentrations of dissolved oxygen, most inorganic reactive nitrogen being in the form of nitrate. Additionally, human health and economy would be safer from the adverse effects of inorganic nitrogen pollution. © 2006 Elsevier Ltd. All rights reserved.","container-title":"Environment International","DOI":"10.1016/J.ENVINT.2006.05.002","ISSN":"0160-4120","issue":"6","note":"publisher: Pergamon","page":"831-849","title":"Ecological and toxicological effects of inorganic nitrogen pollution in aquatic ecosystems: A global assessment","volume":"32","author":[{"family":"Camargo","given":"Julio A."},{"family":"Alonso","given":"Álvaro"}],"issued":{"date-parts":[["2006",8,1]]}}}],"schema":"https://github.com/citation-style-language/schema/raw/master/csl-citation.json"} </w:instrText>
+      </w:r>
+      <w:r>
+        <w:fldChar w:fldCharType="separate"/>
+      </w:r>
+      <w:r>
+        <w:rPr>
+          <w:rFonts w:ascii="Calibri" w:hAnsi="Calibri" w:cs="Calibri"/>
+        </w:rPr>
+        <w:t>(Camargo &amp; Alonso, 2006)</w:t>
+      </w:r>
+      <w:r>
+        <w:fldChar w:fldCharType="end"/>
+      </w:r>
+      <w:r>
+        <w:t>.</w:t>
+      </w:r>
+      <w:r>
+        <w:t xml:space="preserve"> Many freshwaters across the United States (U.S.) are already plagued by eutrophication or are at risk of shifting into eutrophic states </w:t>
+      </w:r>
+      <w:r>
+        <w:fldChar w:fldCharType="begin"/>
+      </w:r>
+      <w:r>
+        <w:instrText xml:space="preserve"> ADDIN ZOTERO_ITEM CSL_CITATION {"citationID":"WGyJesCG","properties":{"formattedCitation":"(Dodds et al., 2008)","plainCitation":"(Dodds et al., 2008)","noteIndex":0},"citationItems":[{"id":678,"uris":["http://zotero.org/users/7424350/items/L4I6LBHR"],"itemData":{"id":678,"type":"article-journal","abstract":"Human-induced eutrophication degrades freshwater systems worldwide by reducing water quality and altering ecosystem structure and function. We compared current total nitrogen (TN) and phosphorus (T...","container-title":"Environmental Science and Technology","DOI":"10.1021/ES801217Q","issue":"1","note":"publisher:  American Chemical Society","page":"12-19","title":"Eutrophication of U.S. Freshwaters: Analysis of Potential Economic Damages","volume":"43","author":[{"family":"Dodds","given":"Walter K."},{"family":"Bouska","given":"Wes W."},{"family":"Eitzmann","given":"Jeffrey L."},{"family":"Pilger","given":"Tyler J."},{"family":"Pitts","given":"Kristen L."},{"family":"Riley","given":"Alyssa J."},{"family":"Schloesser","given":"Joshua T."},{"family":"Thornbrugh","given":"Darren J."}],"issued":{"date-parts":[["2008",1,1]]}}}],"schema":"https://github.com/citation-style-language/schema/raw/master/csl-citation.json"} </w:instrText>
+      </w:r>
+      <w:r>
+        <w:fldChar w:fldCharType="separate"/>
+      </w:r>
+      <w:r>
+        <w:rPr>
+          <w:rFonts w:ascii="Calibri" w:hAnsi="Calibri" w:cs="Calibri"/>
+        </w:rPr>
+        <w:t>(Dodds et al., 2008)</w:t>
+      </w:r>
+      <w:r>
+        <w:fldChar w:fldCharType="end"/>
+      </w:r>
+      <w:r>
+        <w:t>.</w:t>
+      </w:r>
+      <w:r>
+        <w:t xml:space="preserve"> </w:t>
+      </w:r>
+      <w:r>
+        <w:t>In</w:t>
+      </w:r>
+      <w:r>
+        <w:t xml:space="preserve"> the </w:t>
+      </w:r>
+      <w:r>
+        <w:t>U</w:t>
+      </w:r>
+      <w:r>
+        <w:t>.</w:t>
+      </w:r>
+      <w:r>
+        <w:t>S</w:t>
+      </w:r>
+      <w:r>
+        <w:t>.</w:t>
+      </w:r>
+      <w:r>
+        <w:t>, an estimated $2.2 billion in</w:t>
+      </w:r>
+      <w:r>
+        <w:t xml:space="preserve"> annual</w:t>
+      </w:r>
+      <w:r>
+        <w:t xml:space="preserve"> losses because of eutrophication is likely an underestimate of the actual amount</w:t>
+      </w:r>
+      <w:r>
+        <w:t xml:space="preserve"> </w:t>
+      </w:r>
+      <w:r>
+        <w:fldChar w:fldCharType="begin"/>
+      </w:r>
+      <w:r>
+        <w:instrText xml:space="preserve"> ADDIN ZOTERO_ITEM CSL_CITATION {"citationID":"3WroIzds","properties":{"formattedCitation":"(Dodds et al., 2008)","plainCitation":"(Dodds et al., 2008)","noteIndex":0},"citationItems":[{"id":678,"uris":["http://zotero.org/users/7424350/items/L4I6LBHR"],"itemData":{"id":678,"type":"article-journal","abstract":"Human-induced eutrophication degrades freshwater systems worldwide by reducing water quality and altering ecosystem structure and function. We compared current total nitrogen (TN) and phosphorus (T...","container-title":"Environmental Science and Technology","DOI":"10.1021/ES801217Q","issue":"1","note":"publisher:  American Chemical Society","page":"12-19","title":"Eutrophication of U.S. Freshwaters: Analysis of Potential Economic Damages","volume":"43","author":[{"family":"Dodds","given":"Walter K."},{"family":"Bouska","given":"Wes W."},{"family":"Eitzmann","given":"Jeffrey L."},{"family":"Pilger","given":"Tyler J."},{"family":"Pitts","given":"Kristen L."},{"family":"Riley","given":"Alyssa J."},{"family":"Schloesser","given":"Joshua T."},{"family":"Thornbrugh","given":"Darren J."}],"issued":{"date-parts":[["2008",1,1]]}}}],"schema":"https://github.com/citation-style-language/schema/raw/master/csl-citation.json"} </w:instrText>
+      </w:r>
+      <w:r>
+        <w:fldChar w:fldCharType="separate"/>
+      </w:r>
+      <w:r>
+        <w:rPr>
+          <w:rFonts w:ascii="Calibri" w:hAnsi="Calibri" w:cs="Calibri"/>
+        </w:rPr>
+        <w:t>(Dodds et al., 2008)</w:t>
+      </w:r>
+      <w:r>
+        <w:fldChar w:fldCharType="end"/>
+      </w:r>
+      <w:r>
+        <w:t xml:space="preserve">. </w:t>
+      </w:r>
+    </w:p>
+    <w:p>
+      <w:r>
+        <w:t xml:space="preserve">There is an ongoing debate about whether N or P is more important in causing eutrophication </w:t>
+      </w:r>
+      <w:r>
+        <w:t>or which is the main limiting nutrient</w:t>
+      </w:r>
+      <w:r>
+        <w:t>.</w:t>
+      </w:r>
+      <w:r>
+        <w:t xml:space="preserve"> </w:t>
+      </w:r>
+      <w:r>
+        <w:t>M</w:t>
+      </w:r>
+      <w:r>
+        <w:t xml:space="preserve">any studies focus solely on P or argue that P </w:t>
+      </w:r>
+      <w:r>
+        <w:t>should be the top management priority</w:t>
+      </w:r>
+      <w:r>
+        <w:t xml:space="preserve"> (Carpenter, 2008; Ngatia &amp; Taylor, 2019)</w:t>
+      </w:r>
+      <w:r>
+        <w:t>.</w:t>
+      </w:r>
+      <w:r>
+        <w:t xml:space="preserve"> </w:t>
+      </w:r>
+      <w:r>
+        <w:t>Reasons supporting the P paradigm include</w:t>
+      </w:r>
+      <w:r>
+        <w:t xml:space="preserve"> factors like N-fixing bacteria that can increase N availability (Schindler et al., 2008), accumulation </w:t>
+      </w:r>
+      <w:r>
+        <w:lastRenderedPageBreak/>
+        <w:t>of P in soils and freshwater sediments (Bennett et al., 2001), potential for internal loading (Sun et al., 2022), past successful P reduction efforts (Foy, 2005), and geographic extent</w:t>
+      </w:r>
+      <w:r>
+        <w:t xml:space="preserve">, </w:t>
+      </w:r>
+      <w:r>
+        <w:t>e.g.</w:t>
+      </w:r>
+      <w:r>
+        <w:t>,</w:t>
+      </w:r>
+      <w:r>
+        <w:t xml:space="preserve"> focus on the northeast and Midwest (Liang et al., 2020). </w:t>
+      </w:r>
+      <w:r>
+        <w:t>Additionally</w:t>
+      </w:r>
+      <w:r>
+        <w:t xml:space="preserve">, there is belief that P is primarily the limiting nutrient in freshwaters, while N is limiting in oceans </w:t>
+      </w:r>
+      <w:r>
+        <w:fldChar w:fldCharType="begin"/>
+      </w:r>
+      <w:r>
+        <w:instrText xml:space="preserve"> ADDIN ZOTERO_ITEM CSL_CITATION {"citationID":"UXQbZca7","properties":{"formattedCitation":"(Correll, 1999)","plainCitation":"(Correll, 1999)","noteIndex":0},"citationItems":[{"id":3612,"uris":["http://zotero.org/users/7424350/items/PWYLU9M3"],"itemData":{"id":3612,"type":"article-journal","abstract":"Phosphorus is an essential element for all life forms. It is a mineral nutrient. Orthophosphate is the only form of P that autotrophs can assimilate. Extracellular enzymes hydrolyze organic forms of P to phosphate. Eutrophication is the over-enrichment of surface waters with mineral nutrients. The results are excessive production of autotrophs, especially algae and cyanobacteria. This high productivity leads to high bacterial populations and high respiration rates, leading to hypoxia or anoxia in poorly mixed bottom waters and at night in surface waters during calm, warm conditions. Low dissolved oxygen causes the loss of aquatic animals and the release of many materials normally bound to bottom sediments, including various forms of P. This release of P reinforces the eutrophication. Excessive concentrations of P is the most common cause of eutrophication in freshwater lakes, reservoirs, streams, and in the headwaters of estuarine systems. In the ocean, N is believed to usually be the key mineral nutrient controlling primary production. Estuaries and continental shelf waters are a transition zone, in which excessive P and N create problems. It is best to measure and regulate total P inputs to whole aquatic ecosystems, but for an easy assay it is best to measure total P concentrations, including particulate P, in surface waters or N:P atomic ratios in phytoplankton.","container-title":"Poultry Science","DOI":"10.1093/ps/78.5.674","ISSN":"0032-5791","issue":"5","journalAbbreviation":"Poultry Science","language":"en","page":"674-682","source":"ScienceDirect","title":"Phosphorus: a rate limiting nutrient in surface waters","title-short":"Phosphorus","volume":"78","author":[{"family":"Correll","given":"DL"}],"issued":{"date-parts":[["1999",5,1]]}}}],"schema":"https://github.com/citation-style-language/schema/raw/master/csl-citation.json"} </w:instrText>
+      </w:r>
+      <w:r>
+        <w:fldChar w:fldCharType="separate"/>
+      </w:r>
+      <w:r>
+        <w:rPr>
+          <w:rFonts w:ascii="Calibri" w:hAnsi="Calibri" w:cs="Calibri"/>
+        </w:rPr>
+        <w:t>(Correll, 1999)</w:t>
+      </w:r>
+      <w:r>
+        <w:fldChar w:fldCharType="end"/>
+      </w:r>
+      <w:r>
+        <w:t xml:space="preserve">, and that N-limitation in freshwaters </w:t>
+      </w:r>
+      <w:r>
+        <w:t>is merely</w:t>
+      </w:r>
+      <w:r>
+        <w:t xml:space="preserve"> a result of P enrichment in eutrophic waters </w:t>
+      </w:r>
+      <w:r>
+        <w:fldChar w:fldCharType="begin"/>
+      </w:r>
+      <w:r>
+        <w:instrText xml:space="preserve"> ADDIN ZOTERO_ITEM CSL_CITATION {"citationID":"qxxxXEpI","properties":{"formattedCitation":"(Havens, 1995)","plainCitation":"(Havens, 1995)","noteIndex":0},"citationItems":[{"id":3592,"uris":["http://zotero.org/users/7424350/items/U5GJBPFU"],"itemData":{"id":3592,"type":"article-journal","container-title":"Environmental Pollution","DOI":"10.1016/0269-7491(94)00076-P","ISSN":"02697491","issue":"3","journalAbbreviation":"Environmental Pollution","language":"en","page":"241-246","source":"DOI.org (Crossref)","title":"Secondary nitrogen limitation in a subtropical lake impacted by non-point source agricultural pollution","volume":"89","author":[{"family":"Havens","given":"Karl E."}],"issued":{"date-parts":[["1995"]]}}}],"schema":"https://github.com/citation-style-language/schema/raw/master/csl-citation.json"} </w:instrText>
+      </w:r>
+      <w:r>
+        <w:fldChar w:fldCharType="separate"/>
+      </w:r>
+      <w:r>
+        <w:rPr>
+          <w:rFonts w:ascii="Calibri" w:hAnsi="Calibri" w:cs="Calibri"/>
+        </w:rPr>
+        <w:t>(Havens, 1995)</w:t>
+      </w:r>
+      <w:r>
+        <w:fldChar w:fldCharType="end"/>
+      </w:r>
+      <w:r>
+        <w:t>.</w:t>
+      </w:r>
+    </w:p>
+    <w:p>
+      <w:r>
+        <w:t xml:space="preserve">Despite the longstanding P-limitation </w:t>
+      </w:r>
+      <w:r>
+        <w:t xml:space="preserve">paradigm, the importance of N in regulating primary productivity is widely recognized. In fact, there is evidence that </w:t>
+      </w:r>
+      <w:r>
+        <w:t>northern-hemisphere</w:t>
+      </w:r>
+      <w:r>
+        <w:t xml:space="preserve"> </w:t>
+      </w:r>
+      <w:r>
+        <w:fldChar w:fldCharType="begin"/>
+      </w:r>
+      <w:r>
+        <w:instrText xml:space="preserve"> ADDIN ZOTERO_ITEM CSL_CITATION {"citationID":"GYwIeO0i","properties":{"formattedCitation":"(Bergstr\\uc0\\u246{}m &amp; Jansson, 2006)","plainCitation":"(Bergström &amp; Jansson, 2006)","noteIndex":0},"citationItems":[{"id":3607,"uris":["http://zotero.org/users/7424350/items/IDTB7M54"],"itemData":{"id":3607,"type":"article-journal","abstract":"We compiled chemical data and phytoplankton biomass (PB) data (chlorophyll a) from unproductive lakes in 42 different regions in Europe and North America, and compared these data to inorganic nitrogen (N) deposition over these regions. We demonstrate that increased deposition of inorganic N over large areas of Europe and North America has caused elevated concentrations of inorganic N in lakes. In addition, the unproductive lakes in high N deposition areas had clearly higher PB relative to the total phosphorus (P) concentrations illustrating that the elevated inorganic N concentrations has resulted in eutrophication and increased biomass of phytoplankton. The eutrophication caused by inorganic N deposition indicates that PB yield in a majority of lakes in the northern hemisphere is (was) limited by N in their natural state. We, therefore, suggest that P limitation largely concerns lakes where the balance between N and P has been changed because of increased anthropogenic input of N.","container-title":"Global Change Biology","DOI":"10.1111/j.1365-2486.2006.01129.x","ISSN":"1365-2486","issue":"4","language":"en","note":"_eprint: https://onlinelibrary.wiley.com/doi/pdf/10.1111/j.1365-2486.2006.01129.x","page":"635-643","source":"Wiley Online Library","title":"Atmospheric nitrogen deposition has caused nitrogen enrichment and eutrophication of lakes in the northern hemisphere","volume":"12","author":[{"family":"Bergström","given":"Ann Kristin"},{"family":"Jansson","given":"Mats"}],"issued":{"date-parts":[["2006"]]}}}],"schema":"https://github.com/citation-style-language/schema/raw/master/csl-citation.json"} </w:instrText>
+      </w:r>
+      <w:r>
+        <w:fldChar w:fldCharType="separate"/>
+      </w:r>
+      <w:r>
+        <w:rPr>
+          <w:rFonts w:ascii="Calibri" w:hAnsi="Calibri" w:cs="Calibri"/>
+          <w:szCs w:val="24"/>
+        </w:rPr>
+        <w:t>(Bergström &amp; Jansson, 2006)</w:t>
+      </w:r>
+      <w:r>
+        <w:fldChar w:fldCharType="end"/>
+      </w:r>
+      <w:r>
+        <w:t>,</w:t>
+      </w:r>
+      <w:r>
+        <w:t xml:space="preserve"> high latitude, high altitude</w:t>
+      </w:r>
+      <w:r>
+        <w:t xml:space="preserve"> </w:t>
+      </w:r>
+      <w:r>
+        <w:fldChar w:fldCharType="begin"/>
+      </w:r>
+      <w:r>
+        <w:instrText xml:space="preserve"> ADDIN ZOTERO_ITEM CSL_CITATION {"citationID":"slG5eMor","properties":{"formattedCitation":"(Hogan et al., 2014)","plainCitation":"(Hogan et al., 2014)","noteIndex":0},"citationItems":[{"id":3831,"uris":["http://zotero.org/users/7424350/items/TTFAURH3"],"itemData":{"id":3831,"type":"article-journal","container-title":"Polar Biology","DOI":"10.1007/s00300-014-1524-8","ISSN":"0722-4060, 1432-2056","issue":"9","journalAbbreviation":"Polar Biol","language":"en","page":"1331-1342","source":"DOI.org (Crossref)","title":"Nutrient limitation of periphyton growth in arctic lakes in south-west Greenland","volume":"37","author":[{"family":"Hogan","given":"E. J."},{"family":"McGowan","given":"S."},{"family":"Anderson","given":"N. J."}],"issued":{"date-parts":[["2014",9]]}}}],"schema":"https://github.com/citation-style-language/schema/raw/master/csl-citation.json"} </w:instrText>
+      </w:r>
+      <w:r>
+        <w:fldChar w:fldCharType="separate"/>
+      </w:r>
+      <w:r>
+        <w:rPr>
+          <w:rFonts w:ascii="Calibri" w:hAnsi="Calibri" w:cs="Calibri"/>
+        </w:rPr>
+        <w:t>(Hogan et al., 2014)</w:t>
+      </w:r>
+      <w:r>
+        <w:fldChar w:fldCharType="end"/>
+      </w:r>
+      <w:r>
+        <w:t xml:space="preserve">, and alpine </w:t>
+      </w:r>
+      <w:r>
+        <w:fldChar w:fldCharType="begin"/>
+      </w:r>
+      <w:r>
+        <w:instrText xml:space="preserve"> ADDIN ZOTERO_ITEM CSL_CITATION {"citationID":"lsJLYPAX","properties":{"formattedCitation":"(Oleksy et al., 2020)","plainCitation":"(Oleksy et al., 2020)","noteIndex":0},"citationItems":[{"id":767,"uris":["http://zotero.org/users/7424350/items/Z3QMM7YT"],"itemData":{"id":767,"type":"article-journal","abstract":"While deposition of reactive nitrogen (N) in the twentieth century has been strongly linked to changes in diatom assemblages in high-elevation lakes, pronounced and contemporaneous changes in other...","container-title":"Proceedings of the Royal Society B","DOI":"10.1098/RSPB.2020.0304","issue":"1930","note":"publisher: The Royal Society","page":"20200304-20200304","title":"Nutrients and warming interact to force mountain lakes into unprecedented ecological states","volume":"287","author":[{"family":"Oleksy","given":"Isabella A."},{"family":"Baron","given":"Jill S."},{"family":"Leavitt","given":"Peter R."},{"family":"Spaulding","given":"Sarah A."}],"issued":{"date-parts":[["2020",7]]}}}],"schema":"https://github.com/citation-style-language/schema/raw/master/csl-citation.json"} </w:instrText>
+      </w:r>
+      <w:r>
+        <w:fldChar w:fldCharType="separate"/>
+      </w:r>
+      <w:r>
+        <w:rPr>
+          <w:rFonts w:ascii="Calibri" w:hAnsi="Calibri" w:cs="Calibri"/>
+        </w:rPr>
+        <w:t>(Oleksy et al., 2020)</w:t>
+      </w:r>
+      <w:r>
+        <w:fldChar w:fldCharType="end"/>
+      </w:r>
+      <w:r>
+        <w:t xml:space="preserve"> lakes were N-limited prior to an influx of N-deposition resulting in eutrophication and a shift toward P-limitation.</w:t>
+      </w:r>
+      <w:r>
+        <w:t xml:space="preserve"> </w:t>
+      </w:r>
+      <w:r>
+        <w:t xml:space="preserve">Focusing on eutrophication management, P reduction alone is no longer an adequate solution. Rather, there is increased need for research on nutrient amounts, ratios, and N’s impact on eutrophication </w:t>
+      </w:r>
+      <w:r>
+        <w:fldChar w:fldCharType="begin"/>
+      </w:r>
+      <w:r>
+        <w:instrText xml:space="preserve"> ADDIN ZOTERO_ITEM CSL_CITATION {"citationID":"NI7BWoQW","properties":{"formattedCitation":"(Yao et al., 2018)","plainCitation":"(Yao et al., 2018)","noteIndex":0},"citationItems":[{"id":3604,"uris":["http://zotero.org/users/7424350/items/47J5DJUK"],"itemData":{"id":3604,"type":"article-journal","abstract":"The global application of nitrogen is far greater than phosphorus, and it is widely involved in the eutrophication of lakes and reservoirs. We used a bibliometric method to quantitatively and qualitatively evaluate nitrogen research in eutrophic lakes and reservoirs to reveal research developments, current research hotspots, and emerging trends in this area. A total of 2695 articles in the past 25years from the online database of the Scientific Citation Index Expended (SCI-Expanded) were analyzed. Articles in this area increased exponentially from 1991 to 2015. Although the USA was the most productive country over the past 25years, China achieved the top position in terms of yearly publications after 2010. The most active keywords related to nitrogen in the past 25years included phosphorus, nutrients, sediment, chlorophyll-a, carbon, phytoplankton, cyanobacteria, water quality, modeling, and stable isotopes, based on analysis within 5-year intervals from 1991 to 2015 as well as the entire past 25years. In addition, researchers have drawn increasing attention to denitrification, climate change, and internal loading. Future trends in this area should focus on: (1) nutrient amounts, ratios, and major nitrogen sources leading to eutrophication; (2) nitrogen transformation and the bioavailability of different nitrogen forms; (3) nitrogen budget, mass balance model, control, and management; (4) ecosystem responses to nitrogen enrichment and reduction, as well as the relationships between these responses; and (5) interactions between nitrogen and other stressors (e.g., light intensity, carbon, phosphorus, toxic contaminants, climate change, and hydrological variations) in terms of eutrophication.","container-title":"Journal of Environmental Sciences","DOI":"10.1016/j.jes.2016.10.022","ISSN":"1001-0742","journalAbbreviation":"Journal of Environmental Sciences","language":"en","page":"274-285","source":"ScienceDirect","title":"A bibliometric review of nitrogen research in eutrophic lakes and reservoirs","volume":"66","author":[{"family":"Yao","given":"Xiaolong"},{"family":"Zhang","given":"Yunlin"},{"family":"Zhang","given":"Lu"},{"family":"Zhou","given":"Yongqiang"}],"issued":{"date-parts":[["2018",4,1]]}}}],"schema":"https://github.com/citation-style-language/schema/raw/master/csl-citation.json"} </w:instrText>
+      </w:r>
+      <w:r>
+        <w:fldChar w:fldCharType="separate"/>
+      </w:r>
+      <w:r>
+        <w:rPr>
+          <w:rFonts w:ascii="Calibri" w:hAnsi="Calibri" w:cs="Calibri"/>
+        </w:rPr>
+        <w:t>(Yao et al., 2018)</w:t>
+      </w:r>
+      <w:r>
+        <w:fldChar w:fldCharType="end"/>
+      </w:r>
+      <w:r>
+        <w:t>.</w:t>
+      </w:r>
+      <w:r>
+        <w:t xml:space="preserve"> </w:t>
+      </w:r>
+      <w:r>
+        <w:t xml:space="preserve">Reductions in P pollution in large lakes may lead to accumulation of N </w:t>
+      </w:r>
+      <w:r>
+        <w:fldChar w:fldCharType="begin"/>
+      </w:r>
+      <w:r>
+        <w:instrText xml:space="preserve"> ADDIN ZOTERO_ITEM CSL_CITATION {"citationID":"mVCSPapq","properties":{"formattedCitation":"(Finlay et al., 2013)","plainCitation":"(Finlay et al., 2013)","noteIndex":0},"citationItems":[{"id":567,"uris":["http://zotero.org/users/7424350/items/8XDE9U5A"],"itemData":{"id":567,"type":"article-journal","abstract":"Human activities have increased the availability of reactive nitrogen in many ecosystems, leading to negative impacts on human health, biodiversity, and water quality. Freshwater ecosystems, including lakes, streams, and wetlands, are a large global sink for reactive nitrogen, but factors that determine the efficacy of freshwater nitrogen removal rates are poorly known. Using a global lake data set, we show that the availability of phosphorus, a limiting nutrient, affects both annual nitrogen removal rate and efficiency. This result indicates that increased phosphorus inputs from human activities have stimulated nitrogen removal processes in many lakes. Recent management-driven reductions in phosphorus availability promote water column accumulation and export of nitrogen from large lakes, an unintended consequence of single-element management that argues for greater control of nitrogen as well as phosphorus sources.","container-title":"Science","DOI":"10.1126/SCIENCE.1242575","ISSN":"0036-8075","issue":"6155","note":"PMID: 24115440\npublisher: American Association for the Advancement of Science","page":"247-250","title":"Human influences on nitrogen removal in lakes","volume":"342","author":[{"family":"Finlay","given":"Jacques C."},{"family":"Small","given":"Gaston E."},{"family":"Sterner","given":"Robert W."}],"issued":{"date-parts":[["2013"]]}}}],"schema":"https://github.com/citation-style-language/schema/raw/master/csl-citation.json"} </w:instrText>
+      </w:r>
+      <w:r>
+        <w:fldChar w:fldCharType="separate"/>
+      </w:r>
+      <w:r>
+        <w:rPr>
+          <w:rFonts w:ascii="Calibri" w:hAnsi="Calibri" w:cs="Calibri"/>
+        </w:rPr>
+        <w:t>(Finlay et al., 2013)</w:t>
+      </w:r>
+      <w:r>
+        <w:fldChar w:fldCharType="end"/>
+      </w:r>
+      <w:r>
+        <w:t xml:space="preserve">, </w:t>
+      </w:r>
+      <w:r>
+        <w:rPr>
+          <w:color w:val="000000"/>
+        </w:rPr>
+        <w:t>negating the attempt to mitigate nutrient pollution</w:t>
+      </w:r>
+      <w:r>
+        <w:t>.</w:t>
+      </w:r>
+      <w:r>
+        <w:t xml:space="preserve"> </w:t>
+      </w:r>
+      <w:r>
+        <w:t xml:space="preserve">In the Western US, N-deposition can significantly alter ecosystems </w:t>
+      </w:r>
+      <w:r>
+        <w:fldChar w:fldCharType="begin"/>
+      </w:r>
+      <w:r>
+        <w:instrText xml:space="preserve"> ADDIN ZOTERO_ITEM CSL_CITATION {"citationID":"BickFUyC","properties":{"formattedCitation":"(Fenn et al., 2003)","plainCitation":"(Fenn et al., 2003)","noteIndex":0},"citationItems":[{"id":3608,"uris":["http://zotero.org/users/7424350/items/MTDN3LZG"],"itemData":{"id":3608,"type":"article-journal","abstract":"In the western United States vast acreages of land are exposed to low levels of atmospheric nitrogen (N) deposition, with interspersed hotspots of elevated N deposition downwind of large, expanding metropolitan centers or large agricultural operations. Biological response studies in western North America demonstrate that some aquatic and terrestrial plant and microbial communities are significantly altered by N deposition. Greater plant productivity is counterbalanced by biotic community changes and deleterious effects on sensitive organisms (lichens and phytoplankton) that respond to low inputs of N (3 to 8 kilograms N per hectare per year). Streamwater nitrate concentrations are elevated in high-elevation catchments in Colorado and are unusually high in southern California and in some chaparral catchments in the southwestern Sierra Nevada. Chronic N deposition in the West is implicated in increased fire frequency in some areas and habitat alteration for threatened species. Between hotspots, N deposition is too low to cause noticeable effects or has not been studied.","container-title":"BioScience","DOI":"10.1641/0006-3568(2003)053[0404:EEONDI]2.0.CO;2","ISSN":"0006-3568","issue":"4","journalAbbreviation":"BioScience","page":"404-420","source":"Silverchair","title":"Ecological Effects of Nitrogen Deposition in the Western United States","volume":"53","author":[{"family":"Fenn","given":"Mark E."},{"family":"Baron","given":"Jill S."},{"family":"Allen","given":"Edith B."},{"family":"Rueth","given":"Heather M."},{"family":"Nydick","given":"Koren R."},{"family":"Geiser","given":"Linda"},{"family":"Bowman","given":"William D."},{"family":"Sickman","given":"James O."},{"family":"Meixner","given":"Thomas"},{"family":"Johnson","given":"Dale W."},{"family":"Neitlich","given":"Peter"}],"issued":{"date-parts":[["2003",4,1]]}}}],"schema":"https://github.com/citation-style-language/schema/raw/master/csl-citation.json"} </w:instrText>
+      </w:r>
+      <w:r>
+        <w:fldChar w:fldCharType="separate"/>
+      </w:r>
+      <w:r>
+        <w:rPr>
+          <w:rFonts w:ascii="Calibri" w:hAnsi="Calibri" w:cs="Calibri"/>
+        </w:rPr>
+        <w:t>(Fenn et al., 2003)</w:t>
+      </w:r>
+      <w:r>
+        <w:fldChar w:fldCharType="end"/>
+      </w:r>
+      <w:r>
+        <w:t xml:space="preserve">. </w:t>
+      </w:r>
+      <w:r>
+        <w:t>And p</w:t>
+      </w:r>
+      <w:r>
+        <w:t>rojected</w:t>
+      </w:r>
+      <w:r>
+        <w:t xml:space="preserve"> precipitation patterns under a changing climate will only likely increase N loading into freshwaters worldwide </w:t>
+      </w:r>
+      <w:r>
+        <w:fldChar w:fldCharType="begin"/>
+      </w:r>
+      <w:r>
+        <w:instrText xml:space="preserve"> ADDIN ZOTERO_ITEM CSL_CITATION {"citationID":"p3zt6DCF","properties":{"formattedCitation":"(Sinha et al., 2017)","plainCitation":"(Sinha et al., 2017)","noteIndex":0},"citationItems":[{"id":615,"uris":["http://zotero.org/users/7424350/items/XCIM3CFE"],"itemData":{"id":615,"type":"article-journal","abstract":"&lt;p&gt; Nitrogen input from river runoff is a major cause of eutrophication in estuaries and coastal waters. This is a serious problem that is widely expected to intensify as climate change strengthens the hydrological cycle. To address the current lack of adequate analysis, Sinha &lt;italic&gt;et al.&lt;/italic&gt; present estimates of riverine nitrogen loading for the continental United States, based on projections of precipitation derived from climate models (see the Perspective by Seitzinger and Phillips). Anticipated changes in precipitation patterns are forecast to cause large and robust increases in nitrogen fluxes by the end of the century. &lt;/p&gt;","container-title":"Science","DOI":"10.1126/science.aan2409","issue":"6349","page":"405-408","title":"Eutrophication will increase during the 21st century as a result of precipitation changes","volume":"357","author":[{"family":"Sinha","given":"E."},{"family":"Michalak","given":"A. M."},{"family":"Balaji","given":"V."}],"issued":{"date-parts":[["2017",7]]}}}],"schema":"https://github.com/citation-style-language/schema/raw/master/csl-citation.json"} </w:instrText>
+      </w:r>
+      <w:r>
+        <w:fldChar w:fldCharType="separate"/>
+      </w:r>
+      <w:r>
+        <w:rPr>
+          <w:rFonts w:ascii="Calibri" w:hAnsi="Calibri" w:cs="Calibri"/>
+        </w:rPr>
+        <w:t>(Sinha et al., 2017)</w:t>
+      </w:r>
+      <w:r>
+        <w:fldChar w:fldCharType="end"/>
+      </w:r>
+      <w:r>
+        <w:t>.</w:t>
+      </w:r>
+    </w:p>
+    <w:p>
+      <w:r>
         <w:t xml:space="preserve">Experiments have demonstrated how both nutrients together have an impact on productivity significantly more than additions of a single nutrient and how stoichiometrically imbalanced </w:t>
       </w:r>
       <w:r>
@@ -668,15 +714,7 @@
           <w:rFonts w:ascii="Calibri" w:hAnsi="Calibri" w:cs="Calibri"/>
           <w:szCs w:val="24"/>
         </w:rPr>
-        <w:t xml:space="preserve">(Downing &amp; McCauley, 1992; Guildford &amp; Hecky, 2000; Hellström, 1996; Ptacnik et al., 2010; </w:t>
-      </w:r>
-      <w:r>
-        <w:rPr>
-          <w:rFonts w:ascii="Calibri" w:hAnsi="Calibri" w:cs="Calibri"/>
-          <w:szCs w:val="24"/>
-        </w:rPr>
-        <w:lastRenderedPageBreak/>
-        <w:t>Redfield, 1958; Rhee &amp; Gotham, 1980)</w:t>
+        <w:t>(Downing &amp; McCauley, 1992; Guildford &amp; Hecky, 2000; Hellström, 1996; Ptacnik et al., 2010; Redfield, 1958; Rhee &amp; Gotham, 1980)</w:t>
       </w:r>
       <w:r>
         <w:fldChar w:fldCharType="end"/>
@@ -862,6 +900,7 @@
         </w:numPr>
       </w:pPr>
       <w:r>
+        <w:lastRenderedPageBreak/>
         <w:t xml:space="preserve">How do nutrient limitation and trophic state vary by U.S. ecoregion and do the data indicate any widespread shifts between 2007 and 2017? </w:t>
       </w:r>
     </w:p>
@@ -1048,7 +1087,6 @@
             <w:docPart w:val="66D87A75E05344BDB8FE1F239F1D758F"/>
           </w:placeholder>
         </w:sdtPr>
-        <w:sdtEndPr/>
         <w:sdtContent>
           <w:r>
             <w:rPr>
@@ -1070,17 +1108,30 @@
       <w:r>
         <w:t xml:space="preserve"> based on </w:t>
       </w:r>
+      <w:proofErr w:type="spellStart"/>
       <w:r>
         <w:t>O</w:t>
       </w:r>
       <w:r>
-        <w:t>mernik level-3 aggregated ecoregions, state, and lake size</w:t>
+        <w:t>mernik</w:t>
+      </w:r>
+      <w:proofErr w:type="spellEnd"/>
+      <w:r>
+        <w:t xml:space="preserve"> level-3 aggregated ecoregions, state, and lake size</w:t>
       </w:r>
       <w:r>
         <w:t xml:space="preserve">. </w:t>
       </w:r>
       <w:r>
-        <w:t xml:space="preserve">Discretizing the dataset into Omernik’s </w:t>
+        <w:t xml:space="preserve">Discretizing the dataset into </w:t>
+      </w:r>
+      <w:proofErr w:type="spellStart"/>
+      <w:r>
+        <w:t>Omernik’s</w:t>
+      </w:r>
+      <w:proofErr w:type="spellEnd"/>
+      <w:r>
+        <w:t xml:space="preserve"> </w:t>
       </w:r>
       <w:r>
         <w:t>nine</w:t>
@@ -1148,7 +1199,6 @@
         <w:pStyle w:val="Heading3"/>
       </w:pPr>
       <w:r>
-        <w:lastRenderedPageBreak/>
         <w:t>Sampling and laboratory methods</w:t>
       </w:r>
     </w:p>
@@ -1271,12 +1321,21 @@
         <w:pStyle w:val="Heading3"/>
       </w:pPr>
       <w:r>
+        <w:lastRenderedPageBreak/>
         <w:t>Trophic state determination</w:t>
       </w:r>
     </w:p>
     <w:p>
       <w:r>
-        <w:t>The NLA uses chlorophyll-a concentration as a proxy for trophic state, while acknowledging that trophic state is actually determined by a variety of characteristics including nutrients, climate, morphometry, etc. Oligotrophic lakes have chlorophyll-a concentrations ≤ 2 µg L</w:t>
+        <w:t xml:space="preserve">The NLA uses chlorophyll-a concentration as a proxy for trophic state, while acknowledging that trophic state is </w:t>
+      </w:r>
+      <w:proofErr w:type="gramStart"/>
+      <w:r>
+        <w:t>actually determined</w:t>
+      </w:r>
+      <w:proofErr w:type="gramEnd"/>
+      <w:r>
+        <w:t xml:space="preserve"> by a variety of characteristics including nutrients, climate, morphometry, etc. Oligotrophic lakes have chlorophyll-a concentrations ≤ 2 µg L</w:t>
       </w:r>
       <w:r>
         <w:rPr>
@@ -1416,6 +1475,7 @@
         </w:rPr>
         <w:t xml:space="preserve"> </w:t>
       </w:r>
+      <w:proofErr w:type="spellStart"/>
       <w:r>
         <w:rPr>
           <w:color w:val="000000"/>
@@ -1426,12 +1486,19 @@
         <w:rPr>
           <w:color w:val="000000"/>
         </w:rPr>
-        <w:t>idyverse package suite for data wrangling and visualization</w:t>
-      </w:r>
+        <w:t>idyverse</w:t>
+      </w:r>
+      <w:proofErr w:type="spellEnd"/>
       <w:r>
         <w:rPr>
           <w:color w:val="000000"/>
         </w:rPr>
+        <w:t xml:space="preserve"> package suite for data wrangling and visualization</w:t>
+      </w:r>
+      <w:r>
+        <w:rPr>
+          <w:color w:val="000000"/>
+        </w:rPr>
         <w:t xml:space="preserve"> </w:t>
       </w:r>
       <w:r>
@@ -1507,7 +1574,21 @@
         <w:rPr>
           <w:color w:val="000000"/>
         </w:rPr>
-        <w:t xml:space="preserve">, and the spsurvey package for generating weighted population estimates </w:t>
+        <w:t xml:space="preserve">, and the </w:t>
+      </w:r>
+      <w:proofErr w:type="spellStart"/>
+      <w:r>
+        <w:rPr>
+          <w:color w:val="000000"/>
+        </w:rPr>
+        <w:t>spsurvey</w:t>
+      </w:r>
+      <w:proofErr w:type="spellEnd"/>
+      <w:r>
+        <w:rPr>
+          <w:color w:val="000000"/>
+        </w:rPr>
+        <w:t xml:space="preserve"> package for generating weighted population estimates </w:t>
       </w:r>
       <w:r>
         <w:fldChar w:fldCharType="begin"/>
@@ -1958,11 +2039,7 @@
     </w:p>
     <w:p>
       <w:r>
-        <w:t xml:space="preserve">To assess whether N or P was a better explanatory variable of trophic state, chlorophyll-a was used as a proxy for trophic state as the response variable. We used TN (rather than DIN) for these analyses </w:t>
-      </w:r>
-      <w:r>
-        <w:lastRenderedPageBreak/>
-        <w:t>because TN’s relationship with chlorophyll-a is more comparable to that of TP, and DIN was an overall poor predictor of chlorophyll-a. Both the response and predictor variables were logged, and we performed linear models on the full dataset, i.e., all surveyed lakes in 2007 and 2017. The R</w:t>
+        <w:t>To assess whether N or P was a better explanatory variable of trophic state, chlorophyll-a was used as a proxy for trophic state as the response variable. We used TN (rather than DIN) for these analyses because TN’s relationship with chlorophyll-a is more comparable to that of TP, and DIN was an overall poor predictor of chlorophyll-a. Both the response and predictor variables were logged, and we performed linear models on the full dataset, i.e., all surveyed lakes in 2007 and 2017. The R</w:t>
       </w:r>
       <w:r>
         <w:rPr>
@@ -2200,7 +2277,11 @@
         <w:t xml:space="preserve">e </w:t>
       </w:r>
       <w:r>
-        <w:t xml:space="preserve">categorized a lake as </w:t>
+        <w:t xml:space="preserve">categorized a lake </w:t>
+      </w:r>
+      <w:r>
+        <w:lastRenderedPageBreak/>
+        <w:t xml:space="preserve">as </w:t>
       </w:r>
       <w:r>
         <w:t>potential</w:t>
@@ -2354,7 +2435,23 @@
     </w:p>
     <w:p>
       <w:r>
-        <w:t xml:space="preserve">To assess shifts in limitation and trophic status, we used the change_analysis function in the spsurvey package </w:t>
+        <w:t xml:space="preserve">To assess shifts in limitation and trophic status, we used the </w:t>
+      </w:r>
+      <w:proofErr w:type="spellStart"/>
+      <w:r>
+        <w:t>change_analysis</w:t>
+      </w:r>
+      <w:proofErr w:type="spellEnd"/>
+      <w:r>
+        <w:t xml:space="preserve"> function in the </w:t>
+      </w:r>
+      <w:proofErr w:type="spellStart"/>
+      <w:r>
+        <w:t>spsurvey</w:t>
+      </w:r>
+      <w:proofErr w:type="spellEnd"/>
+      <w:r>
+        <w:t xml:space="preserve"> package </w:t>
       </w:r>
       <w:r>
         <w:fldChar w:fldCharType="begin"/>
@@ -2375,7 +2472,15 @@
         <w:fldChar w:fldCharType="end"/>
       </w:r>
       <w:r>
-        <w:t xml:space="preserve">. The change_analysis function incorporates the lake weights to measure the difference in the proportion of categories between two surveys </w:t>
+        <w:t xml:space="preserve">. The </w:t>
+      </w:r>
+      <w:proofErr w:type="spellStart"/>
+      <w:r>
+        <w:t>change_analysis</w:t>
+      </w:r>
+      <w:proofErr w:type="spellEnd"/>
+      <w:r>
+        <w:t xml:space="preserve"> function incorporates the lake weights to measure the difference in the proportion of categories between two surveys </w:t>
       </w:r>
       <w:r>
         <w:fldChar w:fldCharType="begin"/>
@@ -2405,7 +2510,15 @@
         <w:t>α</w:t>
       </w:r>
       <w:r>
-        <w:t xml:space="preserve"> = 0.05. The cat_analysis function from the survey package was used to generate weighted estimates of the percentage of lakes in each limitation category and trophic state across the two survey years. Reference lakes and observations from second visits were not included (n = 1953).</w:t>
+        <w:t xml:space="preserve"> = 0.05. The </w:t>
+      </w:r>
+      <w:proofErr w:type="spellStart"/>
+      <w:r>
+        <w:t>cat_analysis</w:t>
+      </w:r>
+      <w:proofErr w:type="spellEnd"/>
+      <w:r>
+        <w:t xml:space="preserve"> function from the survey package was used to generate weighted estimates of the percentage of lakes in each limitation category and trophic state across the two survey years. Reference lakes and observations from second visits were not included (n = 1953).</w:t>
       </w:r>
     </w:p>
     <w:p>
@@ -7818,7 +7931,15 @@
         <w:t>7.2</w:t>
       </w:r>
       <w:r>
-        <w:t xml:space="preserve">%). Using the entire population of all surveyed lakes, there was </w:t>
+        <w:t xml:space="preserve">%). </w:t>
+      </w:r>
+      <w:proofErr w:type="gramStart"/>
+      <w:r>
+        <w:t>Using the entire population of all surveyed lakes, there</w:t>
+      </w:r>
+      <w:proofErr w:type="gramEnd"/>
+      <w:r>
+        <w:t xml:space="preserve"> was </w:t>
       </w:r>
       <w:r>
         <w:t>a non-statistically significant</w:t>
@@ -8082,13 +8203,29 @@
         <w:t>716</w:t>
       </w:r>
       <w:r>
-        <w:t xml:space="preserve"> mesotrophic lakes (Meso.), </w:t>
+        <w:t xml:space="preserve"> mesotrophic lakes (</w:t>
+      </w:r>
+      <w:proofErr w:type="spellStart"/>
+      <w:r>
+        <w:t>Meso</w:t>
+      </w:r>
+      <w:proofErr w:type="spellEnd"/>
+      <w:r>
+        <w:t xml:space="preserve">.), </w:t>
       </w:r>
       <w:r>
         <w:t>692</w:t>
       </w:r>
       <w:r>
-        <w:t xml:space="preserve"> eutrophic lakes (Eutro.), and </w:t>
+        <w:t xml:space="preserve"> eutrophic lakes (</w:t>
+      </w:r>
+      <w:proofErr w:type="spellStart"/>
+      <w:r>
+        <w:t>Eutro</w:t>
+      </w:r>
+      <w:proofErr w:type="spellEnd"/>
+      <w:r>
+        <w:t xml:space="preserve">.), and </w:t>
       </w:r>
       <w:r>
         <w:t>883</w:t>
@@ -8972,10 +9109,34 @@
         <w:t>5</w:t>
       </w:r>
       <w:r>
-        <w:t xml:space="preserve">), and N-limited lakes were especially susceptible to hypereutrophication (Figure 7). </w:t>
-      </w:r>
-      <w:r>
-        <w:t xml:space="preserve">Lakes that were N-limited demonstrated shifts among the most extreme trophic states with decreasing oligotrophication and increasing hypereutrophication </w:t>
+        <w:t xml:space="preserve">), and N-limited lakes were especially susceptible to </w:t>
+      </w:r>
+      <w:proofErr w:type="spellStart"/>
+      <w:r>
+        <w:t>hypereutrophication</w:t>
+      </w:r>
+      <w:proofErr w:type="spellEnd"/>
+      <w:r>
+        <w:t xml:space="preserve"> (Figure 7). </w:t>
+      </w:r>
+      <w:r>
+        <w:t xml:space="preserve">Lakes that were N-limited demonstrated shifts among the most extreme trophic states with decreasing </w:t>
+      </w:r>
+      <w:proofErr w:type="spellStart"/>
+      <w:r>
+        <w:t>oligotrophication</w:t>
+      </w:r>
+      <w:proofErr w:type="spellEnd"/>
+      <w:r>
+        <w:t xml:space="preserve"> and increasing </w:t>
+      </w:r>
+      <w:proofErr w:type="spellStart"/>
+      <w:r>
+        <w:t>hypereutrophication</w:t>
+      </w:r>
+      <w:proofErr w:type="spellEnd"/>
+      <w:r>
+        <w:t xml:space="preserve"> </w:t>
       </w:r>
       <w:r>
         <w:t>compared to P-limitation, where mesotrophic lakes decreased, and eutrophic lakes increased in all surveyed lakes</w:t>
@@ -11165,7 +11326,7 @@
 </file>
 
 <file path=word/numbering.xml><?xml version="1.0" encoding="utf-8"?>
-<w:numbering xmlns:wpc="http://schemas.microsoft.com/office/word/2010/wordprocessingCanvas" xmlns:cx="http://schemas.microsoft.com/office/drawing/2014/chartex" xmlns:cx1="http://schemas.microsoft.com/office/drawing/2015/9/8/chartex" xmlns:cx2="http://schemas.microsoft.com/office/drawing/2015/10/21/chartex" xmlns:cx3="http://schemas.microsoft.com/office/drawing/2016/5/9/chartex" xmlns:cx4="http://schemas.microsoft.com/office/drawing/2016/5/10/chartex" xmlns:cx5="http://schemas.microsoft.com/office/drawing/2016/5/11/chartex" xmlns:cx6="http://schemas.microsoft.com/office/drawing/2016/5/12/chartex" xmlns:cx7="http://schemas.microsoft.com/office/drawing/2016/5/13/chartex" xmlns:cx8="http://schemas.microsoft.com/office/drawing/2016/5/14/chartex" xmlns:mc="http://schemas.openxmlformats.org/markup-compatibility/2006" xmlns:aink="http://schemas.microsoft.com/office/drawing/2016/ink" xmlns:am3d="http://schemas.microsoft.com/office/drawing/2017/model3d" xmlns:o="urn:schemas-microsoft-com:office:office" xmlns:r="http://schemas.openxmlformats.org/officeDocument/2006/relationships" xmlns:m="http://schemas.openxmlformats.org/officeDocument/2006/math" xmlns:v="urn:schemas-microsoft-com:vml" xmlns:wp14="http://schemas.microsoft.com/office/word/2010/wordprocessingDrawing" xmlns:wp="http://schemas.openxmlformats.org/drawingml/2006/wordprocessingDrawing" xmlns:w10="urn:schemas-microsoft-com:office:word" xmlns:w="http://schemas.openxmlformats.org/wordprocessingml/2006/main" xmlns:w14="http://schemas.microsoft.com/office/word/2010/wordml" xmlns:w15="http://schemas.microsoft.com/office/word/2012/wordml" xmlns:w16cex="http://schemas.microsoft.com/office/word/2018/wordml/cex" xmlns:w16cid="http://schemas.microsoft.com/office/word/2016/wordml/cid" xmlns:w16="http://schemas.microsoft.com/office/word/2018/wordml" xmlns:w16sdtdh="http://schemas.microsoft.com/office/word/2020/wordml/sdtdatahash" xmlns:w16se="http://schemas.microsoft.com/office/word/2015/wordml/symex" xmlns:wpg="http://schemas.microsoft.com/office/word/2010/wordprocessingGroup" xmlns:wpi="http://schemas.microsoft.com/office/word/2010/wordprocessingInk" xmlns:wne="http://schemas.microsoft.com/office/word/2006/wordml" xmlns:wps="http://schemas.microsoft.com/office/word/2010/wordprocessingShape" mc:Ignorable="w14 w15 w16se w16cid w16 w16cex w16sdtdh wp14">
+<w:numbering xmlns:wpc="http://schemas.microsoft.com/office/word/2010/wordprocessingCanvas" xmlns:cx="http://schemas.microsoft.com/office/drawing/2014/chartex" xmlns:cx1="http://schemas.microsoft.com/office/drawing/2015/9/8/chartex" xmlns:cx2="http://schemas.microsoft.com/office/drawing/2015/10/21/chartex" xmlns:cx3="http://schemas.microsoft.com/office/drawing/2016/5/9/chartex" xmlns:cx4="http://schemas.microsoft.com/office/drawing/2016/5/10/chartex" xmlns:cx5="http://schemas.microsoft.com/office/drawing/2016/5/11/chartex" xmlns:cx6="http://schemas.microsoft.com/office/drawing/2016/5/12/chartex" xmlns:cx7="http://schemas.microsoft.com/office/drawing/2016/5/13/chartex" xmlns:cx8="http://schemas.microsoft.com/office/drawing/2016/5/14/chartex" xmlns:mc="http://schemas.openxmlformats.org/markup-compatibility/2006" xmlns:aink="http://schemas.microsoft.com/office/drawing/2016/ink" xmlns:am3d="http://schemas.microsoft.com/office/drawing/2017/model3d" xmlns:o="urn:schemas-microsoft-com:office:office" xmlns:oel="http://schemas.microsoft.com/office/2019/extlst" xmlns:r="http://schemas.openxmlformats.org/officeDocument/2006/relationships" xmlns:m="http://schemas.openxmlformats.org/officeDocument/2006/math" xmlns:v="urn:schemas-microsoft-com:vml" xmlns:wp14="http://schemas.microsoft.com/office/word/2010/wordprocessingDrawing" xmlns:wp="http://schemas.openxmlformats.org/drawingml/2006/wordprocessingDrawing" xmlns:w10="urn:schemas-microsoft-com:office:word" xmlns:w="http://schemas.openxmlformats.org/wordprocessingml/2006/main" xmlns:w14="http://schemas.microsoft.com/office/word/2010/wordml" xmlns:w15="http://schemas.microsoft.com/office/word/2012/wordml" xmlns:w16cex="http://schemas.microsoft.com/office/word/2018/wordml/cex" xmlns:w16cid="http://schemas.microsoft.com/office/word/2016/wordml/cid" xmlns:w16="http://schemas.microsoft.com/office/word/2018/wordml" xmlns:w16sdtdh="http://schemas.microsoft.com/office/word/2020/wordml/sdtdatahash" xmlns:w16se="http://schemas.microsoft.com/office/word/2015/wordml/symex" xmlns:wpg="http://schemas.microsoft.com/office/word/2010/wordprocessingGroup" xmlns:wpi="http://schemas.microsoft.com/office/word/2010/wordprocessingInk" xmlns:wne="http://schemas.microsoft.com/office/word/2006/wordml" xmlns:wps="http://schemas.microsoft.com/office/word/2010/wordprocessingShape" mc:Ignorable="w14 w15 w16se w16cid w16 w16cex w16sdtdh wp14">
   <w:abstractNum w:abstractNumId="0" w15:restartNumberingAfterBreak="0">
     <w:nsid w:val="04BC4E0C"/>
     <w:multiLevelType w:val="hybridMultilevel"/>
@@ -13272,76 +13433,76 @@
       </w:pPr>
     </w:lvl>
   </w:abstractNum>
-  <w:num w:numId="1">
+  <w:num w:numId="1" w16cid:durableId="76513214">
     <w:abstractNumId w:val="12"/>
   </w:num>
-  <w:num w:numId="2">
+  <w:num w:numId="2" w16cid:durableId="1455825603">
     <w:abstractNumId w:val="6"/>
   </w:num>
-  <w:num w:numId="3">
+  <w:num w:numId="3" w16cid:durableId="1406951621">
     <w:abstractNumId w:val="14"/>
   </w:num>
-  <w:num w:numId="4">
+  <w:num w:numId="4" w16cid:durableId="1179003556">
     <w:abstractNumId w:val="19"/>
   </w:num>
-  <w:num w:numId="5">
+  <w:num w:numId="5" w16cid:durableId="245114435">
     <w:abstractNumId w:val="8"/>
   </w:num>
-  <w:num w:numId="6">
+  <w:num w:numId="6" w16cid:durableId="1385985259">
     <w:abstractNumId w:val="0"/>
   </w:num>
-  <w:num w:numId="7">
+  <w:num w:numId="7" w16cid:durableId="433404969">
     <w:abstractNumId w:val="1"/>
   </w:num>
-  <w:num w:numId="8">
+  <w:num w:numId="8" w16cid:durableId="655961139">
     <w:abstractNumId w:val="4"/>
   </w:num>
-  <w:num w:numId="9">
+  <w:num w:numId="9" w16cid:durableId="781607362">
     <w:abstractNumId w:val="10"/>
   </w:num>
-  <w:num w:numId="10">
+  <w:num w:numId="10" w16cid:durableId="954556171">
     <w:abstractNumId w:val="13"/>
   </w:num>
-  <w:num w:numId="11">
+  <w:num w:numId="11" w16cid:durableId="300505698">
     <w:abstractNumId w:val="20"/>
   </w:num>
-  <w:num w:numId="12">
+  <w:num w:numId="12" w16cid:durableId="1229458005">
     <w:abstractNumId w:val="3"/>
   </w:num>
-  <w:num w:numId="13">
+  <w:num w:numId="13" w16cid:durableId="1301157429">
     <w:abstractNumId w:val="16"/>
   </w:num>
-  <w:num w:numId="14">
+  <w:num w:numId="14" w16cid:durableId="940378866">
     <w:abstractNumId w:val="15"/>
   </w:num>
-  <w:num w:numId="15">
+  <w:num w:numId="15" w16cid:durableId="1500343483">
     <w:abstractNumId w:val="22"/>
   </w:num>
-  <w:num w:numId="16">
+  <w:num w:numId="16" w16cid:durableId="464203260">
     <w:abstractNumId w:val="23"/>
   </w:num>
-  <w:num w:numId="17">
+  <w:num w:numId="17" w16cid:durableId="1315524788">
     <w:abstractNumId w:val="7"/>
   </w:num>
-  <w:num w:numId="18">
+  <w:num w:numId="18" w16cid:durableId="583270876">
     <w:abstractNumId w:val="5"/>
   </w:num>
-  <w:num w:numId="19">
+  <w:num w:numId="19" w16cid:durableId="1050029672">
     <w:abstractNumId w:val="21"/>
   </w:num>
-  <w:num w:numId="20">
+  <w:num w:numId="20" w16cid:durableId="1909269426">
     <w:abstractNumId w:val="2"/>
   </w:num>
-  <w:num w:numId="21">
+  <w:num w:numId="21" w16cid:durableId="317148325">
     <w:abstractNumId w:val="9"/>
   </w:num>
-  <w:num w:numId="22">
+  <w:num w:numId="22" w16cid:durableId="305860961">
     <w:abstractNumId w:val="11"/>
   </w:num>
-  <w:num w:numId="23">
+  <w:num w:numId="23" w16cid:durableId="1241452561">
     <w:abstractNumId w:val="17"/>
   </w:num>
-  <w:num w:numId="24">
+  <w:num w:numId="24" w16cid:durableId="1032196407">
     <w:abstractNumId w:val="18"/>
   </w:num>
 </w:numbering>
@@ -14266,7 +14427,7 @@
 </file>
 
 <file path=word/glossary/document.xml><?xml version="1.0" encoding="utf-8"?>
-<w:glossaryDocument xmlns:wpc="http://schemas.microsoft.com/office/word/2010/wordprocessingCanvas" xmlns:cx="http://schemas.microsoft.com/office/drawing/2014/chartex" xmlns:cx1="http://schemas.microsoft.com/office/drawing/2015/9/8/chartex" xmlns:cx2="http://schemas.microsoft.com/office/drawing/2015/10/21/chartex" xmlns:cx3="http://schemas.microsoft.com/office/drawing/2016/5/9/chartex" xmlns:cx4="http://schemas.microsoft.com/office/drawing/2016/5/10/chartex" xmlns:cx5="http://schemas.microsoft.com/office/drawing/2016/5/11/chartex" xmlns:cx6="http://schemas.microsoft.com/office/drawing/2016/5/12/chartex" xmlns:cx7="http://schemas.microsoft.com/office/drawing/2016/5/13/chartex" xmlns:cx8="http://schemas.microsoft.com/office/drawing/2016/5/14/chartex" xmlns:mc="http://schemas.openxmlformats.org/markup-compatibility/2006" xmlns:aink="http://schemas.microsoft.com/office/drawing/2016/ink" xmlns:am3d="http://schemas.microsoft.com/office/drawing/2017/model3d" xmlns:o="urn:schemas-microsoft-com:office:office" xmlns:r="http://schemas.openxmlformats.org/officeDocument/2006/relationships" xmlns:m="http://schemas.openxmlformats.org/officeDocument/2006/math" xmlns:v="urn:schemas-microsoft-com:vml" xmlns:wp14="http://schemas.microsoft.com/office/word/2010/wordprocessingDrawing" xmlns:wp="http://schemas.openxmlformats.org/drawingml/2006/wordprocessingDrawing" xmlns:w10="urn:schemas-microsoft-com:office:word" xmlns:w="http://schemas.openxmlformats.org/wordprocessingml/2006/main" xmlns:w14="http://schemas.microsoft.com/office/word/2010/wordml" xmlns:w15="http://schemas.microsoft.com/office/word/2012/wordml" xmlns:w16cex="http://schemas.microsoft.com/office/word/2018/wordml/cex" xmlns:w16cid="http://schemas.microsoft.com/office/word/2016/wordml/cid" xmlns:w16="http://schemas.microsoft.com/office/word/2018/wordml" xmlns:w16sdtdh="http://schemas.microsoft.com/office/word/2020/wordml/sdtdatahash" xmlns:w16se="http://schemas.microsoft.com/office/word/2015/wordml/symex" xmlns:wpg="http://schemas.microsoft.com/office/word/2010/wordprocessingGroup" xmlns:wpi="http://schemas.microsoft.com/office/word/2010/wordprocessingInk" xmlns:wne="http://schemas.microsoft.com/office/word/2006/wordml" xmlns:wps="http://schemas.microsoft.com/office/word/2010/wordprocessingShape" mc:Ignorable="w14 w15 w16se w16cid w16 w16cex w16sdtdh wp14">
+<w:glossaryDocument xmlns:wpc="http://schemas.microsoft.com/office/word/2010/wordprocessingCanvas" xmlns:cx="http://schemas.microsoft.com/office/drawing/2014/chartex" xmlns:cx1="http://schemas.microsoft.com/office/drawing/2015/9/8/chartex" xmlns:cx2="http://schemas.microsoft.com/office/drawing/2015/10/21/chartex" xmlns:cx3="http://schemas.microsoft.com/office/drawing/2016/5/9/chartex" xmlns:cx4="http://schemas.microsoft.com/office/drawing/2016/5/10/chartex" xmlns:cx5="http://schemas.microsoft.com/office/drawing/2016/5/11/chartex" xmlns:cx6="http://schemas.microsoft.com/office/drawing/2016/5/12/chartex" xmlns:cx7="http://schemas.microsoft.com/office/drawing/2016/5/13/chartex" xmlns:cx8="http://schemas.microsoft.com/office/drawing/2016/5/14/chartex" xmlns:mc="http://schemas.openxmlformats.org/markup-compatibility/2006" xmlns:aink="http://schemas.microsoft.com/office/drawing/2016/ink" xmlns:am3d="http://schemas.microsoft.com/office/drawing/2017/model3d" xmlns:o="urn:schemas-microsoft-com:office:office" xmlns:oel="http://schemas.microsoft.com/office/2019/extlst" xmlns:r="http://schemas.openxmlformats.org/officeDocument/2006/relationships" xmlns:m="http://schemas.openxmlformats.org/officeDocument/2006/math" xmlns:v="urn:schemas-microsoft-com:vml" xmlns:wp14="http://schemas.microsoft.com/office/word/2010/wordprocessingDrawing" xmlns:wp="http://schemas.openxmlformats.org/drawingml/2006/wordprocessingDrawing" xmlns:w10="urn:schemas-microsoft-com:office:word" xmlns:w="http://schemas.openxmlformats.org/wordprocessingml/2006/main" xmlns:w14="http://schemas.microsoft.com/office/word/2010/wordml" xmlns:w15="http://schemas.microsoft.com/office/word/2012/wordml" xmlns:w16cex="http://schemas.microsoft.com/office/word/2018/wordml/cex" xmlns:w16cid="http://schemas.microsoft.com/office/word/2016/wordml/cid" xmlns:w16="http://schemas.microsoft.com/office/word/2018/wordml" xmlns:w16sdtdh="http://schemas.microsoft.com/office/word/2020/wordml/sdtdatahash" xmlns:w16se="http://schemas.microsoft.com/office/word/2015/wordml/symex" xmlns:wpg="http://schemas.microsoft.com/office/word/2010/wordprocessingGroup" xmlns:wpi="http://schemas.microsoft.com/office/word/2010/wordprocessingInk" xmlns:wne="http://schemas.microsoft.com/office/word/2006/wordml" xmlns:wps="http://schemas.microsoft.com/office/word/2010/wordprocessingShape" mc:Ignorable="w14 w15 w16se w16cid w16 w16cex w16sdtdh wp14">
   <w:docParts>
     <w:docPart>
       <w:docPartPr>
@@ -14398,6 +14559,7 @@
     <w:rsid w:val="007571F9"/>
     <w:rsid w:val="007F5BCB"/>
     <w:rsid w:val="00905C81"/>
+    <w:rsid w:val="009068D6"/>
     <w:rsid w:val="00951DAE"/>
     <w:rsid w:val="009602FE"/>
     <w:rsid w:val="00994B90"/>

</xml_diff>